<commit_message>
Mais progresso na metodologia
</commit_message>
<xml_diff>
--- a/report/Relatório-CG-TF.docx
+++ b/report/Relatório-CG-TF.docx
@@ -444,6 +444,13 @@
     </w:p>
     <w:sdt>
       <w:sdtPr>
+        <w:rPr>
+          <w:rFonts w:ascii="Arial" w:eastAsiaTheme="minorHAnsi" w:hAnsi="Arial" w:cs="Arial"/>
+          <w:color w:val="auto"/>
+          <w:sz w:val="22"/>
+          <w:szCs w:val="22"/>
+          <w:lang w:val="pt-BR"/>
+        </w:rPr>
         <w:id w:val="1359393697"/>
         <w:docPartObj>
           <w:docPartGallery w:val="Table of Contents"/>
@@ -452,14 +459,9 @@
       </w:sdtPr>
       <w:sdtEndPr>
         <w:rPr>
-          <w:rFonts w:ascii="Arial" w:eastAsiaTheme="minorHAnsi" w:hAnsi="Arial" w:cs="Arial"/>
           <w:b/>
           <w:bCs/>
           <w:noProof/>
-          <w:color w:val="auto"/>
-          <w:sz w:val="22"/>
-          <w:szCs w:val="22"/>
-          <w:lang w:val="pt-BR"/>
         </w:rPr>
       </w:sdtEndPr>
       <w:sdtContent>
@@ -2373,12 +2375,7 @@
         <w:t>Os olh</w:t>
       </w:r>
       <w:r>
-        <w:t>os foram feitos com dois cilindros na cor azul claro</w:t>
-      </w:r>
-      <w:bookmarkStart w:id="10" w:name="_GoBack"/>
-      <w:bookmarkEnd w:id="10"/>
-      <w:r>
-        <w:t>.</w:t>
+        <w:t>os foram feitos com dois cilindros na cor azul claro.</w:t>
       </w:r>
       <w:r>
         <w:t xml:space="preserve"> O nariz e a boca foram desenhados com vários cubos na cor preta, com ligeira rotação em alguns deles.</w:t>
@@ -2388,28 +2385,75 @@
       <w:pPr>
         <w:pStyle w:val="Heading3"/>
       </w:pPr>
-      <w:bookmarkStart w:id="11" w:name="_Toc531859656"/>
+      <w:bookmarkStart w:id="10" w:name="_Toc531859656"/>
       <w:r>
         <w:lastRenderedPageBreak/>
         <w:t>Tronco</w:t>
       </w:r>
+      <w:bookmarkEnd w:id="10"/>
+    </w:p>
+    <w:p>
+      <w:r>
+        <w:t>O pescoço é desenhado com um cilindro, na cor azul escuro, representando a gola do traje.</w:t>
+      </w:r>
+    </w:p>
+    <w:p>
+      <w:r>
+        <w:t>O peitoral é feito de uma esfera com escala, para que fique em formato oval, juntamente com um cone abaixo dele, dando um aspecto musculoso ao personagem. Estes dois objetos são da cor azul escuro. À frente do peitoral, “colado” na esfera, há uma estrela branca, desenhada com a primitiva GL_LINE_LOOP.</w:t>
+      </w:r>
+    </w:p>
+    <w:p>
+      <w:r>
+        <w:t xml:space="preserve">Em seguida, para a região abdominal, foi desenhado um cilindro grande na cor branca, com outros 4 cilindros de diâmetro menor ao redor do abdômen, representando as faixas vermelhas do uniforme do Capitão América. </w:t>
+      </w:r>
+    </w:p>
+    <w:p>
+      <w:pPr>
+        <w:pStyle w:val="Heading3"/>
+      </w:pPr>
+      <w:r>
+        <w:t>Braços</w:t>
+      </w:r>
+    </w:p>
+    <w:p>
+      <w:r>
+        <w:t>As partes do braço (direito e esquerdo) foram desenhadas com cilindros, e os cotovelos são compostos de uma esfera, sendo todos na cor azul escuro.</w:t>
+      </w:r>
+    </w:p>
+    <w:p>
+      <w:r>
+        <w:t>Os antebraços são cilindros e as mãos são cubos, ambos na cor vermelha, representando a luva do uniforme.</w:t>
+      </w:r>
+      <w:bookmarkStart w:id="11" w:name="_GoBack"/>
       <w:bookmarkEnd w:id="11"/>
     </w:p>
     <w:p>
-      <w:r>
-        <w:t>O pescoço é desenhado com um cilindro, na cor azul escuro, representando a gola do traje.</w:t>
-      </w:r>
-    </w:p>
-    <w:p>
-      <w:r>
-        <w:t>O peitoral é feito de uma esfera com escala, para que fique em formato oval, juntamente com um cone abaixo dele, dando um aspecto musculoso ao personagem. Estes dois objetos são da cor azul escuro. À frente do peitoral, “colado” na esfera, há uma estrela branca, desenhada com a primitiva GL_LINE_LOOP.</w:t>
-      </w:r>
-    </w:p>
-    <w:p>
-      <w:r>
-        <w:t xml:space="preserve">Em seguida, para a região abdominal, foi desenhado um cilindro grande na cor branca, com outros 4 cilindros de diâmetro menor ao redor do abdômen, representando as faixas vermelhas do uniforme do Capitão América. </w:t>
-      </w:r>
-    </w:p>
+      <w:pPr>
+        <w:pStyle w:val="Heading3"/>
+      </w:pPr>
+      <w:r>
+        <w:t>Quadril</w:t>
+      </w:r>
+    </w:p>
+    <w:p>
+      <w:r>
+        <w:t xml:space="preserve">Foi desenhado um cinto, com um cilindro na cor preta. </w:t>
+      </w:r>
+    </w:p>
+    <w:p>
+      <w:r>
+        <w:t>Logo abaixo dele, o quadril propriamente dito foi desenhado com um cilindro em um tom de azul mais escuro do que a cor do peitoral. O glúteo foi desenhado com uma esfera com escala, para formato oval, nesta mesma cor.</w:t>
+      </w:r>
+    </w:p>
+    <w:p>
+      <w:pPr>
+        <w:pStyle w:val="Heading3"/>
+      </w:pPr>
+      <w:r>
+        <w:t>Pernas</w:t>
+      </w:r>
+    </w:p>
+    <w:p/>
     <w:sectPr>
       <w:footerReference w:type="even" r:id="rId9"/>
       <w:footerReference w:type="default" r:id="rId10"/>
@@ -3890,537 +3934,6 @@
 </w:styles>
 </file>
 
-<file path=word/glossary/document.xml><?xml version="1.0" encoding="utf-8"?>
-<w:glossaryDocument xmlns:wpc="http://schemas.microsoft.com/office/word/2010/wordprocessingCanvas" xmlns:cx="http://schemas.microsoft.com/office/drawing/2014/chartex" xmlns:cx1="http://schemas.microsoft.com/office/drawing/2015/9/8/chartex" xmlns:cx2="http://schemas.microsoft.com/office/drawing/2015/10/21/chartex" xmlns:cx3="http://schemas.microsoft.com/office/drawing/2016/5/9/chartex" xmlns:cx4="http://schemas.microsoft.com/office/drawing/2016/5/10/chartex" xmlns:cx5="http://schemas.microsoft.com/office/drawing/2016/5/11/chartex" xmlns:cx6="http://schemas.microsoft.com/office/drawing/2016/5/12/chartex" xmlns:cx7="http://schemas.microsoft.com/office/drawing/2016/5/13/chartex" xmlns:cx8="http://schemas.microsoft.com/office/drawing/2016/5/14/chartex" xmlns:mc="http://schemas.openxmlformats.org/markup-compatibility/2006" xmlns:aink="http://schemas.microsoft.com/office/drawing/2016/ink" xmlns:am3d="http://schemas.microsoft.com/office/drawing/2017/model3d" xmlns:o="urn:schemas-microsoft-com:office:office" xmlns:r="http://schemas.openxmlformats.org/officeDocument/2006/relationships" xmlns:m="http://schemas.openxmlformats.org/officeDocument/2006/math" xmlns:v="urn:schemas-microsoft-com:vml" xmlns:wp14="http://schemas.microsoft.com/office/word/2010/wordprocessingDrawing" xmlns:wp="http://schemas.openxmlformats.org/drawingml/2006/wordprocessingDrawing" xmlns:w10="urn:schemas-microsoft-com:office:word" xmlns:w="http://schemas.openxmlformats.org/wordprocessingml/2006/main" xmlns:w14="http://schemas.microsoft.com/office/word/2010/wordml" xmlns:w15="http://schemas.microsoft.com/office/word/2012/wordml" xmlns:w16cid="http://schemas.microsoft.com/office/word/2016/wordml/cid" xmlns:w16se="http://schemas.microsoft.com/office/word/2015/wordml/symex" xmlns:wpg="http://schemas.microsoft.com/office/word/2010/wordprocessingGroup" xmlns:wpi="http://schemas.microsoft.com/office/word/2010/wordprocessingInk" xmlns:wne="http://schemas.microsoft.com/office/word/2006/wordml" xmlns:wps="http://schemas.microsoft.com/office/word/2010/wordprocessingShape" mc:Ignorable="w14 w15 w16se w16cid wp14"/>
-</file>
-
-<file path=word/glossary/fontTable.xml><?xml version="1.0" encoding="utf-8"?>
-<w:fonts xmlns:mc="http://schemas.openxmlformats.org/markup-compatibility/2006" xmlns:r="http://schemas.openxmlformats.org/officeDocument/2006/relationships" xmlns:w="http://schemas.openxmlformats.org/wordprocessingml/2006/main" xmlns:w14="http://schemas.microsoft.com/office/word/2010/wordml" xmlns:w15="http://schemas.microsoft.com/office/word/2012/wordml" xmlns:w16cid="http://schemas.microsoft.com/office/word/2016/wordml/cid" xmlns:w16se="http://schemas.microsoft.com/office/word/2015/wordml/symex" mc:Ignorable="w14 w15 w16se w16cid">
-  <w:font w:name="Times New Roman">
-    <w:panose1 w:val="02020603050405020304"/>
-    <w:charset w:val="00"/>
-    <w:family w:val="roman"/>
-    <w:pitch w:val="variable"/>
-    <w:sig w:usb0="E0002EFF" w:usb1="C000785B" w:usb2="00000009" w:usb3="00000000" w:csb0="000001FF" w:csb1="00000000"/>
-  </w:font>
-  <w:font w:name="Calibri">
-    <w:panose1 w:val="020F0502020204030204"/>
-    <w:charset w:val="00"/>
-    <w:family w:val="swiss"/>
-    <w:pitch w:val="variable"/>
-    <w:sig w:usb0="E0002AFF" w:usb1="C000247B" w:usb2="00000009" w:usb3="00000000" w:csb0="000001FF" w:csb1="00000000"/>
-  </w:font>
-  <w:font w:name="Arial">
-    <w:panose1 w:val="020B0604020202020204"/>
-    <w:charset w:val="00"/>
-    <w:family w:val="swiss"/>
-    <w:pitch w:val="variable"/>
-    <w:sig w:usb0="E0002EFF" w:usb1="C000785B" w:usb2="00000009" w:usb3="00000000" w:csb0="000001FF" w:csb1="00000000"/>
-  </w:font>
-  <w:font w:name="Calibri Light">
-    <w:panose1 w:val="020F0302020204030204"/>
-    <w:charset w:val="00"/>
-    <w:family w:val="swiss"/>
-    <w:pitch w:val="variable"/>
-    <w:sig w:usb0="E0002AFF" w:usb1="C000247B" w:usb2="00000009" w:usb3="00000000" w:csb0="000001FF" w:csb1="00000000"/>
-  </w:font>
-  <w:font w:name="Segoe UI">
-    <w:panose1 w:val="020B0502040204020203"/>
-    <w:charset w:val="00"/>
-    <w:family w:val="swiss"/>
-    <w:pitch w:val="variable"/>
-    <w:sig w:usb0="E4002EFF" w:usb1="C000E47F" w:usb2="00000009" w:usb3="00000000" w:csb0="000001FF" w:csb1="00000000"/>
-  </w:font>
-</w:fonts>
-</file>
-
-<file path=word/glossary/settings.xml><?xml version="1.0" encoding="utf-8"?>
-<w:settings xmlns:mc="http://schemas.openxmlformats.org/markup-compatibility/2006" xmlns:o="urn:schemas-microsoft-com:office:office" xmlns:r="http://schemas.openxmlformats.org/officeDocument/2006/relationships" xmlns:m="http://schemas.openxmlformats.org/officeDocument/2006/math" xmlns:v="urn:schemas-microsoft-com:vml" xmlns:w10="urn:schemas-microsoft-com:office:word" xmlns:w="http://schemas.openxmlformats.org/wordprocessingml/2006/main" xmlns:w14="http://schemas.microsoft.com/office/word/2010/wordml" xmlns:w15="http://schemas.microsoft.com/office/word/2012/wordml" xmlns:w16cid="http://schemas.microsoft.com/office/word/2016/wordml/cid" xmlns:w16se="http://schemas.microsoft.com/office/word/2015/wordml/symex" xmlns:sl="http://schemas.openxmlformats.org/schemaLibrary/2006/main" mc:Ignorable="w14 w15 w16se w16cid">
-  <w:view w:val="normal"/>
-  <w:defaultTabStop w:val="720"/>
-  <w:characterSpacingControl w:val="doNotCompress"/>
-  <w:compat>
-    <w:useFELayout/>
-    <w:compatSetting w:name="compatibilityMode" w:uri="http://schemas.microsoft.com/office/word" w:val="15"/>
-    <w:compatSetting w:name="overrideTableStyleFontSizeAndJustification" w:uri="http://schemas.microsoft.com/office/word" w:val="1"/>
-    <w:compatSetting w:name="enableOpenTypeFeatures" w:uri="http://schemas.microsoft.com/office/word" w:val="1"/>
-    <w:compatSetting w:name="doNotFlipMirrorIndents" w:uri="http://schemas.microsoft.com/office/word" w:val="1"/>
-    <w:compatSetting w:name="differentiateMultirowTableHeaders" w:uri="http://schemas.microsoft.com/office/word" w:val="1"/>
-    <w:compatSetting w:name="useWord2013TrackBottomHyphenation" w:uri="http://schemas.microsoft.com/office/word" w:val="0"/>
-  </w:compat>
-  <w:rsids>
-    <w:rsidRoot w:val="00030843"/>
-    <w:rsid w:val="00030843"/>
-    <w:rsid w:val="00DD3129"/>
-  </w:rsids>
-  <m:mathPr>
-    <m:mathFont m:val="Cambria Math"/>
-    <m:brkBin m:val="before"/>
-    <m:brkBinSub m:val="--"/>
-    <m:smallFrac m:val="0"/>
-    <m:dispDef/>
-    <m:lMargin m:val="0"/>
-    <m:rMargin m:val="0"/>
-    <m:defJc m:val="centerGroup"/>
-    <m:wrapIndent m:val="1440"/>
-    <m:intLim m:val="subSup"/>
-    <m:naryLim m:val="undOvr"/>
-  </m:mathPr>
-  <w:themeFontLang w:val="en-GB"/>
-  <w:clrSchemeMapping w:bg1="light1" w:t1="dark1" w:bg2="light2" w:t2="dark2" w:accent1="accent1" w:accent2="accent2" w:accent3="accent3" w:accent4="accent4" w:accent5="accent5" w:accent6="accent6" w:hyperlink="hyperlink" w:followedHyperlink="followedHyperlink"/>
-  <w:decimalSymbol w:val="."/>
-  <w:listSeparator w:val=","/>
-  <w15:chartTrackingRefBased/>
-</w:settings>
-</file>
-
-<file path=word/glossary/styles.xml><?xml version="1.0" encoding="utf-8"?>
-<w:styles xmlns:mc="http://schemas.openxmlformats.org/markup-compatibility/2006" xmlns:r="http://schemas.openxmlformats.org/officeDocument/2006/relationships" xmlns:w="http://schemas.openxmlformats.org/wordprocessingml/2006/main" xmlns:w14="http://schemas.microsoft.com/office/word/2010/wordml" xmlns:w15="http://schemas.microsoft.com/office/word/2012/wordml" xmlns:w16cid="http://schemas.microsoft.com/office/word/2016/wordml/cid" xmlns:w16se="http://schemas.microsoft.com/office/word/2015/wordml/symex" mc:Ignorable="w14 w15 w16se w16cid">
-  <w:docDefaults>
-    <w:rPrDefault>
-      <w:rPr>
-        <w:rFonts w:asciiTheme="minorHAnsi" w:eastAsiaTheme="minorEastAsia" w:hAnsiTheme="minorHAnsi" w:cstheme="minorBidi"/>
-        <w:sz w:val="22"/>
-        <w:szCs w:val="22"/>
-        <w:lang w:val="en-GB" w:eastAsia="en-GB" w:bidi="ar-SA"/>
-      </w:rPr>
-    </w:rPrDefault>
-    <w:pPrDefault>
-      <w:pPr>
-        <w:spacing w:after="160" w:line="259" w:lineRule="auto"/>
-      </w:pPr>
-    </w:pPrDefault>
-  </w:docDefaults>
-  <w:latentStyles w:defLockedState="0" w:defUIPriority="99" w:defSemiHidden="0" w:defUnhideWhenUsed="0" w:defQFormat="0" w:count="375">
-    <w:lsdException w:name="Normal" w:uiPriority="0" w:qFormat="1"/>
-    <w:lsdException w:name="heading 1" w:uiPriority="9" w:qFormat="1"/>
-    <w:lsdException w:name="heading 2" w:semiHidden="1" w:uiPriority="9" w:unhideWhenUsed="1" w:qFormat="1"/>
-    <w:lsdException w:name="heading 3" w:semiHidden="1" w:uiPriority="9" w:unhideWhenUsed="1" w:qFormat="1"/>
-    <w:lsdException w:name="heading 4" w:semiHidden="1" w:uiPriority="9" w:unhideWhenUsed="1" w:qFormat="1"/>
-    <w:lsdException w:name="heading 5" w:semiHidden="1" w:uiPriority="9" w:unhideWhenUsed="1" w:qFormat="1"/>
-    <w:lsdException w:name="heading 6" w:semiHidden="1" w:uiPriority="9" w:unhideWhenUsed="1" w:qFormat="1"/>
-    <w:lsdException w:name="heading 7" w:semiHidden="1" w:uiPriority="9" w:unhideWhenUsed="1" w:qFormat="1"/>
-    <w:lsdException w:name="heading 8" w:semiHidden="1" w:uiPriority="9" w:unhideWhenUsed="1" w:qFormat="1"/>
-    <w:lsdException w:name="heading 9" w:semiHidden="1" w:uiPriority="9" w:unhideWhenUsed="1" w:qFormat="1"/>
-    <w:lsdException w:name="index 1" w:semiHidden="1" w:unhideWhenUsed="1"/>
-    <w:lsdException w:name="index 2" w:semiHidden="1" w:unhideWhenUsed="1"/>
-    <w:lsdException w:name="index 3" w:semiHidden="1" w:unhideWhenUsed="1"/>
-    <w:lsdException w:name="index 4" w:semiHidden="1" w:unhideWhenUsed="1"/>
-    <w:lsdException w:name="index 5" w:semiHidden="1" w:unhideWhenUsed="1"/>
-    <w:lsdException w:name="index 6" w:semiHidden="1" w:unhideWhenUsed="1"/>
-    <w:lsdException w:name="index 7" w:semiHidden="1" w:unhideWhenUsed="1"/>
-    <w:lsdException w:name="index 8" w:semiHidden="1" w:unhideWhenUsed="1"/>
-    <w:lsdException w:name="index 9" w:semiHidden="1" w:unhideWhenUsed="1"/>
-    <w:lsdException w:name="toc 1" w:semiHidden="1" w:uiPriority="39" w:unhideWhenUsed="1"/>
-    <w:lsdException w:name="toc 2" w:semiHidden="1" w:uiPriority="39" w:unhideWhenUsed="1"/>
-    <w:lsdException w:name="toc 3" w:semiHidden="1" w:uiPriority="39" w:unhideWhenUsed="1"/>
-    <w:lsdException w:name="toc 4" w:semiHidden="1" w:uiPriority="39" w:unhideWhenUsed="1"/>
-    <w:lsdException w:name="toc 5" w:semiHidden="1" w:uiPriority="39" w:unhideWhenUsed="1"/>
-    <w:lsdException w:name="toc 6" w:semiHidden="1" w:uiPriority="39" w:unhideWhenUsed="1"/>
-    <w:lsdException w:name="toc 7" w:semiHidden="1" w:uiPriority="39" w:unhideWhenUsed="1"/>
-    <w:lsdException w:name="toc 8" w:semiHidden="1" w:uiPriority="39" w:unhideWhenUsed="1"/>
-    <w:lsdException w:name="toc 9" w:semiHidden="1" w:uiPriority="39" w:unhideWhenUsed="1"/>
-    <w:lsdException w:name="Normal Indent" w:semiHidden="1" w:unhideWhenUsed="1"/>
-    <w:lsdException w:name="footnote text" w:semiHidden="1" w:unhideWhenUsed="1"/>
-    <w:lsdException w:name="annotation text" w:semiHidden="1" w:unhideWhenUsed="1"/>
-    <w:lsdException w:name="header" w:semiHidden="1" w:unhideWhenUsed="1"/>
-    <w:lsdException w:name="footer" w:semiHidden="1" w:unhideWhenUsed="1"/>
-    <w:lsdException w:name="index heading" w:semiHidden="1" w:unhideWhenUsed="1"/>
-    <w:lsdException w:name="caption" w:semiHidden="1" w:uiPriority="35" w:unhideWhenUsed="1" w:qFormat="1"/>
-    <w:lsdException w:name="table of figures" w:semiHidden="1" w:unhideWhenUsed="1"/>
-    <w:lsdException w:name="envelope address" w:semiHidden="1" w:unhideWhenUsed="1"/>
-    <w:lsdException w:name="envelope return" w:semiHidden="1" w:unhideWhenUsed="1"/>
-    <w:lsdException w:name="footnote reference" w:semiHidden="1" w:unhideWhenUsed="1"/>
-    <w:lsdException w:name="annotation reference" w:semiHidden="1" w:unhideWhenUsed="1"/>
-    <w:lsdException w:name="line number" w:semiHidden="1" w:unhideWhenUsed="1"/>
-    <w:lsdException w:name="page number" w:semiHidden="1" w:unhideWhenUsed="1"/>
-    <w:lsdException w:name="endnote reference" w:semiHidden="1" w:unhideWhenUsed="1"/>
-    <w:lsdException w:name="endnote text" w:semiHidden="1" w:unhideWhenUsed="1"/>
-    <w:lsdException w:name="table of authorities" w:semiHidden="1" w:unhideWhenUsed="1"/>
-    <w:lsdException w:name="macro" w:semiHidden="1" w:unhideWhenUsed="1"/>
-    <w:lsdException w:name="toa heading" w:semiHidden="1" w:unhideWhenUsed="1"/>
-    <w:lsdException w:name="List" w:semiHidden="1" w:unhideWhenUsed="1"/>
-    <w:lsdException w:name="List Bullet" w:semiHidden="1" w:unhideWhenUsed="1"/>
-    <w:lsdException w:name="List Number" w:semiHidden="1" w:unhideWhenUsed="1"/>
-    <w:lsdException w:name="List 2" w:semiHidden="1" w:unhideWhenUsed="1"/>
-    <w:lsdException w:name="List 3" w:semiHidden="1" w:unhideWhenUsed="1"/>
-    <w:lsdException w:name="List 4" w:semiHidden="1" w:unhideWhenUsed="1"/>
-    <w:lsdException w:name="List 5" w:semiHidden="1" w:unhideWhenUsed="1"/>
-    <w:lsdException w:name="List Bullet 2" w:semiHidden="1" w:unhideWhenUsed="1"/>
-    <w:lsdException w:name="List Bullet 3" w:semiHidden="1" w:unhideWhenUsed="1"/>
-    <w:lsdException w:name="List Bullet 4" w:semiHidden="1" w:unhideWhenUsed="1"/>
-    <w:lsdException w:name="List Bullet 5" w:semiHidden="1" w:unhideWhenUsed="1"/>
-    <w:lsdException w:name="List Number 2" w:semiHidden="1" w:unhideWhenUsed="1"/>
-    <w:lsdException w:name="List Number 3" w:semiHidden="1" w:unhideWhenUsed="1"/>
-    <w:lsdException w:name="List Number 4" w:semiHidden="1" w:unhideWhenUsed="1"/>
-    <w:lsdException w:name="List Number 5" w:semiHidden="1" w:unhideWhenUsed="1"/>
-    <w:lsdException w:name="Title" w:uiPriority="10" w:qFormat="1"/>
-    <w:lsdException w:name="Closing" w:semiHidden="1" w:unhideWhenUsed="1"/>
-    <w:lsdException w:name="Signature" w:semiHidden="1" w:unhideWhenUsed="1"/>
-    <w:lsdException w:name="Default Paragraph Font" w:semiHidden="1" w:uiPriority="1" w:unhideWhenUsed="1"/>
-    <w:lsdException w:name="Body Text" w:semiHidden="1" w:unhideWhenUsed="1"/>
-    <w:lsdException w:name="Body Text Indent" w:semiHidden="1" w:unhideWhenUsed="1"/>
-    <w:lsdException w:name="List Continue" w:semiHidden="1" w:unhideWhenUsed="1"/>
-    <w:lsdException w:name="List Continue 2" w:semiHidden="1" w:unhideWhenUsed="1"/>
-    <w:lsdException w:name="List Continue 3" w:semiHidden="1" w:unhideWhenUsed="1"/>
-    <w:lsdException w:name="List Continue 4" w:semiHidden="1" w:unhideWhenUsed="1"/>
-    <w:lsdException w:name="List Continue 5" w:semiHidden="1" w:unhideWhenUsed="1"/>
-    <w:lsdException w:name="Message Header" w:semiHidden="1" w:unhideWhenUsed="1"/>
-    <w:lsdException w:name="Subtitle" w:uiPriority="11" w:qFormat="1"/>
-    <w:lsdException w:name="Salutation" w:semiHidden="1" w:unhideWhenUsed="1"/>
-    <w:lsdException w:name="Date" w:semiHidden="1" w:unhideWhenUsed="1"/>
-    <w:lsdException w:name="Body Text First Indent" w:semiHidden="1" w:unhideWhenUsed="1"/>
-    <w:lsdException w:name="Body Text First Indent 2" w:semiHidden="1" w:unhideWhenUsed="1"/>
-    <w:lsdException w:name="Note Heading" w:semiHidden="1" w:unhideWhenUsed="1"/>
-    <w:lsdException w:name="Body Text 2" w:semiHidden="1" w:unhideWhenUsed="1"/>
-    <w:lsdException w:name="Body Text 3" w:semiHidden="1" w:unhideWhenUsed="1"/>
-    <w:lsdException w:name="Body Text Indent 2" w:semiHidden="1" w:unhideWhenUsed="1"/>
-    <w:lsdException w:name="Body Text Indent 3" w:semiHidden="1" w:unhideWhenUsed="1"/>
-    <w:lsdException w:name="Block Text" w:semiHidden="1" w:unhideWhenUsed="1"/>
-    <w:lsdException w:name="Hyperlink" w:semiHidden="1" w:unhideWhenUsed="1"/>
-    <w:lsdException w:name="FollowedHyperlink" w:semiHidden="1" w:unhideWhenUsed="1"/>
-    <w:lsdException w:name="Strong" w:uiPriority="22" w:qFormat="1"/>
-    <w:lsdException w:name="Emphasis" w:uiPriority="20" w:qFormat="1"/>
-    <w:lsdException w:name="Document Map" w:semiHidden="1" w:unhideWhenUsed="1"/>
-    <w:lsdException w:name="Plain Text" w:semiHidden="1" w:unhideWhenUsed="1"/>
-    <w:lsdException w:name="E-mail Signature" w:semiHidden="1" w:unhideWhenUsed="1"/>
-    <w:lsdException w:name="HTML Top of Form" w:semiHidden="1" w:unhideWhenUsed="1"/>
-    <w:lsdException w:name="HTML Bottom of Form" w:semiHidden="1" w:unhideWhenUsed="1"/>
-    <w:lsdException w:name="Normal (Web)" w:semiHidden="1" w:unhideWhenUsed="1"/>
-    <w:lsdException w:name="HTML Acronym" w:semiHidden="1" w:unhideWhenUsed="1"/>
-    <w:lsdException w:name="HTML Address" w:semiHidden="1" w:unhideWhenUsed="1"/>
-    <w:lsdException w:name="HTML Cite" w:semiHidden="1" w:unhideWhenUsed="1"/>
-    <w:lsdException w:name="HTML Code" w:semiHidden="1" w:unhideWhenUsed="1"/>
-    <w:lsdException w:name="HTML Definition" w:semiHidden="1" w:unhideWhenUsed="1"/>
-    <w:lsdException w:name="HTML Keyboard" w:semiHidden="1" w:unhideWhenUsed="1"/>
-    <w:lsdException w:name="HTML Preformatted" w:semiHidden="1" w:unhideWhenUsed="1"/>
-    <w:lsdException w:name="HTML Sample" w:semiHidden="1" w:unhideWhenUsed="1"/>
-    <w:lsdException w:name="HTML Typewriter" w:semiHidden="1" w:unhideWhenUsed="1"/>
-    <w:lsdException w:name="HTML Variable" w:semiHidden="1" w:unhideWhenUsed="1"/>
-    <w:lsdException w:name="Normal Table" w:semiHidden="1" w:unhideWhenUsed="1"/>
-    <w:lsdException w:name="annotation subject" w:semiHidden="1" w:unhideWhenUsed="1"/>
-    <w:lsdException w:name="No List" w:semiHidden="1" w:unhideWhenUsed="1"/>
-    <w:lsdException w:name="Outline List 1" w:semiHidden="1" w:unhideWhenUsed="1"/>
-    <w:lsdException w:name="Outline List 2" w:semiHidden="1" w:unhideWhenUsed="1"/>
-    <w:lsdException w:name="Outline List 3" w:semiHidden="1" w:unhideWhenUsed="1"/>
-    <w:lsdException w:name="Table Simple 1" w:semiHidden="1" w:unhideWhenUsed="1"/>
-    <w:lsdException w:name="Table Simple 2" w:semiHidden="1" w:unhideWhenUsed="1"/>
-    <w:lsdException w:name="Table Simple 3" w:semiHidden="1" w:unhideWhenUsed="1"/>
-    <w:lsdException w:name="Table Classic 1" w:semiHidden="1" w:unhideWhenUsed="1"/>
-    <w:lsdException w:name="Table Classic 2" w:semiHidden="1" w:unhideWhenUsed="1"/>
-    <w:lsdException w:name="Table Classic 3" w:semiHidden="1" w:unhideWhenUsed="1"/>
-    <w:lsdException w:name="Table Classic 4" w:semiHidden="1" w:unhideWhenUsed="1"/>
-    <w:lsdException w:name="Table Colorful 1" w:semiHidden="1" w:unhideWhenUsed="1"/>
-    <w:lsdException w:name="Table Colorful 2" w:semiHidden="1" w:unhideWhenUsed="1"/>
-    <w:lsdException w:name="Table Colorful 3" w:semiHidden="1" w:unhideWhenUsed="1"/>
-    <w:lsdException w:name="Table Columns 1" w:semiHidden="1" w:unhideWhenUsed="1"/>
-    <w:lsdException w:name="Table Columns 2" w:semiHidden="1" w:unhideWhenUsed="1"/>
-    <w:lsdException w:name="Table Columns 3" w:semiHidden="1" w:unhideWhenUsed="1"/>
-    <w:lsdException w:name="Table Columns 4" w:semiHidden="1" w:unhideWhenUsed="1"/>
-    <w:lsdException w:name="Table Columns 5" w:semiHidden="1" w:unhideWhenUsed="1"/>
-    <w:lsdException w:name="Table Grid 1" w:semiHidden="1" w:unhideWhenUsed="1"/>
-    <w:lsdException w:name="Table Grid 2" w:semiHidden="1" w:unhideWhenUsed="1"/>
-    <w:lsdException w:name="Table Grid 3" w:semiHidden="1" w:unhideWhenUsed="1"/>
-    <w:lsdException w:name="Table Grid 4" w:semiHidden="1" w:unhideWhenUsed="1"/>
-    <w:lsdException w:name="Table Grid 5" w:semiHidden="1" w:unhideWhenUsed="1"/>
-    <w:lsdException w:name="Table Grid 6" w:semiHidden="1" w:unhideWhenUsed="1"/>
-    <w:lsdException w:name="Table Grid 7" w:semiHidden="1" w:unhideWhenUsed="1"/>
-    <w:lsdException w:name="Table Grid 8" w:semiHidden="1" w:unhideWhenUsed="1"/>
-    <w:lsdException w:name="Table List 1" w:semiHidden="1" w:unhideWhenUsed="1"/>
-    <w:lsdException w:name="Table List 2" w:semiHidden="1" w:unhideWhenUsed="1"/>
-    <w:lsdException w:name="Table List 3" w:semiHidden="1" w:unhideWhenUsed="1"/>
-    <w:lsdException w:name="Table List 4" w:semiHidden="1" w:unhideWhenUsed="1"/>
-    <w:lsdException w:name="Table List 5" w:semiHidden="1" w:unhideWhenUsed="1"/>
-    <w:lsdException w:name="Table List 6" w:semiHidden="1" w:unhideWhenUsed="1"/>
-    <w:lsdException w:name="Table List 7" w:semiHidden="1" w:unhideWhenUsed="1"/>
-    <w:lsdException w:name="Table List 8" w:semiHidden="1" w:unhideWhenUsed="1"/>
-    <w:lsdException w:name="Table 3D effects 1" w:semiHidden="1" w:unhideWhenUsed="1"/>
-    <w:lsdException w:name="Table 3D effects 2" w:semiHidden="1" w:unhideWhenUsed="1"/>
-    <w:lsdException w:name="Table 3D effects 3" w:semiHidden="1" w:unhideWhenUsed="1"/>
-    <w:lsdException w:name="Table Contemporary" w:semiHidden="1" w:unhideWhenUsed="1"/>
-    <w:lsdException w:name="Table Elegant" w:semiHidden="1" w:unhideWhenUsed="1"/>
-    <w:lsdException w:name="Table Professional" w:semiHidden="1" w:unhideWhenUsed="1"/>
-    <w:lsdException w:name="Table Subtle 1" w:semiHidden="1" w:unhideWhenUsed="1"/>
-    <w:lsdException w:name="Table Subtle 2" w:semiHidden="1" w:unhideWhenUsed="1"/>
-    <w:lsdException w:name="Table Web 1" w:semiHidden="1" w:unhideWhenUsed="1"/>
-    <w:lsdException w:name="Table Web 2" w:semiHidden="1" w:unhideWhenUsed="1"/>
-    <w:lsdException w:name="Table Web 3" w:semiHidden="1" w:unhideWhenUsed="1"/>
-    <w:lsdException w:name="Balloon Text" w:semiHidden="1" w:unhideWhenUsed="1"/>
-    <w:lsdException w:name="Table Grid" w:uiPriority="39"/>
-    <w:lsdException w:name="Table Theme" w:semiHidden="1" w:unhideWhenUsed="1"/>
-    <w:lsdException w:name="Placeholder Text" w:semiHidden="1"/>
-    <w:lsdException w:name="No Spacing" w:uiPriority="1" w:qFormat="1"/>
-    <w:lsdException w:name="Light Shading" w:uiPriority="60"/>
-    <w:lsdException w:name="Light List" w:uiPriority="61"/>
-    <w:lsdException w:name="Light Grid" w:uiPriority="62"/>
-    <w:lsdException w:name="Medium Shading 1" w:uiPriority="63"/>
-    <w:lsdException w:name="Medium Shading 2" w:uiPriority="64"/>
-    <w:lsdException w:name="Medium List 1" w:uiPriority="65"/>
-    <w:lsdException w:name="Medium List 2" w:uiPriority="66"/>
-    <w:lsdException w:name="Medium Grid 1" w:uiPriority="67"/>
-    <w:lsdException w:name="Medium Grid 2" w:uiPriority="68"/>
-    <w:lsdException w:name="Medium Grid 3" w:uiPriority="69"/>
-    <w:lsdException w:name="Dark List" w:uiPriority="70"/>
-    <w:lsdException w:name="Colorful Shading" w:uiPriority="71"/>
-    <w:lsdException w:name="Colorful List" w:uiPriority="72"/>
-    <w:lsdException w:name="Colorful Grid" w:uiPriority="73"/>
-    <w:lsdException w:name="Light Shading Accent 1" w:uiPriority="60"/>
-    <w:lsdException w:name="Light List Accent 1" w:uiPriority="61"/>
-    <w:lsdException w:name="Light Grid Accent 1" w:uiPriority="62"/>
-    <w:lsdException w:name="Medium Shading 1 Accent 1" w:uiPriority="63"/>
-    <w:lsdException w:name="Medium Shading 2 Accent 1" w:uiPriority="64"/>
-    <w:lsdException w:name="Medium List 1 Accent 1" w:uiPriority="65"/>
-    <w:lsdException w:name="Revision" w:semiHidden="1"/>
-    <w:lsdException w:name="List Paragraph" w:uiPriority="34" w:qFormat="1"/>
-    <w:lsdException w:name="Quote" w:uiPriority="29" w:qFormat="1"/>
-    <w:lsdException w:name="Intense Quote" w:uiPriority="30" w:qFormat="1"/>
-    <w:lsdException w:name="Medium List 2 Accent 1" w:uiPriority="66"/>
-    <w:lsdException w:name="Medium Grid 1 Accent 1" w:uiPriority="67"/>
-    <w:lsdException w:name="Medium Grid 2 Accent 1" w:uiPriority="68"/>
-    <w:lsdException w:name="Medium Grid 3 Accent 1" w:uiPriority="69"/>
-    <w:lsdException w:name="Dark List Accent 1" w:uiPriority="70"/>
-    <w:lsdException w:name="Colorful Shading Accent 1" w:uiPriority="71"/>
-    <w:lsdException w:name="Colorful List Accent 1" w:uiPriority="72"/>
-    <w:lsdException w:name="Colorful Grid Accent 1" w:uiPriority="73"/>
-    <w:lsdException w:name="Light Shading Accent 2" w:uiPriority="60"/>
-    <w:lsdException w:name="Light List Accent 2" w:uiPriority="61"/>
-    <w:lsdException w:name="Light Grid Accent 2" w:uiPriority="62"/>
-    <w:lsdException w:name="Medium Shading 1 Accent 2" w:uiPriority="63"/>
-    <w:lsdException w:name="Medium Shading 2 Accent 2" w:uiPriority="64"/>
-    <w:lsdException w:name="Medium List 1 Accent 2" w:uiPriority="65"/>
-    <w:lsdException w:name="Medium List 2 Accent 2" w:uiPriority="66"/>
-    <w:lsdException w:name="Medium Grid 1 Accent 2" w:uiPriority="67"/>
-    <w:lsdException w:name="Medium Grid 2 Accent 2" w:uiPriority="68"/>
-    <w:lsdException w:name="Medium Grid 3 Accent 2" w:uiPriority="69"/>
-    <w:lsdException w:name="Dark List Accent 2" w:uiPriority="70"/>
-    <w:lsdException w:name="Colorful Shading Accent 2" w:uiPriority="71"/>
-    <w:lsdException w:name="Colorful List Accent 2" w:uiPriority="72"/>
-    <w:lsdException w:name="Colorful Grid Accent 2" w:uiPriority="73"/>
-    <w:lsdException w:name="Light Shading Accent 3" w:uiPriority="60"/>
-    <w:lsdException w:name="Light List Accent 3" w:uiPriority="61"/>
-    <w:lsdException w:name="Light Grid Accent 3" w:uiPriority="62"/>
-    <w:lsdException w:name="Medium Shading 1 Accent 3" w:uiPriority="63"/>
-    <w:lsdException w:name="Medium Shading 2 Accent 3" w:uiPriority="64"/>
-    <w:lsdException w:name="Medium List 1 Accent 3" w:uiPriority="65"/>
-    <w:lsdException w:name="Medium List 2 Accent 3" w:uiPriority="66"/>
-    <w:lsdException w:name="Medium Grid 1 Accent 3" w:uiPriority="67"/>
-    <w:lsdException w:name="Medium Grid 2 Accent 3" w:uiPriority="68"/>
-    <w:lsdException w:name="Medium Grid 3 Accent 3" w:uiPriority="69"/>
-    <w:lsdException w:name="Dark List Accent 3" w:uiPriority="70"/>
-    <w:lsdException w:name="Colorful Shading Accent 3" w:uiPriority="71"/>
-    <w:lsdException w:name="Colorful List Accent 3" w:uiPriority="72"/>
-    <w:lsdException w:name="Colorful Grid Accent 3" w:uiPriority="73"/>
-    <w:lsdException w:name="Light Shading Accent 4" w:uiPriority="60"/>
-    <w:lsdException w:name="Light List Accent 4" w:uiPriority="61"/>
-    <w:lsdException w:name="Light Grid Accent 4" w:uiPriority="62"/>
-    <w:lsdException w:name="Medium Shading 1 Accent 4" w:uiPriority="63"/>
-    <w:lsdException w:name="Medium Shading 2 Accent 4" w:uiPriority="64"/>
-    <w:lsdException w:name="Medium List 1 Accent 4" w:uiPriority="65"/>
-    <w:lsdException w:name="Medium List 2 Accent 4" w:uiPriority="66"/>
-    <w:lsdException w:name="Medium Grid 1 Accent 4" w:uiPriority="67"/>
-    <w:lsdException w:name="Medium Grid 2 Accent 4" w:uiPriority="68"/>
-    <w:lsdException w:name="Medium Grid 3 Accent 4" w:uiPriority="69"/>
-    <w:lsdException w:name="Dark List Accent 4" w:uiPriority="70"/>
-    <w:lsdException w:name="Colorful Shading Accent 4" w:uiPriority="71"/>
-    <w:lsdException w:name="Colorful List Accent 4" w:uiPriority="72"/>
-    <w:lsdException w:name="Colorful Grid Accent 4" w:uiPriority="73"/>
-    <w:lsdException w:name="Light Shading Accent 5" w:uiPriority="60"/>
-    <w:lsdException w:name="Light List Accent 5" w:uiPriority="61"/>
-    <w:lsdException w:name="Light Grid Accent 5" w:uiPriority="62"/>
-    <w:lsdException w:name="Medium Shading 1 Accent 5" w:uiPriority="63"/>
-    <w:lsdException w:name="Medium Shading 2 Accent 5" w:uiPriority="64"/>
-    <w:lsdException w:name="Medium List 1 Accent 5" w:uiPriority="65"/>
-    <w:lsdException w:name="Medium List 2 Accent 5" w:uiPriority="66"/>
-    <w:lsdException w:name="Medium Grid 1 Accent 5" w:uiPriority="67"/>
-    <w:lsdException w:name="Medium Grid 2 Accent 5" w:uiPriority="68"/>
-    <w:lsdException w:name="Medium Grid 3 Accent 5" w:uiPriority="69"/>
-    <w:lsdException w:name="Dark List Accent 5" w:uiPriority="70"/>
-    <w:lsdException w:name="Colorful Shading Accent 5" w:uiPriority="71"/>
-    <w:lsdException w:name="Colorful List Accent 5" w:uiPriority="72"/>
-    <w:lsdException w:name="Colorful Grid Accent 5" w:uiPriority="73"/>
-    <w:lsdException w:name="Light Shading Accent 6" w:uiPriority="60"/>
-    <w:lsdException w:name="Light List Accent 6" w:uiPriority="61"/>
-    <w:lsdException w:name="Light Grid Accent 6" w:uiPriority="62"/>
-    <w:lsdException w:name="Medium Shading 1 Accent 6" w:uiPriority="63"/>
-    <w:lsdException w:name="Medium Shading 2 Accent 6" w:uiPriority="64"/>
-    <w:lsdException w:name="Medium List 1 Accent 6" w:uiPriority="65"/>
-    <w:lsdException w:name="Medium List 2 Accent 6" w:uiPriority="66"/>
-    <w:lsdException w:name="Medium Grid 1 Accent 6" w:uiPriority="67"/>
-    <w:lsdException w:name="Medium Grid 2 Accent 6" w:uiPriority="68"/>
-    <w:lsdException w:name="Medium Grid 3 Accent 6" w:uiPriority="69"/>
-    <w:lsdException w:name="Dark List Accent 6" w:uiPriority="70"/>
-    <w:lsdException w:name="Colorful Shading Accent 6" w:uiPriority="71"/>
-    <w:lsdException w:name="Colorful List Accent 6" w:uiPriority="72"/>
-    <w:lsdException w:name="Colorful Grid Accent 6" w:uiPriority="73"/>
-    <w:lsdException w:name="Subtle Emphasis" w:uiPriority="19" w:qFormat="1"/>
-    <w:lsdException w:name="Intense Emphasis" w:uiPriority="21" w:qFormat="1"/>
-    <w:lsdException w:name="Subtle Reference" w:uiPriority="31" w:qFormat="1"/>
-    <w:lsdException w:name="Intense Reference" w:uiPriority="32" w:qFormat="1"/>
-    <w:lsdException w:name="Book Title" w:uiPriority="33" w:qFormat="1"/>
-    <w:lsdException w:name="Bibliography" w:semiHidden="1" w:uiPriority="37" w:unhideWhenUsed="1"/>
-    <w:lsdException w:name="TOC Heading" w:semiHidden="1" w:uiPriority="39" w:unhideWhenUsed="1" w:qFormat="1"/>
-    <w:lsdException w:name="Plain Table 1" w:uiPriority="41"/>
-    <w:lsdException w:name="Plain Table 2" w:uiPriority="42"/>
-    <w:lsdException w:name="Plain Table 3" w:uiPriority="43"/>
-    <w:lsdException w:name="Plain Table 4" w:uiPriority="44"/>
-    <w:lsdException w:name="Plain Table 5" w:uiPriority="45"/>
-    <w:lsdException w:name="Grid Table Light" w:uiPriority="40"/>
-    <w:lsdException w:name="Grid Table 1 Light" w:uiPriority="46"/>
-    <w:lsdException w:name="Grid Table 2" w:uiPriority="47"/>
-    <w:lsdException w:name="Grid Table 3" w:uiPriority="48"/>
-    <w:lsdException w:name="Grid Table 4" w:uiPriority="49"/>
-    <w:lsdException w:name="Grid Table 5 Dark" w:uiPriority="50"/>
-    <w:lsdException w:name="Grid Table 6 Colorful" w:uiPriority="51"/>
-    <w:lsdException w:name="Grid Table 7 Colorful" w:uiPriority="52"/>
-    <w:lsdException w:name="Grid Table 1 Light Accent 1" w:uiPriority="46"/>
-    <w:lsdException w:name="Grid Table 2 Accent 1" w:uiPriority="47"/>
-    <w:lsdException w:name="Grid Table 3 Accent 1" w:uiPriority="48"/>
-    <w:lsdException w:name="Grid Table 4 Accent 1" w:uiPriority="49"/>
-    <w:lsdException w:name="Grid Table 5 Dark Accent 1" w:uiPriority="50"/>
-    <w:lsdException w:name="Grid Table 6 Colorful Accent 1" w:uiPriority="51"/>
-    <w:lsdException w:name="Grid Table 7 Colorful Accent 1" w:uiPriority="52"/>
-    <w:lsdException w:name="Grid Table 1 Light Accent 2" w:uiPriority="46"/>
-    <w:lsdException w:name="Grid Table 2 Accent 2" w:uiPriority="47"/>
-    <w:lsdException w:name="Grid Table 3 Accent 2" w:uiPriority="48"/>
-    <w:lsdException w:name="Grid Table 4 Accent 2" w:uiPriority="49"/>
-    <w:lsdException w:name="Grid Table 5 Dark Accent 2" w:uiPriority="50"/>
-    <w:lsdException w:name="Grid Table 6 Colorful Accent 2" w:uiPriority="51"/>
-    <w:lsdException w:name="Grid Table 7 Colorful Accent 2" w:uiPriority="52"/>
-    <w:lsdException w:name="Grid Table 1 Light Accent 3" w:uiPriority="46"/>
-    <w:lsdException w:name="Grid Table 2 Accent 3" w:uiPriority="47"/>
-    <w:lsdException w:name="Grid Table 3 Accent 3" w:uiPriority="48"/>
-    <w:lsdException w:name="Grid Table 4 Accent 3" w:uiPriority="49"/>
-    <w:lsdException w:name="Grid Table 5 Dark Accent 3" w:uiPriority="50"/>
-    <w:lsdException w:name="Grid Table 6 Colorful Accent 3" w:uiPriority="51"/>
-    <w:lsdException w:name="Grid Table 7 Colorful Accent 3" w:uiPriority="52"/>
-    <w:lsdException w:name="Grid Table 1 Light Accent 4" w:uiPriority="46"/>
-    <w:lsdException w:name="Grid Table 2 Accent 4" w:uiPriority="47"/>
-    <w:lsdException w:name="Grid Table 3 Accent 4" w:uiPriority="48"/>
-    <w:lsdException w:name="Grid Table 4 Accent 4" w:uiPriority="49"/>
-    <w:lsdException w:name="Grid Table 5 Dark Accent 4" w:uiPriority="50"/>
-    <w:lsdException w:name="Grid Table 6 Colorful Accent 4" w:uiPriority="51"/>
-    <w:lsdException w:name="Grid Table 7 Colorful Accent 4" w:uiPriority="52"/>
-    <w:lsdException w:name="Grid Table 1 Light Accent 5" w:uiPriority="46"/>
-    <w:lsdException w:name="Grid Table 2 Accent 5" w:uiPriority="47"/>
-    <w:lsdException w:name="Grid Table 3 Accent 5" w:uiPriority="48"/>
-    <w:lsdException w:name="Grid Table 4 Accent 5" w:uiPriority="49"/>
-    <w:lsdException w:name="Grid Table 5 Dark Accent 5" w:uiPriority="50"/>
-    <w:lsdException w:name="Grid Table 6 Colorful Accent 5" w:uiPriority="51"/>
-    <w:lsdException w:name="Grid Table 7 Colorful Accent 5" w:uiPriority="52"/>
-    <w:lsdException w:name="Grid Table 1 Light Accent 6" w:uiPriority="46"/>
-    <w:lsdException w:name="Grid Table 2 Accent 6" w:uiPriority="47"/>
-    <w:lsdException w:name="Grid Table 3 Accent 6" w:uiPriority="48"/>
-    <w:lsdException w:name="Grid Table 4 Accent 6" w:uiPriority="49"/>
-    <w:lsdException w:name="Grid Table 5 Dark Accent 6" w:uiPriority="50"/>
-    <w:lsdException w:name="Grid Table 6 Colorful Accent 6" w:uiPriority="51"/>
-    <w:lsdException w:name="Grid Table 7 Colorful Accent 6" w:uiPriority="52"/>
-    <w:lsdException w:name="List Table 1 Light" w:uiPriority="46"/>
-    <w:lsdException w:name="List Table 2" w:uiPriority="47"/>
-    <w:lsdException w:name="List Table 3" w:uiPriority="48"/>
-    <w:lsdException w:name="List Table 4" w:uiPriority="49"/>
-    <w:lsdException w:name="List Table 5 Dark" w:uiPriority="50"/>
-    <w:lsdException w:name="List Table 6 Colorful" w:uiPriority="51"/>
-    <w:lsdException w:name="List Table 7 Colorful" w:uiPriority="52"/>
-    <w:lsdException w:name="List Table 1 Light Accent 1" w:uiPriority="46"/>
-    <w:lsdException w:name="List Table 2 Accent 1" w:uiPriority="47"/>
-    <w:lsdException w:name="List Table 3 Accent 1" w:uiPriority="48"/>
-    <w:lsdException w:name="List Table 4 Accent 1" w:uiPriority="49"/>
-    <w:lsdException w:name="List Table 5 Dark Accent 1" w:uiPriority="50"/>
-    <w:lsdException w:name="List Table 6 Colorful Accent 1" w:uiPriority="51"/>
-    <w:lsdException w:name="List Table 7 Colorful Accent 1" w:uiPriority="52"/>
-    <w:lsdException w:name="List Table 1 Light Accent 2" w:uiPriority="46"/>
-    <w:lsdException w:name="List Table 2 Accent 2" w:uiPriority="47"/>
-    <w:lsdException w:name="List Table 3 Accent 2" w:uiPriority="48"/>
-    <w:lsdException w:name="List Table 4 Accent 2" w:uiPriority="49"/>
-    <w:lsdException w:name="List Table 5 Dark Accent 2" w:uiPriority="50"/>
-    <w:lsdException w:name="List Table 6 Colorful Accent 2" w:uiPriority="51"/>
-    <w:lsdException w:name="List Table 7 Colorful Accent 2" w:uiPriority="52"/>
-    <w:lsdException w:name="List Table 1 Light Accent 3" w:uiPriority="46"/>
-    <w:lsdException w:name="List Table 2 Accent 3" w:uiPriority="47"/>
-    <w:lsdException w:name="List Table 3 Accent 3" w:uiPriority="48"/>
-    <w:lsdException w:name="List Table 4 Accent 3" w:uiPriority="49"/>
-    <w:lsdException w:name="List Table 5 Dark Accent 3" w:uiPriority="50"/>
-    <w:lsdException w:name="List Table 6 Colorful Accent 3" w:uiPriority="51"/>
-    <w:lsdException w:name="List Table 7 Colorful Accent 3" w:uiPriority="52"/>
-    <w:lsdException w:name="List Table 1 Light Accent 4" w:uiPriority="46"/>
-    <w:lsdException w:name="List Table 2 Accent 4" w:uiPriority="47"/>
-    <w:lsdException w:name="List Table 3 Accent 4" w:uiPriority="48"/>
-    <w:lsdException w:name="List Table 4 Accent 4" w:uiPriority="49"/>
-    <w:lsdException w:name="List Table 5 Dark Accent 4" w:uiPriority="50"/>
-    <w:lsdException w:name="List Table 6 Colorful Accent 4" w:uiPriority="51"/>
-    <w:lsdException w:name="List Table 7 Colorful Accent 4" w:uiPriority="52"/>
-    <w:lsdException w:name="List Table 1 Light Accent 5" w:uiPriority="46"/>
-    <w:lsdException w:name="List Table 2 Accent 5" w:uiPriority="47"/>
-    <w:lsdException w:name="List Table 3 Accent 5" w:uiPriority="48"/>
-    <w:lsdException w:name="List Table 4 Accent 5" w:uiPriority="49"/>
-    <w:lsdException w:name="List Table 5 Dark Accent 5" w:uiPriority="50"/>
-    <w:lsdException w:name="List Table 6 Colorful Accent 5" w:uiPriority="51"/>
-    <w:lsdException w:name="List Table 7 Colorful Accent 5" w:uiPriority="52"/>
-    <w:lsdException w:name="List Table 1 Light Accent 6" w:uiPriority="46"/>
-    <w:lsdException w:name="List Table 2 Accent 6" w:uiPriority="47"/>
-    <w:lsdException w:name="List Table 3 Accent 6" w:uiPriority="48"/>
-    <w:lsdException w:name="List Table 4 Accent 6" w:uiPriority="49"/>
-    <w:lsdException w:name="List Table 5 Dark Accent 6" w:uiPriority="50"/>
-    <w:lsdException w:name="List Table 6 Colorful Accent 6" w:uiPriority="51"/>
-    <w:lsdException w:name="List Table 7 Colorful Accent 6" w:uiPriority="52"/>
-    <w:lsdException w:name="Mention" w:semiHidden="1" w:unhideWhenUsed="1"/>
-    <w:lsdException w:name="Smart Hyperlink" w:semiHidden="1" w:unhideWhenUsed="1"/>
-    <w:lsdException w:name="Hashtag" w:semiHidden="1" w:unhideWhenUsed="1"/>
-    <w:lsdException w:name="Unresolved Mention" w:semiHidden="1" w:unhideWhenUsed="1"/>
-  </w:latentStyles>
-  <w:style w:type="paragraph" w:default="1" w:styleId="Normal">
-    <w:name w:val="Normal"/>
-    <w:qFormat/>
-  </w:style>
-  <w:style w:type="character" w:default="1" w:styleId="DefaultParagraphFont">
-    <w:name w:val="Default Paragraph Font"/>
-    <w:uiPriority w:val="1"/>
-    <w:semiHidden/>
-    <w:unhideWhenUsed/>
-  </w:style>
-  <w:style w:type="table" w:default="1" w:styleId="TableNormal">
-    <w:name w:val="Normal Table"/>
-    <w:uiPriority w:val="99"/>
-    <w:semiHidden/>
-    <w:unhideWhenUsed/>
-    <w:tblPr>
-      <w:tblInd w:w="0" w:type="dxa"/>
-      <w:tblCellMar>
-        <w:top w:w="0" w:type="dxa"/>
-        <w:left w:w="108" w:type="dxa"/>
-        <w:bottom w:w="0" w:type="dxa"/>
-        <w:right w:w="108" w:type="dxa"/>
-      </w:tblCellMar>
-    </w:tblPr>
-  </w:style>
-  <w:style w:type="numbering" w:default="1" w:styleId="NoList">
-    <w:name w:val="No List"/>
-    <w:uiPriority w:val="99"/>
-    <w:semiHidden/>
-    <w:unhideWhenUsed/>
-  </w:style>
-  <w:style w:type="paragraph" w:customStyle="1" w:styleId="69ED44D352314D1CA5C33E49699C84E5">
-    <w:name w:val="69ED44D352314D1CA5C33E49699C84E5"/>
-    <w:rsid w:val="00030843"/>
-  </w:style>
-  <w:style w:type="paragraph" w:customStyle="1" w:styleId="9C53A3424E54487397E4DF3B1BDB5B56">
-    <w:name w:val="9C53A3424E54487397E4DF3B1BDB5B56"/>
-    <w:rsid w:val="00030843"/>
-  </w:style>
-  <w:style w:type="paragraph" w:customStyle="1" w:styleId="D1D788F128224F06A85B15819F729E8E">
-    <w:name w:val="D1D788F128224F06A85B15819F729E8E"/>
-    <w:rsid w:val="00030843"/>
-  </w:style>
-</w:styles>
-</file>
-
-<file path=word/glossary/webSettings.xml><?xml version="1.0" encoding="utf-8"?>
-<w:webSettings xmlns:mc="http://schemas.openxmlformats.org/markup-compatibility/2006" xmlns:r="http://schemas.openxmlformats.org/officeDocument/2006/relationships" xmlns:w="http://schemas.openxmlformats.org/wordprocessingml/2006/main" xmlns:w14="http://schemas.microsoft.com/office/word/2010/wordml" xmlns:w15="http://schemas.microsoft.com/office/word/2012/wordml" xmlns:w16cid="http://schemas.microsoft.com/office/word/2016/wordml/cid" xmlns:w16se="http://schemas.microsoft.com/office/word/2015/wordml/symex" mc:Ignorable="w14 w15 w16se w16cid">
-  <w:optimizeForBrowser/>
-  <w:allowPNG/>
-</w:webSettings>
-</file>
-
 <file path=word/theme/theme1.xml><?xml version="1.0" encoding="utf-8"?>
 <a:theme xmlns:a="http://schemas.openxmlformats.org/drawingml/2006/main" name="Office Theme">
   <a:themeElements>
@@ -4721,7 +4234,7 @@
 </file>
 
 <file path=customXml/itemProps1.xml><?xml version="1.0" encoding="utf-8"?>
-<ds:datastoreItem xmlns:ds="http://schemas.openxmlformats.org/officeDocument/2006/customXml" ds:itemID="{11F17730-91EB-4C6F-B8D6-3B48EF05AAFD}">
+<ds:datastoreItem xmlns:ds="http://schemas.openxmlformats.org/officeDocument/2006/customXml" ds:itemID="{F33A2DC9-EF4E-492E-80A4-CA7E21444A3D}">
   <ds:schemaRefs>
     <ds:schemaRef ds:uri="http://schemas.openxmlformats.org/officeDocument/2006/bibliography"/>
   </ds:schemaRefs>

</xml_diff>

<commit_message>
Introdução, Objetivo e Metodologia prontos
</commit_message>
<xml_diff>
--- a/report/Relatório-CG-TF.docx
+++ b/report/Relatório-CG-TF.docx
@@ -183,7 +183,7 @@
           <w:b/>
           <w:lang w:eastAsia="en-GB"/>
         </w:rPr>
-        <w:t>[Nome da Animação]</w:t>
+        <w:t>S.H.I.E.L.D.</w:t>
       </w:r>
     </w:p>
     <w:p>
@@ -480,6 +480,8 @@
             </w:rPr>
             <w:t>Sumário</w:t>
           </w:r>
+          <w:bookmarkStart w:id="0" w:name="_GoBack"/>
+          <w:bookmarkEnd w:id="0"/>
         </w:p>
         <w:p>
           <w:pPr>
@@ -520,7 +522,7 @@
             </w:rPr>
             <w:fldChar w:fldCharType="separate"/>
           </w:r>
-          <w:hyperlink w:anchor="_Toc531859647" w:history="1">
+          <w:hyperlink w:anchor="_Toc531870327" w:history="1">
             <w:r>
               <w:rPr>
                 <w:rStyle w:val="Hyperlink"/>
@@ -562,7 +564,7 @@
                 <w:noProof/>
                 <w:webHidden/>
               </w:rPr>
-              <w:instrText xml:space="preserve"> PAGEREF _Toc531859647 \h </w:instrText>
+              <w:instrText xml:space="preserve"> PAGEREF _Toc531870327 \h </w:instrText>
             </w:r>
             <w:r>
               <w:rPr>
@@ -606,7 +608,7 @@
               <w:lang w:val="en-GB" w:eastAsia="en-GB"/>
             </w:rPr>
           </w:pPr>
-          <w:hyperlink w:anchor="_Toc531859648" w:history="1">
+          <w:hyperlink w:anchor="_Toc531870328" w:history="1">
             <w:r>
               <w:rPr>
                 <w:rStyle w:val="Hyperlink"/>
@@ -648,7 +650,7 @@
                 <w:noProof/>
                 <w:webHidden/>
               </w:rPr>
-              <w:instrText xml:space="preserve"> PAGEREF _Toc531859648 \h </w:instrText>
+              <w:instrText xml:space="preserve"> PAGEREF _Toc531870328 \h </w:instrText>
             </w:r>
             <w:r>
               <w:rPr>
@@ -692,7 +694,7 @@
               <w:lang w:val="en-GB" w:eastAsia="en-GB"/>
             </w:rPr>
           </w:pPr>
-          <w:hyperlink w:anchor="_Toc531859649" w:history="1">
+          <w:hyperlink w:anchor="_Toc531870329" w:history="1">
             <w:r>
               <w:rPr>
                 <w:rStyle w:val="Hyperlink"/>
@@ -734,7 +736,7 @@
                 <w:noProof/>
                 <w:webHidden/>
               </w:rPr>
-              <w:instrText xml:space="preserve"> PAGEREF _Toc531859649 \h </w:instrText>
+              <w:instrText xml:space="preserve"> PAGEREF _Toc531870329 \h </w:instrText>
             </w:r>
             <w:r>
               <w:rPr>
@@ -754,7 +756,7 @@
                 <w:noProof/>
                 <w:webHidden/>
               </w:rPr>
-              <w:t>4</w:t>
+              <w:t>5</w:t>
             </w:r>
             <w:r>
               <w:rPr>
@@ -778,7 +780,7 @@
               <w:lang w:val="en-GB" w:eastAsia="en-GB"/>
             </w:rPr>
           </w:pPr>
-          <w:hyperlink w:anchor="_Toc531859650" w:history="1">
+          <w:hyperlink w:anchor="_Toc531870330" w:history="1">
             <w:r>
               <w:rPr>
                 <w:rStyle w:val="Hyperlink"/>
@@ -820,7 +822,7 @@
                 <w:noProof/>
                 <w:webHidden/>
               </w:rPr>
-              <w:instrText xml:space="preserve"> PAGEREF _Toc531859650 \h </w:instrText>
+              <w:instrText xml:space="preserve"> PAGEREF _Toc531870330 \h </w:instrText>
             </w:r>
             <w:r>
               <w:rPr>
@@ -840,7 +842,7 @@
                 <w:noProof/>
                 <w:webHidden/>
               </w:rPr>
-              <w:t>4</w:t>
+              <w:t>5</w:t>
             </w:r>
             <w:r>
               <w:rPr>
@@ -864,7 +866,7 @@
               <w:lang w:val="en-GB" w:eastAsia="en-GB"/>
             </w:rPr>
           </w:pPr>
-          <w:hyperlink w:anchor="_Toc531859651" w:history="1">
+          <w:hyperlink w:anchor="_Toc531870331" w:history="1">
             <w:r>
               <w:rPr>
                 <w:rStyle w:val="Hyperlink"/>
@@ -906,7 +908,7 @@
                 <w:noProof/>
                 <w:webHidden/>
               </w:rPr>
-              <w:instrText xml:space="preserve"> PAGEREF _Toc531859651 \h </w:instrText>
+              <w:instrText xml:space="preserve"> PAGEREF _Toc531870331 \h </w:instrText>
             </w:r>
             <w:r>
               <w:rPr>
@@ -926,7 +928,7 @@
                 <w:noProof/>
                 <w:webHidden/>
               </w:rPr>
-              <w:t>4</w:t>
+              <w:t>5</w:t>
             </w:r>
             <w:r>
               <w:rPr>
@@ -950,7 +952,7 @@
               <w:lang w:val="en-GB" w:eastAsia="en-GB"/>
             </w:rPr>
           </w:pPr>
-          <w:hyperlink w:anchor="_Toc531859652" w:history="1">
+          <w:hyperlink w:anchor="_Toc531870332" w:history="1">
             <w:r>
               <w:rPr>
                 <w:rStyle w:val="Hyperlink"/>
@@ -992,7 +994,7 @@
                 <w:noProof/>
                 <w:webHidden/>
               </w:rPr>
-              <w:instrText xml:space="preserve"> PAGEREF _Toc531859652 \h </w:instrText>
+              <w:instrText xml:space="preserve"> PAGEREF _Toc531870332 \h </w:instrText>
             </w:r>
             <w:r>
               <w:rPr>
@@ -1012,7 +1014,7 @@
                 <w:noProof/>
                 <w:webHidden/>
               </w:rPr>
-              <w:t>4</w:t>
+              <w:t>5</w:t>
             </w:r>
             <w:r>
               <w:rPr>
@@ -1036,7 +1038,7 @@
               <w:lang w:val="en-GB" w:eastAsia="en-GB"/>
             </w:rPr>
           </w:pPr>
-          <w:hyperlink w:anchor="_Toc531859653" w:history="1">
+          <w:hyperlink w:anchor="_Toc531870333" w:history="1">
             <w:r>
               <w:rPr>
                 <w:rStyle w:val="Hyperlink"/>
@@ -1078,7 +1080,7 @@
                 <w:noProof/>
                 <w:webHidden/>
               </w:rPr>
-              <w:instrText xml:space="preserve"> PAGEREF _Toc531859653 \h </w:instrText>
+              <w:instrText xml:space="preserve"> PAGEREF _Toc531870333 \h </w:instrText>
             </w:r>
             <w:r>
               <w:rPr>
@@ -1098,7 +1100,7 @@
                 <w:noProof/>
                 <w:webHidden/>
               </w:rPr>
-              <w:t>4</w:t>
+              <w:t>5</w:t>
             </w:r>
             <w:r>
               <w:rPr>
@@ -1122,7 +1124,7 @@
               <w:lang w:val="en-GB" w:eastAsia="en-GB"/>
             </w:rPr>
           </w:pPr>
-          <w:hyperlink w:anchor="_Toc531859654" w:history="1">
+          <w:hyperlink w:anchor="_Toc531870334" w:history="1">
             <w:r>
               <w:rPr>
                 <w:rStyle w:val="Hyperlink"/>
@@ -1164,7 +1166,7 @@
                 <w:noProof/>
                 <w:webHidden/>
               </w:rPr>
-              <w:instrText xml:space="preserve"> PAGEREF _Toc531859654 \h </w:instrText>
+              <w:instrText xml:space="preserve"> PAGEREF _Toc531870334 \h </w:instrText>
             </w:r>
             <w:r>
               <w:rPr>
@@ -1184,7 +1186,7 @@
                 <w:noProof/>
                 <w:webHidden/>
               </w:rPr>
-              <w:t>4</w:t>
+              <w:t>5</w:t>
             </w:r>
             <w:r>
               <w:rPr>
@@ -1208,7 +1210,7 @@
               <w:lang w:val="en-GB" w:eastAsia="en-GB"/>
             </w:rPr>
           </w:pPr>
-          <w:hyperlink w:anchor="_Toc531859655" w:history="1">
+          <w:hyperlink w:anchor="_Toc531870335" w:history="1">
             <w:r>
               <w:rPr>
                 <w:rStyle w:val="Hyperlink"/>
@@ -1250,7 +1252,7 @@
                 <w:noProof/>
                 <w:webHidden/>
               </w:rPr>
-              <w:instrText xml:space="preserve"> PAGEREF _Toc531859655 \h </w:instrText>
+              <w:instrText xml:space="preserve"> PAGEREF _Toc531870335 \h </w:instrText>
             </w:r>
             <w:r>
               <w:rPr>
@@ -1270,7 +1272,7 @@
                 <w:noProof/>
                 <w:webHidden/>
               </w:rPr>
-              <w:t>4</w:t>
+              <w:t>5</w:t>
             </w:r>
             <w:r>
               <w:rPr>
@@ -1294,7 +1296,7 @@
               <w:lang w:val="en-GB" w:eastAsia="en-GB"/>
             </w:rPr>
           </w:pPr>
-          <w:hyperlink w:anchor="_Toc531859656" w:history="1">
+          <w:hyperlink w:anchor="_Toc531870336" w:history="1">
             <w:r>
               <w:rPr>
                 <w:rStyle w:val="Hyperlink"/>
@@ -1336,7 +1338,7 @@
                 <w:noProof/>
                 <w:webHidden/>
               </w:rPr>
-              <w:instrText xml:space="preserve"> PAGEREF _Toc531859656 \h </w:instrText>
+              <w:instrText xml:space="preserve"> PAGEREF _Toc531870336 \h </w:instrText>
             </w:r>
             <w:r>
               <w:rPr>
@@ -1356,7 +1358,523 @@
                 <w:noProof/>
                 <w:webHidden/>
               </w:rPr>
-              <w:t>4</w:t>
+              <w:t>5</w:t>
+            </w:r>
+            <w:r>
+              <w:rPr>
+                <w:noProof/>
+                <w:webHidden/>
+              </w:rPr>
+              <w:fldChar w:fldCharType="end"/>
+            </w:r>
+          </w:hyperlink>
+        </w:p>
+        <w:p>
+          <w:pPr>
+            <w:pStyle w:val="TOC3"/>
+            <w:tabs>
+              <w:tab w:val="left" w:pos="1869"/>
+              <w:tab w:val="right" w:leader="dot" w:pos="9016"/>
+            </w:tabs>
+            <w:rPr>
+              <w:rFonts w:asciiTheme="minorHAnsi" w:eastAsiaTheme="minorEastAsia" w:hAnsiTheme="minorHAnsi" w:cstheme="minorBidi"/>
+              <w:noProof/>
+              <w:lang w:val="en-GB" w:eastAsia="en-GB"/>
+            </w:rPr>
+          </w:pPr>
+          <w:hyperlink w:anchor="_Toc531870337" w:history="1">
+            <w:r>
+              <w:rPr>
+                <w:rStyle w:val="Hyperlink"/>
+                <w:noProof/>
+              </w:rPr>
+              <w:t>3.2.3</w:t>
+            </w:r>
+            <w:r>
+              <w:rPr>
+                <w:rFonts w:asciiTheme="minorHAnsi" w:eastAsiaTheme="minorEastAsia" w:hAnsiTheme="minorHAnsi" w:cstheme="minorBidi"/>
+                <w:noProof/>
+                <w:lang w:val="en-GB" w:eastAsia="en-GB"/>
+              </w:rPr>
+              <w:tab/>
+            </w:r>
+            <w:r>
+              <w:rPr>
+                <w:rStyle w:val="Hyperlink"/>
+                <w:noProof/>
+              </w:rPr>
+              <w:t>Braços</w:t>
+            </w:r>
+            <w:r>
+              <w:rPr>
+                <w:noProof/>
+                <w:webHidden/>
+              </w:rPr>
+              <w:tab/>
+            </w:r>
+            <w:r>
+              <w:rPr>
+                <w:noProof/>
+                <w:webHidden/>
+              </w:rPr>
+              <w:fldChar w:fldCharType="begin"/>
+            </w:r>
+            <w:r>
+              <w:rPr>
+                <w:noProof/>
+                <w:webHidden/>
+              </w:rPr>
+              <w:instrText xml:space="preserve"> PAGEREF _Toc531870337 \h </w:instrText>
+            </w:r>
+            <w:r>
+              <w:rPr>
+                <w:noProof/>
+                <w:webHidden/>
+              </w:rPr>
+            </w:r>
+            <w:r>
+              <w:rPr>
+                <w:noProof/>
+                <w:webHidden/>
+              </w:rPr>
+              <w:fldChar w:fldCharType="separate"/>
+            </w:r>
+            <w:r>
+              <w:rPr>
+                <w:noProof/>
+                <w:webHidden/>
+              </w:rPr>
+              <w:t>6</w:t>
+            </w:r>
+            <w:r>
+              <w:rPr>
+                <w:noProof/>
+                <w:webHidden/>
+              </w:rPr>
+              <w:fldChar w:fldCharType="end"/>
+            </w:r>
+          </w:hyperlink>
+        </w:p>
+        <w:p>
+          <w:pPr>
+            <w:pStyle w:val="TOC3"/>
+            <w:tabs>
+              <w:tab w:val="left" w:pos="1869"/>
+              <w:tab w:val="right" w:leader="dot" w:pos="9016"/>
+            </w:tabs>
+            <w:rPr>
+              <w:rFonts w:asciiTheme="minorHAnsi" w:eastAsiaTheme="minorEastAsia" w:hAnsiTheme="minorHAnsi" w:cstheme="minorBidi"/>
+              <w:noProof/>
+              <w:lang w:val="en-GB" w:eastAsia="en-GB"/>
+            </w:rPr>
+          </w:pPr>
+          <w:hyperlink w:anchor="_Toc531870338" w:history="1">
+            <w:r>
+              <w:rPr>
+                <w:rStyle w:val="Hyperlink"/>
+                <w:noProof/>
+              </w:rPr>
+              <w:t>3.2.4</w:t>
+            </w:r>
+            <w:r>
+              <w:rPr>
+                <w:rFonts w:asciiTheme="minorHAnsi" w:eastAsiaTheme="minorEastAsia" w:hAnsiTheme="minorHAnsi" w:cstheme="minorBidi"/>
+                <w:noProof/>
+                <w:lang w:val="en-GB" w:eastAsia="en-GB"/>
+              </w:rPr>
+              <w:tab/>
+            </w:r>
+            <w:r>
+              <w:rPr>
+                <w:rStyle w:val="Hyperlink"/>
+                <w:noProof/>
+              </w:rPr>
+              <w:t>Quadril</w:t>
+            </w:r>
+            <w:r>
+              <w:rPr>
+                <w:noProof/>
+                <w:webHidden/>
+              </w:rPr>
+              <w:tab/>
+            </w:r>
+            <w:r>
+              <w:rPr>
+                <w:noProof/>
+                <w:webHidden/>
+              </w:rPr>
+              <w:fldChar w:fldCharType="begin"/>
+            </w:r>
+            <w:r>
+              <w:rPr>
+                <w:noProof/>
+                <w:webHidden/>
+              </w:rPr>
+              <w:instrText xml:space="preserve"> PAGEREF _Toc531870338 \h </w:instrText>
+            </w:r>
+            <w:r>
+              <w:rPr>
+                <w:noProof/>
+                <w:webHidden/>
+              </w:rPr>
+            </w:r>
+            <w:r>
+              <w:rPr>
+                <w:noProof/>
+                <w:webHidden/>
+              </w:rPr>
+              <w:fldChar w:fldCharType="separate"/>
+            </w:r>
+            <w:r>
+              <w:rPr>
+                <w:noProof/>
+                <w:webHidden/>
+              </w:rPr>
+              <w:t>6</w:t>
+            </w:r>
+            <w:r>
+              <w:rPr>
+                <w:noProof/>
+                <w:webHidden/>
+              </w:rPr>
+              <w:fldChar w:fldCharType="end"/>
+            </w:r>
+          </w:hyperlink>
+        </w:p>
+        <w:p>
+          <w:pPr>
+            <w:pStyle w:val="TOC3"/>
+            <w:tabs>
+              <w:tab w:val="left" w:pos="1869"/>
+              <w:tab w:val="right" w:leader="dot" w:pos="9016"/>
+            </w:tabs>
+            <w:rPr>
+              <w:rFonts w:asciiTheme="minorHAnsi" w:eastAsiaTheme="minorEastAsia" w:hAnsiTheme="minorHAnsi" w:cstheme="minorBidi"/>
+              <w:noProof/>
+              <w:lang w:val="en-GB" w:eastAsia="en-GB"/>
+            </w:rPr>
+          </w:pPr>
+          <w:hyperlink w:anchor="_Toc531870339" w:history="1">
+            <w:r>
+              <w:rPr>
+                <w:rStyle w:val="Hyperlink"/>
+                <w:noProof/>
+              </w:rPr>
+              <w:t>3.2.5</w:t>
+            </w:r>
+            <w:r>
+              <w:rPr>
+                <w:rFonts w:asciiTheme="minorHAnsi" w:eastAsiaTheme="minorEastAsia" w:hAnsiTheme="minorHAnsi" w:cstheme="minorBidi"/>
+                <w:noProof/>
+                <w:lang w:val="en-GB" w:eastAsia="en-GB"/>
+              </w:rPr>
+              <w:tab/>
+            </w:r>
+            <w:r>
+              <w:rPr>
+                <w:rStyle w:val="Hyperlink"/>
+                <w:noProof/>
+              </w:rPr>
+              <w:t>Pernas</w:t>
+            </w:r>
+            <w:r>
+              <w:rPr>
+                <w:noProof/>
+                <w:webHidden/>
+              </w:rPr>
+              <w:tab/>
+            </w:r>
+            <w:r>
+              <w:rPr>
+                <w:noProof/>
+                <w:webHidden/>
+              </w:rPr>
+              <w:fldChar w:fldCharType="begin"/>
+            </w:r>
+            <w:r>
+              <w:rPr>
+                <w:noProof/>
+                <w:webHidden/>
+              </w:rPr>
+              <w:instrText xml:space="preserve"> PAGEREF _Toc531870339 \h </w:instrText>
+            </w:r>
+            <w:r>
+              <w:rPr>
+                <w:noProof/>
+                <w:webHidden/>
+              </w:rPr>
+            </w:r>
+            <w:r>
+              <w:rPr>
+                <w:noProof/>
+                <w:webHidden/>
+              </w:rPr>
+              <w:fldChar w:fldCharType="separate"/>
+            </w:r>
+            <w:r>
+              <w:rPr>
+                <w:noProof/>
+                <w:webHidden/>
+              </w:rPr>
+              <w:t>6</w:t>
+            </w:r>
+            <w:r>
+              <w:rPr>
+                <w:noProof/>
+                <w:webHidden/>
+              </w:rPr>
+              <w:fldChar w:fldCharType="end"/>
+            </w:r>
+          </w:hyperlink>
+        </w:p>
+        <w:p>
+          <w:pPr>
+            <w:pStyle w:val="TOC2"/>
+            <w:tabs>
+              <w:tab w:val="left" w:pos="1540"/>
+              <w:tab w:val="right" w:leader="dot" w:pos="9016"/>
+            </w:tabs>
+            <w:rPr>
+              <w:rFonts w:asciiTheme="minorHAnsi" w:eastAsiaTheme="minorEastAsia" w:hAnsiTheme="minorHAnsi" w:cstheme="minorBidi"/>
+              <w:noProof/>
+              <w:lang w:val="en-GB" w:eastAsia="en-GB"/>
+            </w:rPr>
+          </w:pPr>
+          <w:hyperlink w:anchor="_Toc531870340" w:history="1">
+            <w:r>
+              <w:rPr>
+                <w:rStyle w:val="Hyperlink"/>
+                <w:noProof/>
+              </w:rPr>
+              <w:t>3.3</w:t>
+            </w:r>
+            <w:r>
+              <w:rPr>
+                <w:rFonts w:asciiTheme="minorHAnsi" w:eastAsiaTheme="minorEastAsia" w:hAnsiTheme="minorHAnsi" w:cstheme="minorBidi"/>
+                <w:noProof/>
+                <w:lang w:val="en-GB" w:eastAsia="en-GB"/>
+              </w:rPr>
+              <w:tab/>
+            </w:r>
+            <w:r>
+              <w:rPr>
+                <w:rStyle w:val="Hyperlink"/>
+                <w:noProof/>
+              </w:rPr>
+              <w:t>Montagem do Objeto</w:t>
+            </w:r>
+            <w:r>
+              <w:rPr>
+                <w:noProof/>
+                <w:webHidden/>
+              </w:rPr>
+              <w:tab/>
+            </w:r>
+            <w:r>
+              <w:rPr>
+                <w:noProof/>
+                <w:webHidden/>
+              </w:rPr>
+              <w:fldChar w:fldCharType="begin"/>
+            </w:r>
+            <w:r>
+              <w:rPr>
+                <w:noProof/>
+                <w:webHidden/>
+              </w:rPr>
+              <w:instrText xml:space="preserve"> PAGEREF _Toc531870340 \h </w:instrText>
+            </w:r>
+            <w:r>
+              <w:rPr>
+                <w:noProof/>
+                <w:webHidden/>
+              </w:rPr>
+            </w:r>
+            <w:r>
+              <w:rPr>
+                <w:noProof/>
+                <w:webHidden/>
+              </w:rPr>
+              <w:fldChar w:fldCharType="separate"/>
+            </w:r>
+            <w:r>
+              <w:rPr>
+                <w:noProof/>
+                <w:webHidden/>
+              </w:rPr>
+              <w:t>6</w:t>
+            </w:r>
+            <w:r>
+              <w:rPr>
+                <w:noProof/>
+                <w:webHidden/>
+              </w:rPr>
+              <w:fldChar w:fldCharType="end"/>
+            </w:r>
+          </w:hyperlink>
+        </w:p>
+        <w:p>
+          <w:pPr>
+            <w:pStyle w:val="TOC2"/>
+            <w:tabs>
+              <w:tab w:val="left" w:pos="1540"/>
+              <w:tab w:val="right" w:leader="dot" w:pos="9016"/>
+            </w:tabs>
+            <w:rPr>
+              <w:rFonts w:asciiTheme="minorHAnsi" w:eastAsiaTheme="minorEastAsia" w:hAnsiTheme="minorHAnsi" w:cstheme="minorBidi"/>
+              <w:noProof/>
+              <w:lang w:val="en-GB" w:eastAsia="en-GB"/>
+            </w:rPr>
+          </w:pPr>
+          <w:hyperlink w:anchor="_Toc531870341" w:history="1">
+            <w:r>
+              <w:rPr>
+                <w:rStyle w:val="Hyperlink"/>
+                <w:noProof/>
+              </w:rPr>
+              <w:t>3.4</w:t>
+            </w:r>
+            <w:r>
+              <w:rPr>
+                <w:rFonts w:asciiTheme="minorHAnsi" w:eastAsiaTheme="minorEastAsia" w:hAnsiTheme="minorHAnsi" w:cstheme="minorBidi"/>
+                <w:noProof/>
+                <w:lang w:val="en-GB" w:eastAsia="en-GB"/>
+              </w:rPr>
+              <w:tab/>
+            </w:r>
+            <w:r>
+              <w:rPr>
+                <w:rStyle w:val="Hyperlink"/>
+                <w:noProof/>
+              </w:rPr>
+              <w:t>Execução do Projeto</w:t>
+            </w:r>
+            <w:r>
+              <w:rPr>
+                <w:noProof/>
+                <w:webHidden/>
+              </w:rPr>
+              <w:tab/>
+            </w:r>
+            <w:r>
+              <w:rPr>
+                <w:noProof/>
+                <w:webHidden/>
+              </w:rPr>
+              <w:fldChar w:fldCharType="begin"/>
+            </w:r>
+            <w:r>
+              <w:rPr>
+                <w:noProof/>
+                <w:webHidden/>
+              </w:rPr>
+              <w:instrText xml:space="preserve"> PAGEREF _Toc531870341 \h </w:instrText>
+            </w:r>
+            <w:r>
+              <w:rPr>
+                <w:noProof/>
+                <w:webHidden/>
+              </w:rPr>
+            </w:r>
+            <w:r>
+              <w:rPr>
+                <w:noProof/>
+                <w:webHidden/>
+              </w:rPr>
+              <w:fldChar w:fldCharType="separate"/>
+            </w:r>
+            <w:r>
+              <w:rPr>
+                <w:noProof/>
+                <w:webHidden/>
+              </w:rPr>
+              <w:t>6</w:t>
+            </w:r>
+            <w:r>
+              <w:rPr>
+                <w:noProof/>
+                <w:webHidden/>
+              </w:rPr>
+              <w:fldChar w:fldCharType="end"/>
+            </w:r>
+          </w:hyperlink>
+        </w:p>
+        <w:p>
+          <w:pPr>
+            <w:pStyle w:val="TOC2"/>
+            <w:tabs>
+              <w:tab w:val="left" w:pos="1540"/>
+              <w:tab w:val="right" w:leader="dot" w:pos="9016"/>
+            </w:tabs>
+            <w:rPr>
+              <w:rFonts w:asciiTheme="minorHAnsi" w:eastAsiaTheme="minorEastAsia" w:hAnsiTheme="minorHAnsi" w:cstheme="minorBidi"/>
+              <w:noProof/>
+              <w:lang w:val="en-GB" w:eastAsia="en-GB"/>
+            </w:rPr>
+          </w:pPr>
+          <w:hyperlink w:anchor="_Toc531870342" w:history="1">
+            <w:r>
+              <w:rPr>
+                <w:rStyle w:val="Hyperlink"/>
+                <w:noProof/>
+              </w:rPr>
+              <w:t>3.5</w:t>
+            </w:r>
+            <w:r>
+              <w:rPr>
+                <w:rFonts w:asciiTheme="minorHAnsi" w:eastAsiaTheme="minorEastAsia" w:hAnsiTheme="minorHAnsi" w:cstheme="minorBidi"/>
+                <w:noProof/>
+                <w:lang w:val="en-GB" w:eastAsia="en-GB"/>
+              </w:rPr>
+              <w:tab/>
+            </w:r>
+            <w:r>
+              <w:rPr>
+                <w:rStyle w:val="Hyperlink"/>
+                <w:noProof/>
+              </w:rPr>
+              <w:t>Funções Disponíveis</w:t>
+            </w:r>
+            <w:r>
+              <w:rPr>
+                <w:noProof/>
+                <w:webHidden/>
+              </w:rPr>
+              <w:tab/>
+            </w:r>
+            <w:r>
+              <w:rPr>
+                <w:noProof/>
+                <w:webHidden/>
+              </w:rPr>
+              <w:fldChar w:fldCharType="begin"/>
+            </w:r>
+            <w:r>
+              <w:rPr>
+                <w:noProof/>
+                <w:webHidden/>
+              </w:rPr>
+              <w:instrText xml:space="preserve"> PAGEREF _Toc531870342 \h </w:instrText>
+            </w:r>
+            <w:r>
+              <w:rPr>
+                <w:noProof/>
+                <w:webHidden/>
+              </w:rPr>
+            </w:r>
+            <w:r>
+              <w:rPr>
+                <w:noProof/>
+                <w:webHidden/>
+              </w:rPr>
+              <w:fldChar w:fldCharType="separate"/>
+            </w:r>
+            <w:r>
+              <w:rPr>
+                <w:noProof/>
+                <w:webHidden/>
+              </w:rPr>
+              <w:t>6</w:t>
             </w:r>
             <w:r>
               <w:rPr>
@@ -1667,86 +2185,6 @@
           <w:lang w:eastAsia="en-GB"/>
         </w:rPr>
       </w:pPr>
-    </w:p>
-    <w:p>
-      <w:pPr>
-        <w:pStyle w:val="TableofFigures"/>
-        <w:tabs>
-          <w:tab w:val="right" w:pos="9016"/>
-        </w:tabs>
-        <w:ind w:firstLine="0"/>
-        <w:jc w:val="left"/>
-        <w:rPr>
-          <w:b/>
-          <w:sz w:val="32"/>
-          <w:szCs w:val="32"/>
-          <w:lang w:eastAsia="en-GB"/>
-        </w:rPr>
-      </w:pPr>
-    </w:p>
-    <w:p>
-      <w:pPr>
-        <w:pStyle w:val="TableofFigures"/>
-        <w:tabs>
-          <w:tab w:val="right" w:pos="9016"/>
-        </w:tabs>
-        <w:ind w:firstLine="0"/>
-        <w:jc w:val="left"/>
-        <w:rPr>
-          <w:b/>
-          <w:sz w:val="32"/>
-          <w:szCs w:val="32"/>
-          <w:lang w:eastAsia="en-GB"/>
-        </w:rPr>
-      </w:pPr>
-    </w:p>
-    <w:p>
-      <w:pPr>
-        <w:pStyle w:val="TableofFigures"/>
-        <w:tabs>
-          <w:tab w:val="right" w:pos="9016"/>
-        </w:tabs>
-        <w:ind w:firstLine="0"/>
-        <w:jc w:val="left"/>
-        <w:rPr>
-          <w:b/>
-          <w:sz w:val="32"/>
-          <w:szCs w:val="32"/>
-          <w:lang w:eastAsia="en-GB"/>
-        </w:rPr>
-      </w:pPr>
-    </w:p>
-    <w:p>
-      <w:pPr>
-        <w:pStyle w:val="TableofFigures"/>
-        <w:tabs>
-          <w:tab w:val="right" w:pos="9016"/>
-        </w:tabs>
-        <w:ind w:firstLine="0"/>
-        <w:jc w:val="left"/>
-        <w:rPr>
-          <w:b/>
-          <w:sz w:val="32"/>
-          <w:szCs w:val="32"/>
-          <w:lang w:eastAsia="en-GB"/>
-        </w:rPr>
-      </w:pPr>
-    </w:p>
-    <w:p>
-      <w:pPr>
-        <w:pStyle w:val="TableofFigures"/>
-        <w:tabs>
-          <w:tab w:val="right" w:pos="9016"/>
-        </w:tabs>
-        <w:ind w:firstLine="0"/>
-        <w:jc w:val="left"/>
-        <w:rPr>
-          <w:b/>
-          <w:sz w:val="32"/>
-          <w:szCs w:val="32"/>
-          <w:lang w:eastAsia="en-GB"/>
-        </w:rPr>
-      </w:pPr>
       <w:r>
         <w:rPr>
           <w:b/>
@@ -1804,13 +2242,13 @@
         </w:rPr>
         <w:fldChar w:fldCharType="separate"/>
       </w:r>
-      <w:hyperlink w:anchor="_Toc531859711" w:history="1">
+      <w:hyperlink w:anchor="_Toc531870321" w:history="1">
         <w:r>
           <w:rPr>
             <w:rStyle w:val="Hyperlink"/>
             <w:noProof/>
           </w:rPr>
-          <w:t>Figura 1: Cenário da animação</w:t>
+          <w:t>Figura 1: Cena do filme "Capitão América: O Primeiro Vingador" (2011)</w:t>
         </w:r>
         <w:r>
           <w:rPr>
@@ -1831,7 +2269,7 @@
             <w:noProof/>
             <w:webHidden/>
           </w:rPr>
-          <w:instrText xml:space="preserve"> PAGEREF _Toc531859711 \h </w:instrText>
+          <w:instrText xml:space="preserve"> PAGEREF _Toc531870321 \h </w:instrText>
         </w:r>
         <w:r>
           <w:rPr>
@@ -1864,6 +2302,146 @@
     </w:p>
     <w:p>
       <w:pPr>
+        <w:pStyle w:val="TableofFigures"/>
+        <w:tabs>
+          <w:tab w:val="right" w:leader="dot" w:pos="9016"/>
+        </w:tabs>
+        <w:rPr>
+          <w:rFonts w:asciiTheme="minorHAnsi" w:eastAsiaTheme="minorEastAsia" w:hAnsiTheme="minorHAnsi" w:cstheme="minorBidi"/>
+          <w:noProof/>
+          <w:lang w:val="en-GB" w:eastAsia="en-GB"/>
+        </w:rPr>
+      </w:pPr>
+      <w:hyperlink w:anchor="_Toc531870322" w:history="1">
+        <w:r>
+          <w:rPr>
+            <w:rStyle w:val="Hyperlink"/>
+            <w:noProof/>
+          </w:rPr>
+          <w:t>Figura 2: Cenário da animação</w:t>
+        </w:r>
+        <w:r>
+          <w:rPr>
+            <w:noProof/>
+            <w:webHidden/>
+          </w:rPr>
+          <w:tab/>
+        </w:r>
+        <w:r>
+          <w:rPr>
+            <w:noProof/>
+            <w:webHidden/>
+          </w:rPr>
+          <w:fldChar w:fldCharType="begin"/>
+        </w:r>
+        <w:r>
+          <w:rPr>
+            <w:noProof/>
+            <w:webHidden/>
+          </w:rPr>
+          <w:instrText xml:space="preserve"> PAGEREF _Toc531870322 \h </w:instrText>
+        </w:r>
+        <w:r>
+          <w:rPr>
+            <w:noProof/>
+            <w:webHidden/>
+          </w:rPr>
+        </w:r>
+        <w:r>
+          <w:rPr>
+            <w:noProof/>
+            <w:webHidden/>
+          </w:rPr>
+          <w:fldChar w:fldCharType="separate"/>
+        </w:r>
+        <w:r>
+          <w:rPr>
+            <w:noProof/>
+            <w:webHidden/>
+          </w:rPr>
+          <w:t>5</w:t>
+        </w:r>
+        <w:r>
+          <w:rPr>
+            <w:noProof/>
+            <w:webHidden/>
+          </w:rPr>
+          <w:fldChar w:fldCharType="end"/>
+        </w:r>
+      </w:hyperlink>
+    </w:p>
+    <w:p>
+      <w:pPr>
+        <w:pStyle w:val="TableofFigures"/>
+        <w:tabs>
+          <w:tab w:val="right" w:leader="dot" w:pos="9016"/>
+        </w:tabs>
+        <w:rPr>
+          <w:rFonts w:asciiTheme="minorHAnsi" w:eastAsiaTheme="minorEastAsia" w:hAnsiTheme="minorHAnsi" w:cstheme="minorBidi"/>
+          <w:noProof/>
+          <w:lang w:val="en-GB" w:eastAsia="en-GB"/>
+        </w:rPr>
+      </w:pPr>
+      <w:hyperlink w:anchor="_Toc531870323" w:history="1">
+        <w:r>
+          <w:rPr>
+            <w:rStyle w:val="Hyperlink"/>
+            <w:noProof/>
+          </w:rPr>
+          <w:t>Figura 3: Personagem</w:t>
+        </w:r>
+        <w:r>
+          <w:rPr>
+            <w:noProof/>
+            <w:webHidden/>
+          </w:rPr>
+          <w:tab/>
+        </w:r>
+        <w:r>
+          <w:rPr>
+            <w:noProof/>
+            <w:webHidden/>
+          </w:rPr>
+          <w:fldChar w:fldCharType="begin"/>
+        </w:r>
+        <w:r>
+          <w:rPr>
+            <w:noProof/>
+            <w:webHidden/>
+          </w:rPr>
+          <w:instrText xml:space="preserve"> PAGEREF _Toc531870323 \h </w:instrText>
+        </w:r>
+        <w:r>
+          <w:rPr>
+            <w:noProof/>
+            <w:webHidden/>
+          </w:rPr>
+        </w:r>
+        <w:r>
+          <w:rPr>
+            <w:noProof/>
+            <w:webHidden/>
+          </w:rPr>
+          <w:fldChar w:fldCharType="separate"/>
+        </w:r>
+        <w:r>
+          <w:rPr>
+            <w:noProof/>
+            <w:webHidden/>
+          </w:rPr>
+          <w:t>6</w:t>
+        </w:r>
+        <w:r>
+          <w:rPr>
+            <w:noProof/>
+            <w:webHidden/>
+          </w:rPr>
+          <w:fldChar w:fldCharType="end"/>
+        </w:r>
+      </w:hyperlink>
+    </w:p>
+    <w:p>
+      <w:pPr>
         <w:rPr>
           <w:b/>
           <w:sz w:val="24"/>
@@ -2123,184 +2701,161 @@
     </w:p>
     <w:p>
       <w:pPr>
+        <w:rPr>
+          <w:b/>
+          <w:sz w:val="24"/>
+          <w:szCs w:val="24"/>
+          <w:lang w:eastAsia="en-GB"/>
+        </w:rPr>
+      </w:pPr>
+    </w:p>
+    <w:p>
+      <w:pPr>
         <w:pStyle w:val="Heading1"/>
       </w:pPr>
-      <w:bookmarkStart w:id="0" w:name="_Toc531859647"/>
+      <w:bookmarkStart w:id="1" w:name="_Toc531870327"/>
       <w:r>
         <w:lastRenderedPageBreak/>
         <w:t>Introdução</w:t>
       </w:r>
-      <w:bookmarkEnd w:id="0"/>
+      <w:bookmarkEnd w:id="1"/>
+    </w:p>
+    <w:p>
+      <w:r>
+        <w:t>A editora de história em quadrinhos Marvel Comics é mundialmente conhecida pelo seu universo de super-heróis, que vem desenvolvendo há décadas. Um de seus personagens mais marcantes até os dias atuais é o Capitão América, uma personagem criada em 1941, que retrata um soldado geneticamente modificado que atuava na Segunda Guerra Mundial.</w:t>
+      </w:r>
+    </w:p>
+    <w:p>
+      <w:r>
+        <w:t>Sua única arma (e um símbolo desta personagem) é um escudo com uma estrela branca e as cores da ba</w:t>
+      </w:r>
+      <w:r>
+        <w:t>ndeira dos Estados Unidos, usado</w:t>
+      </w:r>
+      <w:r>
+        <w:t xml:space="preserve"> tanto para sua defesa como para ataque aos inimigos, ao ser usado como bumerangue.</w:t>
+      </w:r>
+    </w:p>
+    <w:p>
+      <w:r>
+        <w:t>Em diversas cenas do Capitão América nos filmes recentes da Marvel Studios, conhecidos por seus efeitos especiais de altíssima qualidade, podemos presenciar a personagem utilizando seu famoso escudo em situações de combate. Tais cenas serviram fortemente como inspiração para a animação desenvolvida neste trabalho, que será vista ao longo deste relatório.</w:t>
+      </w:r>
     </w:p>
     <w:p>
       <w:pPr>
         <w:pStyle w:val="Heading1"/>
       </w:pPr>
-      <w:bookmarkStart w:id="1" w:name="_Toc531859648"/>
+      <w:bookmarkStart w:id="2" w:name="_Toc531870328"/>
       <w:r>
         <w:t>Objetivo</w:t>
       </w:r>
-      <w:bookmarkEnd w:id="1"/>
-    </w:p>
-    <w:p>
-      <w:pPr>
-        <w:pStyle w:val="Heading1"/>
-      </w:pPr>
-      <w:bookmarkStart w:id="2" w:name="_Toc531859649"/>
-      <w:r>
-        <w:t>Metodologia</w:t>
-      </w:r>
       <w:bookmarkEnd w:id="2"/>
     </w:p>
     <w:p>
-      <w:bookmarkStart w:id="3" w:name="_Toc531859650"/>
-      <w:r>
-        <w:t>Para a confecção do cenário e das personagens, foram usados cones, cubos e esferas, todos feitos com suas respectivas funções contidas na biblioteca GLUT do OpenGL. Além disso, também foram desenhados cilindros, usando as primitivas geométricas GL_POLYGON e GL_QUAD_STRIP.</w:t>
-      </w:r>
-    </w:p>
-    <w:p>
-      <w:r>
-        <w:t>Abaixo, temos um detalhamento de como cada componente foi desenhado.</w:t>
-      </w:r>
-    </w:p>
-    <w:p>
-      <w:pPr>
-        <w:pStyle w:val="Heading2"/>
-      </w:pPr>
-      <w:r>
-        <w:t>Montagem do Cenário</w:t>
-      </w:r>
-      <w:bookmarkEnd w:id="3"/>
-    </w:p>
-    <w:p>
-      <w:r>
-        <w:t xml:space="preserve">O cenário da animação é uma área rural, com grama, cercado de árvores e uma cabana onde o personagem vive, sendo a grande maioria </w:t>
-      </w:r>
-      <w:r>
-        <w:t>destes</w:t>
-      </w:r>
-      <w:r>
-        <w:t xml:space="preserve"> componentes feitos com objetos 3D, e outros</w:t>
-      </w:r>
-      <w:r>
-        <w:t xml:space="preserve"> feitos</w:t>
-      </w:r>
-      <w:r>
-        <w:t xml:space="preserve"> </w:t>
-      </w:r>
-      <w:r>
-        <w:t>com desenhos em</w:t>
-      </w:r>
-      <w:r>
-        <w:t xml:space="preserve"> 2D.</w:t>
-      </w:r>
-    </w:p>
-    <w:p>
-      <w:pPr>
-        <w:pStyle w:val="Heading3"/>
-      </w:pPr>
-      <w:bookmarkStart w:id="4" w:name="_Toc531859651"/>
-      <w:r>
-        <w:t>Grama</w:t>
-      </w:r>
-      <w:bookmarkEnd w:id="4"/>
-    </w:p>
-    <w:p>
-      <w:r>
-        <w:t>A grama é composta de um cubo</w:t>
-      </w:r>
-      <w:r>
-        <w:t>,</w:t>
-      </w:r>
-      <w:r>
-        <w:t xml:space="preserve"> </w:t>
-      </w:r>
-      <w:r>
-        <w:t>com uma textura em imagem Bitmap</w:t>
-      </w:r>
-      <w:r>
-        <w:t xml:space="preserve"> de uma grama real,</w:t>
-      </w:r>
-      <w:r>
-        <w:t xml:space="preserve"> aplicada sobre sua face superior.</w:t>
-      </w:r>
-      <w:r>
-        <w:t xml:space="preserve"> </w:t>
-      </w:r>
-    </w:p>
-    <w:p>
-      <w:pPr>
-        <w:pStyle w:val="Heading3"/>
-      </w:pPr>
-      <w:bookmarkStart w:id="5" w:name="_Toc531859652"/>
-      <w:r>
-        <w:t>Árvores</w:t>
-      </w:r>
-      <w:bookmarkEnd w:id="5"/>
-    </w:p>
-    <w:p>
-      <w:r>
-        <w:t>As árvores</w:t>
-      </w:r>
-      <w:r>
-        <w:t xml:space="preserve"> que cercam o campo</w:t>
-      </w:r>
-      <w:r>
-        <w:t xml:space="preserve">, por sua vez, possuem dois componentes: o tronco é </w:t>
-      </w:r>
-      <w:r>
-        <w:t>formado por um cilindro marrom</w:t>
-      </w:r>
-      <w:r>
-        <w:t xml:space="preserve">, </w:t>
-      </w:r>
-      <w:r>
-        <w:t>enquanto as folhas são compostas de três cones verdes sobrepostos</w:t>
-      </w:r>
-      <w:r>
-        <w:t>.</w:t>
-      </w:r>
-    </w:p>
-    <w:p>
-      <w:pPr>
-        <w:pStyle w:val="Heading3"/>
-      </w:pPr>
-      <w:bookmarkStart w:id="6" w:name="_Toc531859653"/>
-      <w:r>
-        <w:t>Cabana</w:t>
-      </w:r>
-      <w:bookmarkEnd w:id="6"/>
-    </w:p>
-    <w:p>
-      <w:r>
-        <w:t>A cabana possui diversas partes. As paredes são construídas com vários cubos</w:t>
-      </w:r>
-      <w:r>
-        <w:t xml:space="preserve"> na cor vinho. O chão é feito de dois cubos, um deles na cor vinho (para o interior da casa) e o outro cinza (para a área da varanda). A janela é feita com um cubo azul representando o vidro, outros cubos brancos para a moldura e um cubo bege para o parapeito. O corrimão da varanda é feito com diversos cubos na cor cinza claro. A porta é composta de um cubo bege</w:t>
-      </w:r>
-      <w:r>
-        <w:t xml:space="preserve"> e de uma esfera marrom para a maçaneta. Por fim, o telhado da casa é composto de diversos </w:t>
-      </w:r>
-      <w:r>
-        <w:t xml:space="preserve">planos </w:t>
-      </w:r>
-      <w:r>
-        <w:t>na cor marrom claro</w:t>
-      </w:r>
-      <w:r>
-        <w:t>, sendo polígonos desenhados com a primitiva GL_POLYGON</w:t>
-      </w:r>
-      <w:r>
-        <w:t>.</w:t>
-      </w:r>
-    </w:p>
-    <w:p/>
+      <w:r>
+        <w:t xml:space="preserve">Neste trabalho, </w:t>
+      </w:r>
+      <w:r>
+        <w:t>o objetivo é realizar</w:t>
+      </w:r>
+      <w:r>
+        <w:t xml:space="preserve"> uma animação em 3D, utilizando </w:t>
+      </w:r>
+      <w:r>
+        <w:t xml:space="preserve">conceitos vistos nas aulas de Computação Gráfica (principalmente de transformações geométricas), juntamente com a biblioteca OpenGL, onde o </w:t>
+      </w:r>
+      <w:r>
+        <w:t xml:space="preserve">Capitão América ficará </w:t>
+      </w:r>
+      <w:r>
+        <w:t>responsável, principalmente, por coletar escudos</w:t>
+      </w:r>
+      <w:r>
+        <w:t xml:space="preserve"> e lançá</w:t>
+      </w:r>
+      <w:r>
+        <w:t>-los como um bumerangue, como visto em diversos filmes desta personagem.</w:t>
+      </w:r>
+    </w:p>
+    <w:p>
+      <w:r>
+        <w:t xml:space="preserve">A principal inspiração para esta animação veio de uma das cenas do filme </w:t>
+      </w:r>
+      <w:r>
+        <w:rPr>
+          <w:i/>
+        </w:rPr>
+        <w:t xml:space="preserve">Capitão América: O Primeiro Vingador </w:t>
+      </w:r>
+      <w:r>
+        <w:t xml:space="preserve">(2011), onde </w:t>
+      </w:r>
+      <w:r>
+        <w:t>o protagonista lança seu escudo e atinge um inimigo escondido entre as árvores de uma floresta.</w:t>
+      </w:r>
+    </w:p>
+    <w:p>
+      <w:pPr>
+        <w:tabs>
+          <w:tab w:val="clear" w:pos="567"/>
+          <w:tab w:val="left" w:pos="0"/>
+        </w:tabs>
+        <w:ind w:firstLine="0"/>
+        <w:jc w:val="center"/>
+      </w:pPr>
+      <w:r>
+        <w:rPr>
+          <w:noProof/>
+        </w:rPr>
+        <w:drawing>
+          <wp:inline distT="0" distB="0" distL="0" distR="0" wp14:anchorId="163971DD" wp14:editId="16F47599">
+            <wp:extent cx="5731510" cy="2395855"/>
+            <wp:effectExtent l="0" t="0" r="2540" b="4445"/>
+            <wp:docPr id="3" name="Picture 3"/>
+            <wp:cNvGraphicFramePr>
+              <a:graphicFrameLocks xmlns:a="http://schemas.openxmlformats.org/drawingml/2006/main" noChangeAspect="1"/>
+            </wp:cNvGraphicFramePr>
+            <a:graphic xmlns:a="http://schemas.openxmlformats.org/drawingml/2006/main">
+              <a:graphicData uri="http://schemas.openxmlformats.org/drawingml/2006/picture">
+                <pic:pic xmlns:pic="http://schemas.openxmlformats.org/drawingml/2006/picture">
+                  <pic:nvPicPr>
+                    <pic:cNvPr id="3" name="cap-am.png"/>
+                    <pic:cNvPicPr/>
+                  </pic:nvPicPr>
+                  <pic:blipFill>
+                    <a:blip r:embed="rId9">
+                      <a:extLst>
+                        <a:ext uri="{28A0092B-C50C-407E-A947-70E740481C1C}">
+                          <a14:useLocalDpi xmlns:a14="http://schemas.microsoft.com/office/drawing/2010/main" val="0"/>
+                        </a:ext>
+                      </a:extLst>
+                    </a:blip>
+                    <a:stretch>
+                      <a:fillRect/>
+                    </a:stretch>
+                  </pic:blipFill>
+                  <pic:spPr>
+                    <a:xfrm>
+                      <a:off x="0" y="0"/>
+                      <a:ext cx="5731510" cy="2395855"/>
+                    </a:xfrm>
+                    <a:prstGeom prst="rect">
+                      <a:avLst/>
+                    </a:prstGeom>
+                  </pic:spPr>
+                </pic:pic>
+              </a:graphicData>
+            </a:graphic>
+          </wp:inline>
+        </w:drawing>
+      </w:r>
+    </w:p>
     <w:p>
       <w:pPr>
         <w:pStyle w:val="Caption"/>
         <w:jc w:val="center"/>
       </w:pPr>
-      <w:bookmarkStart w:id="7" w:name="_Toc531859711"/>
+      <w:bookmarkStart w:id="3" w:name="_Toc531870321"/>
       <w:r>
         <w:t xml:space="preserve">Figura </w:t>
       </w:r>
@@ -2323,20 +2878,216 @@
         <w:fldChar w:fldCharType="end"/>
       </w:r>
       <w:r>
+        <w:t>: Cena do filme "Capitão América: O Primeiro Vingador" (2011)</w:t>
+      </w:r>
+      <w:bookmarkEnd w:id="3"/>
+    </w:p>
+    <w:p/>
+    <w:p/>
+    <w:p/>
+    <w:p/>
+    <w:p/>
+    <w:p>
+      <w:pPr>
+        <w:ind w:firstLine="0"/>
+      </w:pPr>
+    </w:p>
+    <w:p>
+      <w:pPr>
+        <w:pStyle w:val="Heading1"/>
+      </w:pPr>
+      <w:bookmarkStart w:id="4" w:name="_Toc531870329"/>
+      <w:r>
+        <w:lastRenderedPageBreak/>
+        <w:t>Metodologia</w:t>
+      </w:r>
+      <w:bookmarkEnd w:id="4"/>
+    </w:p>
+    <w:p>
+      <w:r>
+        <w:t>Para a confecção do cenário e das personagens, foram usados cones, cubos e esferas, todos feitos com suas respectivas funções contidas na biblioteca GLUT do OpenGL. Além disso, também foram desenhados cilindros, usando as primitivas geométricas GL_POLYGON e GL_QUAD_STRIP.</w:t>
+      </w:r>
+    </w:p>
+    <w:p>
+      <w:r>
+        <w:t>Abaixo, temos um detalhamento de como cada componente foi desenhado.</w:t>
+      </w:r>
+    </w:p>
+    <w:p>
+      <w:pPr>
+        <w:pStyle w:val="Heading2"/>
+      </w:pPr>
+      <w:bookmarkStart w:id="5" w:name="_Toc531870330"/>
+      <w:r>
+        <w:t>Montagem do Cenário</w:t>
+      </w:r>
+      <w:bookmarkEnd w:id="5"/>
+    </w:p>
+    <w:p>
+      <w:r>
+        <w:t xml:space="preserve">O cenário da animação é uma área rural, com grama, cercado de árvores e uma cabana onde o personagem vive, sendo a grande maioria </w:t>
+      </w:r>
+      <w:r>
+        <w:t>destes</w:t>
+      </w:r>
+      <w:r>
+        <w:t xml:space="preserve"> componentes feitos com objetos 3D, e outros</w:t>
+      </w:r>
+      <w:r>
+        <w:t xml:space="preserve"> feitos</w:t>
+      </w:r>
+      <w:r>
+        <w:t xml:space="preserve"> </w:t>
+      </w:r>
+      <w:r>
+        <w:t>com desenhos em</w:t>
+      </w:r>
+      <w:r>
+        <w:t xml:space="preserve"> 2D.</w:t>
+      </w:r>
+    </w:p>
+    <w:p>
+      <w:pPr>
+        <w:pStyle w:val="Heading3"/>
+      </w:pPr>
+      <w:bookmarkStart w:id="6" w:name="_Toc531870331"/>
+      <w:r>
+        <w:t>Grama</w:t>
+      </w:r>
+      <w:bookmarkEnd w:id="6"/>
+    </w:p>
+    <w:p>
+      <w:r>
+        <w:t>A grama é composta de um cubo</w:t>
+      </w:r>
+      <w:r>
+        <w:t>,</w:t>
+      </w:r>
+      <w:r>
+        <w:t xml:space="preserve"> </w:t>
+      </w:r>
+      <w:r>
+        <w:t>com uma textura em imagem Bitmap</w:t>
+      </w:r>
+      <w:r>
+        <w:t xml:space="preserve"> de uma grama real,</w:t>
+      </w:r>
+      <w:r>
+        <w:t xml:space="preserve"> aplicada sobre sua face superior.</w:t>
+      </w:r>
+      <w:r>
+        <w:t xml:space="preserve"> </w:t>
+      </w:r>
+    </w:p>
+    <w:p>
+      <w:pPr>
+        <w:pStyle w:val="Heading3"/>
+      </w:pPr>
+      <w:bookmarkStart w:id="7" w:name="_Toc531870332"/>
+      <w:r>
+        <w:t>Árvores</w:t>
+      </w:r>
+      <w:bookmarkEnd w:id="7"/>
+    </w:p>
+    <w:p>
+      <w:r>
+        <w:t>As árvores</w:t>
+      </w:r>
+      <w:r>
+        <w:t xml:space="preserve"> que cercam o campo</w:t>
+      </w:r>
+      <w:r>
+        <w:t xml:space="preserve">, por sua vez, possuem dois componentes: o tronco é </w:t>
+      </w:r>
+      <w:r>
+        <w:t>formado por um cilindro marrom</w:t>
+      </w:r>
+      <w:r>
+        <w:t xml:space="preserve">, </w:t>
+      </w:r>
+      <w:r>
+        <w:t>enquanto as folhas são compostas de três cones verdes sobrepostos</w:t>
+      </w:r>
+      <w:r>
+        <w:t>.</w:t>
+      </w:r>
+    </w:p>
+    <w:p>
+      <w:pPr>
+        <w:pStyle w:val="Heading3"/>
+      </w:pPr>
+      <w:bookmarkStart w:id="8" w:name="_Toc531870333"/>
+      <w:r>
+        <w:t>Cabana</w:t>
+      </w:r>
+      <w:bookmarkEnd w:id="8"/>
+    </w:p>
+    <w:p>
+      <w:r>
+        <w:t>A cabana possui diversas partes. As paredes são construídas com vários cubos</w:t>
+      </w:r>
+      <w:r>
+        <w:t xml:space="preserve"> na cor vinho. O chão é feito de dois cubos, um deles na cor vinho (para o interior da casa) e o outro cinza (para a área da varanda). A janela é feita com um cubo azul representando o vidro, outros cubos brancos para a moldura e um cubo bege para o parapeito. O corrimão da varanda é feito com diversos cubos na cor cinza claro. A porta é composta de um cubo bege</w:t>
+      </w:r>
+      <w:r>
+        <w:t xml:space="preserve"> e de uma esfera marrom para a maçaneta. Por fim, o telhado da casa é composto de diversos </w:t>
+      </w:r>
+      <w:r>
+        <w:t xml:space="preserve">planos </w:t>
+      </w:r>
+      <w:r>
+        <w:t>na cor marrom claro</w:t>
+      </w:r>
+      <w:r>
+        <w:t>, sendo polígonos desenhados com a primitiva GL_POLYGON</w:t>
+      </w:r>
+      <w:r>
+        <w:t>.</w:t>
+      </w:r>
+    </w:p>
+    <w:p/>
+    <w:p>
+      <w:pPr>
+        <w:pStyle w:val="Caption"/>
+        <w:jc w:val="center"/>
+      </w:pPr>
+      <w:bookmarkStart w:id="9" w:name="_Toc531870322"/>
+      <w:r>
+        <w:t xml:space="preserve">Figura </w:t>
+      </w:r>
+      <w:r>
+        <w:fldChar w:fldCharType="begin"/>
+      </w:r>
+      <w:r>
+        <w:instrText xml:space="preserve"> SEQ Figura \* ARABIC </w:instrText>
+      </w:r>
+      <w:r>
+        <w:fldChar w:fldCharType="separate"/>
+      </w:r>
+      <w:r>
+        <w:rPr>
+          <w:noProof/>
+        </w:rPr>
+        <w:t>2</w:t>
+      </w:r>
+      <w:r>
+        <w:fldChar w:fldCharType="end"/>
+      </w:r>
+      <w:r>
         <w:t>: Cenário da animação</w:t>
       </w:r>
-      <w:bookmarkEnd w:id="7"/>
+      <w:bookmarkEnd w:id="9"/>
     </w:p>
     <w:p/>
     <w:p>
       <w:pPr>
         <w:pStyle w:val="Heading2"/>
       </w:pPr>
-      <w:bookmarkStart w:id="8" w:name="_Toc531859654"/>
+      <w:bookmarkStart w:id="10" w:name="_Toc531870334"/>
       <w:r>
         <w:t>Montagem do Personagem</w:t>
       </w:r>
-      <w:bookmarkEnd w:id="8"/>
+      <w:bookmarkEnd w:id="10"/>
     </w:p>
     <w:p>
       <w:r>
@@ -2347,11 +3098,11 @@
       <w:pPr>
         <w:pStyle w:val="Heading3"/>
       </w:pPr>
-      <w:bookmarkStart w:id="9" w:name="_Toc531859655"/>
+      <w:bookmarkStart w:id="11" w:name="_Toc531870335"/>
       <w:r>
         <w:t>Cabeça</w:t>
       </w:r>
-      <w:bookmarkEnd w:id="9"/>
+      <w:bookmarkEnd w:id="11"/>
     </w:p>
     <w:p>
       <w:r>
@@ -2385,21 +3136,24 @@
       <w:pPr>
         <w:pStyle w:val="Heading3"/>
       </w:pPr>
-      <w:bookmarkStart w:id="10" w:name="_Toc531859656"/>
+      <w:bookmarkStart w:id="12" w:name="_Toc531870336"/>
+      <w:r>
+        <w:t>Tronco</w:t>
+      </w:r>
+      <w:bookmarkEnd w:id="12"/>
+    </w:p>
+    <w:p>
+      <w:r>
+        <w:t>O pescoço é desenhado com um cilindro, na cor azul escuro, representando a gola do traje.</w:t>
+      </w:r>
+    </w:p>
+    <w:p>
+      <w:r>
+        <w:t xml:space="preserve">O peitoral é feito de uma esfera com escala, para que fique em formato oval, juntamente com um cone abaixo dele, dando um aspecto musculoso ao personagem. Estes </w:t>
+      </w:r>
       <w:r>
         <w:lastRenderedPageBreak/>
-        <w:t>Tronco</w:t>
-      </w:r>
-      <w:bookmarkEnd w:id="10"/>
-    </w:p>
-    <w:p>
-      <w:r>
-        <w:t>O pescoço é desenhado com um cilindro, na cor azul escuro, representando a gola do traje.</w:t>
-      </w:r>
-    </w:p>
-    <w:p>
-      <w:r>
-        <w:t>O peitoral é feito de uma esfera com escala, para que fique em formato oval, juntamente com um cone abaixo dele, dando um aspecto musculoso ao personagem. Estes dois objetos são da cor azul escuro. À frente do peitoral, “colado” na esfera, há uma estrela branca, desenhada com a primitiva GL_LINE_LOOP.</w:t>
+        <w:t>dois objetos são da cor azul escuro. À frente do peitoral, “colado” na esfera, há uma estrela branca, desenhada com a primitiva GL_LINE_LOOP.</w:t>
       </w:r>
     </w:p>
     <w:p>
@@ -2411,9 +3165,11 @@
       <w:pPr>
         <w:pStyle w:val="Heading3"/>
       </w:pPr>
+      <w:bookmarkStart w:id="13" w:name="_Toc531870337"/>
       <w:r>
         <w:t>Braços</w:t>
       </w:r>
+      <w:bookmarkEnd w:id="13"/>
     </w:p>
     <w:p>
       <w:r>
@@ -2424,16 +3180,16 @@
       <w:r>
         <w:t>Os antebraços são cilindros e as mãos são cubos, ambos na cor vermelha, representando a luva do uniforme.</w:t>
       </w:r>
-      <w:bookmarkStart w:id="11" w:name="_GoBack"/>
-      <w:bookmarkEnd w:id="11"/>
     </w:p>
     <w:p>
       <w:pPr>
         <w:pStyle w:val="Heading3"/>
       </w:pPr>
+      <w:bookmarkStart w:id="14" w:name="_Toc531870338"/>
       <w:r>
         <w:t>Quadril</w:t>
       </w:r>
+      <w:bookmarkEnd w:id="14"/>
     </w:p>
     <w:p>
       <w:r>
@@ -2449,14 +3205,177 @@
       <w:pPr>
         <w:pStyle w:val="Heading3"/>
       </w:pPr>
+      <w:bookmarkStart w:id="15" w:name="_Toc531870339"/>
       <w:r>
         <w:t>Pernas</w:t>
       </w:r>
+      <w:bookmarkEnd w:id="15"/>
+    </w:p>
+    <w:p>
+      <w:r>
+        <w:t>As coxas são cilindros</w:t>
+      </w:r>
+      <w:r>
+        <w:t>, e os joelhos são esferas, todos da mesma cor do quadril.</w:t>
+      </w:r>
+    </w:p>
+    <w:p>
+      <w:r>
+        <w:t>Por fim, as panturrilhas são feitas de cilindros, e os pés são feitos de cubos, ambos na cor chumbo, finalizando o desenho do personagem.</w:t>
+      </w:r>
     </w:p>
     <w:p/>
+    <w:p>
+      <w:pPr>
+        <w:pStyle w:val="Caption"/>
+        <w:jc w:val="center"/>
+      </w:pPr>
+      <w:bookmarkStart w:id="16" w:name="_Toc531870323"/>
+      <w:r>
+        <w:t xml:space="preserve">Figura </w:t>
+      </w:r>
+      <w:r>
+        <w:fldChar w:fldCharType="begin"/>
+      </w:r>
+      <w:r>
+        <w:instrText xml:space="preserve"> SEQ Figura \* ARABIC </w:instrText>
+      </w:r>
+      <w:r>
+        <w:fldChar w:fldCharType="separate"/>
+      </w:r>
+      <w:r>
+        <w:rPr>
+          <w:noProof/>
+        </w:rPr>
+        <w:t>3</w:t>
+      </w:r>
+      <w:r>
+        <w:fldChar w:fldCharType="end"/>
+      </w:r>
+      <w:r>
+        <w:t>: Personagem</w:t>
+      </w:r>
+      <w:bookmarkEnd w:id="16"/>
+    </w:p>
+    <w:p/>
+    <w:p>
+      <w:pPr>
+        <w:pStyle w:val="Heading2"/>
+      </w:pPr>
+      <w:bookmarkStart w:id="17" w:name="_Toc531870340"/>
+      <w:r>
+        <w:t>Montagem do Objeto</w:t>
+      </w:r>
+      <w:bookmarkEnd w:id="17"/>
+    </w:p>
+    <w:p>
+      <w:r>
+        <w:t>O personagem fará uma interação com escudos que aparecem no chão ao clique do mouse. Estes escudos são feitos de um cilindro na cor cinza, juntamente com uma estrela branca “colada” sobre sua face, desenhada com a primitiva GL_LINE_LOOP, como para a estrela do peito.</w:t>
+      </w:r>
+    </w:p>
+    <w:p>
+      <w:pPr>
+        <w:pStyle w:val="Heading2"/>
+      </w:pPr>
+      <w:bookmarkStart w:id="18" w:name="_Toc531870341"/>
+      <w:r>
+        <w:t>Execução do Projeto</w:t>
+      </w:r>
+      <w:bookmarkEnd w:id="18"/>
+    </w:p>
+    <w:p>
+      <w:r>
+        <w:t xml:space="preserve">A animação foi desenvolvida no software </w:t>
+      </w:r>
+      <w:proofErr w:type="spellStart"/>
+      <w:r>
+        <w:t>CLion</w:t>
+      </w:r>
+      <w:proofErr w:type="spellEnd"/>
+      <w:r>
+        <w:t xml:space="preserve">, mas também pode ser executado no software </w:t>
+      </w:r>
+      <w:proofErr w:type="spellStart"/>
+      <w:r>
+        <w:t>CodeBlocks</w:t>
+      </w:r>
+      <w:proofErr w:type="spellEnd"/>
+      <w:r>
+        <w:t xml:space="preserve">, bastando incluir as bibliotecas GL, GLU, GLUT e </w:t>
+      </w:r>
+      <w:proofErr w:type="spellStart"/>
+      <w:r>
+        <w:t>Math.h</w:t>
+      </w:r>
+      <w:proofErr w:type="spellEnd"/>
+      <w:r>
+        <w:t>, para a correta compilação e execução do projeto.</w:t>
+      </w:r>
+    </w:p>
+    <w:p>
+      <w:pPr>
+        <w:pStyle w:val="Heading2"/>
+      </w:pPr>
+      <w:bookmarkStart w:id="19" w:name="_Toc531870342"/>
+      <w:r>
+        <w:t>Funções Disponíveis</w:t>
+      </w:r>
+      <w:bookmarkEnd w:id="19"/>
+    </w:p>
+    <w:p>
+      <w:r>
+        <w:t>Ao iniciar o projeto, o usuário tem a opção de clicar com o botão esquerdo do mouse para gerar um escudo no chão do campo, dando início à animação, em que o Capitão América buscará e lançará este escudo.</w:t>
+      </w:r>
+    </w:p>
+    <w:p>
+      <w:r>
+        <w:t>Existem, também, diversas funções no teclado</w:t>
+      </w:r>
+      <w:r>
+        <w:t xml:space="preserve">, destinadas ao reposicionamento da câmera, onde podemos alterar as posições e ângulos dela nos três eixos cartesianos, juntamente com as funções </w:t>
+      </w:r>
+      <w:r>
+        <w:rPr>
+          <w:i/>
+        </w:rPr>
+        <w:t>zoom in</w:t>
+      </w:r>
+      <w:r>
+        <w:t xml:space="preserve"> e </w:t>
+      </w:r>
+      <w:r>
+        <w:rPr>
+          <w:i/>
+        </w:rPr>
+        <w:t>zoom out</w:t>
+      </w:r>
+      <w:r>
+        <w:t>.</w:t>
+      </w:r>
+    </w:p>
+    <w:p>
+      <w:r>
+        <w:t>Além disso, no botão direito do mouse, pode-se acessar um menu de opções, onde pode-se mexer partes individuais do corpo do humanoide, executar uma animação secundária</w:t>
+      </w:r>
+      <w:r>
+        <w:t xml:space="preserve"> (em que o personagem se desloca ao meio do campo e realiza exercícios de </w:t>
+      </w:r>
+      <w:r>
+        <w:lastRenderedPageBreak/>
+        <w:t>flexão), ou sair do programa. Caso o usuário escolha o movimento de uma parte individual, como do braço direito, por exemplo, após clicar no menu, a movimentação dessa parte é liberada ao usuário, que pode fazê-lo através das setas de direção do teclado</w:t>
+      </w:r>
+      <w:r>
+        <w:t>, em que as teclas de seta para direita e para cima realizam a mesma função, assim como as setas para esquerda e para baixo.</w:t>
+      </w:r>
+    </w:p>
+    <w:p>
+      <w:r>
+        <w:t>No menu, o usuário ainda pode resetar a partes individuais (voltar todas as partes para suas posições originais, após movimentá-los individualmente) e deslocar o personagem para o meio do campo.</w:t>
+      </w:r>
+    </w:p>
     <w:sectPr>
-      <w:footerReference w:type="even" r:id="rId9"/>
-      <w:footerReference w:type="default" r:id="rId10"/>
+      <w:footerReference w:type="even" r:id="rId10"/>
+      <w:footerReference w:type="default" r:id="rId11"/>
       <w:pgSz w:w="11906" w:h="16838"/>
       <w:pgMar w:top="1440" w:right="1440" w:bottom="1440" w:left="1440" w:header="708" w:footer="708" w:gutter="0"/>
       <w:cols w:space="708"/>
@@ -2496,7 +3415,7 @@
 <w:ftr xmlns:wpc="http://schemas.microsoft.com/office/word/2010/wordprocessingCanvas" xmlns:cx="http://schemas.microsoft.com/office/drawing/2014/chartex" xmlns:cx1="http://schemas.microsoft.com/office/drawing/2015/9/8/chartex" xmlns:cx2="http://schemas.microsoft.com/office/drawing/2015/10/21/chartex" xmlns:cx3="http://schemas.microsoft.com/office/drawing/2016/5/9/chartex" xmlns:cx4="http://schemas.microsoft.com/office/drawing/2016/5/10/chartex" xmlns:cx5="http://schemas.microsoft.com/office/drawing/2016/5/11/chartex" xmlns:cx6="http://schemas.microsoft.com/office/drawing/2016/5/12/chartex" xmlns:cx7="http://schemas.microsoft.com/office/drawing/2016/5/13/chartex" xmlns:cx8="http://schemas.microsoft.com/office/drawing/2016/5/14/chartex" xmlns:mc="http://schemas.openxmlformats.org/markup-compatibility/2006" xmlns:aink="http://schemas.microsoft.com/office/drawing/2016/ink" xmlns:am3d="http://schemas.microsoft.com/office/drawing/2017/model3d" xmlns:o="urn:schemas-microsoft-com:office:office" xmlns:r="http://schemas.openxmlformats.org/officeDocument/2006/relationships" xmlns:m="http://schemas.openxmlformats.org/officeDocument/2006/math" xmlns:v="urn:schemas-microsoft-com:vml" xmlns:wp14="http://schemas.microsoft.com/office/word/2010/wordprocessingDrawing" xmlns:wp="http://schemas.openxmlformats.org/drawingml/2006/wordprocessingDrawing" xmlns:w10="urn:schemas-microsoft-com:office:word" xmlns:w="http://schemas.openxmlformats.org/wordprocessingml/2006/main" xmlns:w14="http://schemas.microsoft.com/office/word/2010/wordml" xmlns:w15="http://schemas.microsoft.com/office/word/2012/wordml" xmlns:w16cid="http://schemas.microsoft.com/office/word/2016/wordml/cid" xmlns:w16se="http://schemas.microsoft.com/office/word/2015/wordml/symex" xmlns:wpg="http://schemas.microsoft.com/office/word/2010/wordprocessingGroup" xmlns:wpi="http://schemas.microsoft.com/office/word/2010/wordprocessingInk" xmlns:wne="http://schemas.microsoft.com/office/word/2006/wordml" xmlns:wps="http://schemas.microsoft.com/office/word/2010/wordprocessingShape" mc:Ignorable="w14 w15 w16se w16cid wp14">
   <w:sdt>
     <w:sdtPr>
-      <w:id w:val="-38201939"/>
+      <w:id w:val="-141271459"/>
       <w:docPartObj>
         <w:docPartGallery w:val="Page Numbers (Bottom of Page)"/>
         <w:docPartUnique/>
@@ -2511,7 +3430,7 @@
       <w:p>
         <w:pPr>
           <w:pStyle w:val="Footer"/>
-          <w:jc w:val="right"/>
+          <w:ind w:firstLine="0"/>
         </w:pPr>
         <w:r>
           <w:fldChar w:fldCharType="begin"/>
@@ -2549,7 +3468,7 @@
 <w:ftr xmlns:wpc="http://schemas.microsoft.com/office/word/2010/wordprocessingCanvas" xmlns:cx="http://schemas.microsoft.com/office/drawing/2014/chartex" xmlns:cx1="http://schemas.microsoft.com/office/drawing/2015/9/8/chartex" xmlns:cx2="http://schemas.microsoft.com/office/drawing/2015/10/21/chartex" xmlns:cx3="http://schemas.microsoft.com/office/drawing/2016/5/9/chartex" xmlns:cx4="http://schemas.microsoft.com/office/drawing/2016/5/10/chartex" xmlns:cx5="http://schemas.microsoft.com/office/drawing/2016/5/11/chartex" xmlns:cx6="http://schemas.microsoft.com/office/drawing/2016/5/12/chartex" xmlns:cx7="http://schemas.microsoft.com/office/drawing/2016/5/13/chartex" xmlns:cx8="http://schemas.microsoft.com/office/drawing/2016/5/14/chartex" xmlns:mc="http://schemas.openxmlformats.org/markup-compatibility/2006" xmlns:aink="http://schemas.microsoft.com/office/drawing/2016/ink" xmlns:am3d="http://schemas.microsoft.com/office/drawing/2017/model3d" xmlns:o="urn:schemas-microsoft-com:office:office" xmlns:r="http://schemas.openxmlformats.org/officeDocument/2006/relationships" xmlns:m="http://schemas.openxmlformats.org/officeDocument/2006/math" xmlns:v="urn:schemas-microsoft-com:vml" xmlns:wp14="http://schemas.microsoft.com/office/word/2010/wordprocessingDrawing" xmlns:wp="http://schemas.openxmlformats.org/drawingml/2006/wordprocessingDrawing" xmlns:w10="urn:schemas-microsoft-com:office:word" xmlns:w="http://schemas.openxmlformats.org/wordprocessingml/2006/main" xmlns:w14="http://schemas.microsoft.com/office/word/2010/wordml" xmlns:w15="http://schemas.microsoft.com/office/word/2012/wordml" xmlns:w16cid="http://schemas.microsoft.com/office/word/2016/wordml/cid" xmlns:w16se="http://schemas.microsoft.com/office/word/2015/wordml/symex" xmlns:wpg="http://schemas.microsoft.com/office/word/2010/wordprocessingGroup" xmlns:wpi="http://schemas.microsoft.com/office/word/2010/wordprocessingInk" xmlns:wne="http://schemas.microsoft.com/office/word/2006/wordml" xmlns:wps="http://schemas.microsoft.com/office/word/2010/wordprocessingShape" mc:Ignorable="w14 w15 w16se w16cid wp14">
   <w:sdt>
     <w:sdtPr>
-      <w:id w:val="2012866664"/>
+      <w:id w:val="-567500284"/>
       <w:docPartObj>
         <w:docPartGallery w:val="Page Numbers (Bottom of Page)"/>
         <w:docPartUnique/>
@@ -2564,6 +3483,7 @@
       <w:p>
         <w:pPr>
           <w:pStyle w:val="Footer"/>
+          <w:jc w:val="right"/>
         </w:pPr>
         <w:r>
           <w:fldChar w:fldCharType="begin"/>
@@ -4234,7 +5154,7 @@
 </file>
 
 <file path=customXml/itemProps1.xml><?xml version="1.0" encoding="utf-8"?>
-<ds:datastoreItem xmlns:ds="http://schemas.openxmlformats.org/officeDocument/2006/customXml" ds:itemID="{F33A2DC9-EF4E-492E-80A4-CA7E21444A3D}">
+<ds:datastoreItem xmlns:ds="http://schemas.openxmlformats.org/officeDocument/2006/customXml" ds:itemID="{4F7950C6-9CBF-46D3-A477-AAB0C0383BB2}">
   <ds:schemaRefs>
     <ds:schemaRef ds:uri="http://schemas.openxmlformats.org/officeDocument/2006/bibliography"/>
   </ds:schemaRefs>

</xml_diff>

<commit_message>
Resultados e Discussões iniciados
</commit_message>
<xml_diff>
--- a/report/Relatório-CG-TF.docx
+++ b/report/Relatório-CG-TF.docx
@@ -480,8 +480,6 @@
             </w:rPr>
             <w:t>Sumário</w:t>
           </w:r>
-          <w:bookmarkStart w:id="0" w:name="_GoBack"/>
-          <w:bookmarkEnd w:id="0"/>
         </w:p>
         <w:p>
           <w:pPr>
@@ -522,7 +520,7 @@
             </w:rPr>
             <w:fldChar w:fldCharType="separate"/>
           </w:r>
-          <w:hyperlink w:anchor="_Toc531870327" w:history="1">
+          <w:hyperlink w:anchor="_Toc531891179" w:history="1">
             <w:r>
               <w:rPr>
                 <w:rStyle w:val="Hyperlink"/>
@@ -564,7 +562,7 @@
                 <w:noProof/>
                 <w:webHidden/>
               </w:rPr>
-              <w:instrText xml:space="preserve"> PAGEREF _Toc531870327 \h </w:instrText>
+              <w:instrText xml:space="preserve"> PAGEREF _Toc531891179 \h </w:instrText>
             </w:r>
             <w:r>
               <w:rPr>
@@ -608,7 +606,7 @@
               <w:lang w:val="en-GB" w:eastAsia="en-GB"/>
             </w:rPr>
           </w:pPr>
-          <w:hyperlink w:anchor="_Toc531870328" w:history="1">
+          <w:hyperlink w:anchor="_Toc531891180" w:history="1">
             <w:r>
               <w:rPr>
                 <w:rStyle w:val="Hyperlink"/>
@@ -650,7 +648,7 @@
                 <w:noProof/>
                 <w:webHidden/>
               </w:rPr>
-              <w:instrText xml:space="preserve"> PAGEREF _Toc531870328 \h </w:instrText>
+              <w:instrText xml:space="preserve"> PAGEREF _Toc531891180 \h </w:instrText>
             </w:r>
             <w:r>
               <w:rPr>
@@ -694,7 +692,7 @@
               <w:lang w:val="en-GB" w:eastAsia="en-GB"/>
             </w:rPr>
           </w:pPr>
-          <w:hyperlink w:anchor="_Toc531870329" w:history="1">
+          <w:hyperlink w:anchor="_Toc531891181" w:history="1">
             <w:r>
               <w:rPr>
                 <w:rStyle w:val="Hyperlink"/>
@@ -736,7 +734,7 @@
                 <w:noProof/>
                 <w:webHidden/>
               </w:rPr>
-              <w:instrText xml:space="preserve"> PAGEREF _Toc531870329 \h </w:instrText>
+              <w:instrText xml:space="preserve"> PAGEREF _Toc531891181 \h </w:instrText>
             </w:r>
             <w:r>
               <w:rPr>
@@ -780,7 +778,7 @@
               <w:lang w:val="en-GB" w:eastAsia="en-GB"/>
             </w:rPr>
           </w:pPr>
-          <w:hyperlink w:anchor="_Toc531870330" w:history="1">
+          <w:hyperlink w:anchor="_Toc531891182" w:history="1">
             <w:r>
               <w:rPr>
                 <w:rStyle w:val="Hyperlink"/>
@@ -822,7 +820,7 @@
                 <w:noProof/>
                 <w:webHidden/>
               </w:rPr>
-              <w:instrText xml:space="preserve"> PAGEREF _Toc531870330 \h </w:instrText>
+              <w:instrText xml:space="preserve"> PAGEREF _Toc531891182 \h </w:instrText>
             </w:r>
             <w:r>
               <w:rPr>
@@ -866,7 +864,7 @@
               <w:lang w:val="en-GB" w:eastAsia="en-GB"/>
             </w:rPr>
           </w:pPr>
-          <w:hyperlink w:anchor="_Toc531870331" w:history="1">
+          <w:hyperlink w:anchor="_Toc531891183" w:history="1">
             <w:r>
               <w:rPr>
                 <w:rStyle w:val="Hyperlink"/>
@@ -908,7 +906,7 @@
                 <w:noProof/>
                 <w:webHidden/>
               </w:rPr>
-              <w:instrText xml:space="preserve"> PAGEREF _Toc531870331 \h </w:instrText>
+              <w:instrText xml:space="preserve"> PAGEREF _Toc531891183 \h </w:instrText>
             </w:r>
             <w:r>
               <w:rPr>
@@ -952,7 +950,7 @@
               <w:lang w:val="en-GB" w:eastAsia="en-GB"/>
             </w:rPr>
           </w:pPr>
-          <w:hyperlink w:anchor="_Toc531870332" w:history="1">
+          <w:hyperlink w:anchor="_Toc531891184" w:history="1">
             <w:r>
               <w:rPr>
                 <w:rStyle w:val="Hyperlink"/>
@@ -994,7 +992,7 @@
                 <w:noProof/>
                 <w:webHidden/>
               </w:rPr>
-              <w:instrText xml:space="preserve"> PAGEREF _Toc531870332 \h </w:instrText>
+              <w:instrText xml:space="preserve"> PAGEREF _Toc531891184 \h </w:instrText>
             </w:r>
             <w:r>
               <w:rPr>
@@ -1038,7 +1036,7 @@
               <w:lang w:val="en-GB" w:eastAsia="en-GB"/>
             </w:rPr>
           </w:pPr>
-          <w:hyperlink w:anchor="_Toc531870333" w:history="1">
+          <w:hyperlink w:anchor="_Toc531891185" w:history="1">
             <w:r>
               <w:rPr>
                 <w:rStyle w:val="Hyperlink"/>
@@ -1080,7 +1078,7 @@
                 <w:noProof/>
                 <w:webHidden/>
               </w:rPr>
-              <w:instrText xml:space="preserve"> PAGEREF _Toc531870333 \h </w:instrText>
+              <w:instrText xml:space="preserve"> PAGEREF _Toc531891185 \h </w:instrText>
             </w:r>
             <w:r>
               <w:rPr>
@@ -1124,7 +1122,7 @@
               <w:lang w:val="en-GB" w:eastAsia="en-GB"/>
             </w:rPr>
           </w:pPr>
-          <w:hyperlink w:anchor="_Toc531870334" w:history="1">
+          <w:hyperlink w:anchor="_Toc531891186" w:history="1">
             <w:r>
               <w:rPr>
                 <w:rStyle w:val="Hyperlink"/>
@@ -1166,7 +1164,7 @@
                 <w:noProof/>
                 <w:webHidden/>
               </w:rPr>
-              <w:instrText xml:space="preserve"> PAGEREF _Toc531870334 \h </w:instrText>
+              <w:instrText xml:space="preserve"> PAGEREF _Toc531891186 \h </w:instrText>
             </w:r>
             <w:r>
               <w:rPr>
@@ -1210,7 +1208,7 @@
               <w:lang w:val="en-GB" w:eastAsia="en-GB"/>
             </w:rPr>
           </w:pPr>
-          <w:hyperlink w:anchor="_Toc531870335" w:history="1">
+          <w:hyperlink w:anchor="_Toc531891187" w:history="1">
             <w:r>
               <w:rPr>
                 <w:rStyle w:val="Hyperlink"/>
@@ -1252,7 +1250,7 @@
                 <w:noProof/>
                 <w:webHidden/>
               </w:rPr>
-              <w:instrText xml:space="preserve"> PAGEREF _Toc531870335 \h </w:instrText>
+              <w:instrText xml:space="preserve"> PAGEREF _Toc531891187 \h </w:instrText>
             </w:r>
             <w:r>
               <w:rPr>
@@ -1296,7 +1294,7 @@
               <w:lang w:val="en-GB" w:eastAsia="en-GB"/>
             </w:rPr>
           </w:pPr>
-          <w:hyperlink w:anchor="_Toc531870336" w:history="1">
+          <w:hyperlink w:anchor="_Toc531891188" w:history="1">
             <w:r>
               <w:rPr>
                 <w:rStyle w:val="Hyperlink"/>
@@ -1338,7 +1336,7 @@
                 <w:noProof/>
                 <w:webHidden/>
               </w:rPr>
-              <w:instrText xml:space="preserve"> PAGEREF _Toc531870336 \h </w:instrText>
+              <w:instrText xml:space="preserve"> PAGEREF _Toc531891188 \h </w:instrText>
             </w:r>
             <w:r>
               <w:rPr>
@@ -1358,7 +1356,7 @@
                 <w:noProof/>
                 <w:webHidden/>
               </w:rPr>
-              <w:t>5</w:t>
+              <w:t>6</w:t>
             </w:r>
             <w:r>
               <w:rPr>
@@ -1382,7 +1380,7 @@
               <w:lang w:val="en-GB" w:eastAsia="en-GB"/>
             </w:rPr>
           </w:pPr>
-          <w:hyperlink w:anchor="_Toc531870337" w:history="1">
+          <w:hyperlink w:anchor="_Toc531891189" w:history="1">
             <w:r>
               <w:rPr>
                 <w:rStyle w:val="Hyperlink"/>
@@ -1424,7 +1422,7 @@
                 <w:noProof/>
                 <w:webHidden/>
               </w:rPr>
-              <w:instrText xml:space="preserve"> PAGEREF _Toc531870337 \h </w:instrText>
+              <w:instrText xml:space="preserve"> PAGEREF _Toc531891189 \h </w:instrText>
             </w:r>
             <w:r>
               <w:rPr>
@@ -1468,7 +1466,7 @@
               <w:lang w:val="en-GB" w:eastAsia="en-GB"/>
             </w:rPr>
           </w:pPr>
-          <w:hyperlink w:anchor="_Toc531870338" w:history="1">
+          <w:hyperlink w:anchor="_Toc531891190" w:history="1">
             <w:r>
               <w:rPr>
                 <w:rStyle w:val="Hyperlink"/>
@@ -1510,7 +1508,7 @@
                 <w:noProof/>
                 <w:webHidden/>
               </w:rPr>
-              <w:instrText xml:space="preserve"> PAGEREF _Toc531870338 \h </w:instrText>
+              <w:instrText xml:space="preserve"> PAGEREF _Toc531891190 \h </w:instrText>
             </w:r>
             <w:r>
               <w:rPr>
@@ -1554,7 +1552,7 @@
               <w:lang w:val="en-GB" w:eastAsia="en-GB"/>
             </w:rPr>
           </w:pPr>
-          <w:hyperlink w:anchor="_Toc531870339" w:history="1">
+          <w:hyperlink w:anchor="_Toc531891191" w:history="1">
             <w:r>
               <w:rPr>
                 <w:rStyle w:val="Hyperlink"/>
@@ -1596,7 +1594,7 @@
                 <w:noProof/>
                 <w:webHidden/>
               </w:rPr>
-              <w:instrText xml:space="preserve"> PAGEREF _Toc531870339 \h </w:instrText>
+              <w:instrText xml:space="preserve"> PAGEREF _Toc531891191 \h </w:instrText>
             </w:r>
             <w:r>
               <w:rPr>
@@ -1640,7 +1638,7 @@
               <w:lang w:val="en-GB" w:eastAsia="en-GB"/>
             </w:rPr>
           </w:pPr>
-          <w:hyperlink w:anchor="_Toc531870340" w:history="1">
+          <w:hyperlink w:anchor="_Toc531891192" w:history="1">
             <w:r>
               <w:rPr>
                 <w:rStyle w:val="Hyperlink"/>
@@ -1682,7 +1680,7 @@
                 <w:noProof/>
                 <w:webHidden/>
               </w:rPr>
-              <w:instrText xml:space="preserve"> PAGEREF _Toc531870340 \h </w:instrText>
+              <w:instrText xml:space="preserve"> PAGEREF _Toc531891192 \h </w:instrText>
             </w:r>
             <w:r>
               <w:rPr>
@@ -1726,7 +1724,7 @@
               <w:lang w:val="en-GB" w:eastAsia="en-GB"/>
             </w:rPr>
           </w:pPr>
-          <w:hyperlink w:anchor="_Toc531870341" w:history="1">
+          <w:hyperlink w:anchor="_Toc531891193" w:history="1">
             <w:r>
               <w:rPr>
                 <w:rStyle w:val="Hyperlink"/>
@@ -1768,7 +1766,7 @@
                 <w:noProof/>
                 <w:webHidden/>
               </w:rPr>
-              <w:instrText xml:space="preserve"> PAGEREF _Toc531870341 \h </w:instrText>
+              <w:instrText xml:space="preserve"> PAGEREF _Toc531891193 \h </w:instrText>
             </w:r>
             <w:r>
               <w:rPr>
@@ -1812,7 +1810,7 @@
               <w:lang w:val="en-GB" w:eastAsia="en-GB"/>
             </w:rPr>
           </w:pPr>
-          <w:hyperlink w:anchor="_Toc531870342" w:history="1">
+          <w:hyperlink w:anchor="_Toc531891194" w:history="1">
             <w:r>
               <w:rPr>
                 <w:rStyle w:val="Hyperlink"/>
@@ -1854,7 +1852,7 @@
                 <w:noProof/>
                 <w:webHidden/>
               </w:rPr>
-              <w:instrText xml:space="preserve"> PAGEREF _Toc531870342 \h </w:instrText>
+              <w:instrText xml:space="preserve"> PAGEREF _Toc531891194 \h </w:instrText>
             </w:r>
             <w:r>
               <w:rPr>
@@ -1875,6 +1873,436 @@
                 <w:webHidden/>
               </w:rPr>
               <w:t>6</w:t>
+            </w:r>
+            <w:r>
+              <w:rPr>
+                <w:noProof/>
+                <w:webHidden/>
+              </w:rPr>
+              <w:fldChar w:fldCharType="end"/>
+            </w:r>
+          </w:hyperlink>
+        </w:p>
+        <w:p>
+          <w:pPr>
+            <w:pStyle w:val="TOC2"/>
+            <w:tabs>
+              <w:tab w:val="left" w:pos="1540"/>
+              <w:tab w:val="right" w:leader="dot" w:pos="9016"/>
+            </w:tabs>
+            <w:rPr>
+              <w:rFonts w:asciiTheme="minorHAnsi" w:eastAsiaTheme="minorEastAsia" w:hAnsiTheme="minorHAnsi" w:cstheme="minorBidi"/>
+              <w:noProof/>
+              <w:lang w:val="en-GB" w:eastAsia="en-GB"/>
+            </w:rPr>
+          </w:pPr>
+          <w:hyperlink w:anchor="_Toc531891195" w:history="1">
+            <w:r>
+              <w:rPr>
+                <w:rStyle w:val="Hyperlink"/>
+                <w:noProof/>
+              </w:rPr>
+              <w:t>3.6</w:t>
+            </w:r>
+            <w:r>
+              <w:rPr>
+                <w:rFonts w:asciiTheme="minorHAnsi" w:eastAsiaTheme="minorEastAsia" w:hAnsiTheme="minorHAnsi" w:cstheme="minorBidi"/>
+                <w:noProof/>
+                <w:lang w:val="en-GB" w:eastAsia="en-GB"/>
+              </w:rPr>
+              <w:tab/>
+            </w:r>
+            <w:r>
+              <w:rPr>
+                <w:rStyle w:val="Hyperlink"/>
+                <w:noProof/>
+              </w:rPr>
+              <w:t>Movimentação do Personagem</w:t>
+            </w:r>
+            <w:r>
+              <w:rPr>
+                <w:noProof/>
+                <w:webHidden/>
+              </w:rPr>
+              <w:tab/>
+            </w:r>
+            <w:r>
+              <w:rPr>
+                <w:noProof/>
+                <w:webHidden/>
+              </w:rPr>
+              <w:fldChar w:fldCharType="begin"/>
+            </w:r>
+            <w:r>
+              <w:rPr>
+                <w:noProof/>
+                <w:webHidden/>
+              </w:rPr>
+              <w:instrText xml:space="preserve"> PAGEREF _Toc531891195 \h </w:instrText>
+            </w:r>
+            <w:r>
+              <w:rPr>
+                <w:noProof/>
+                <w:webHidden/>
+              </w:rPr>
+            </w:r>
+            <w:r>
+              <w:rPr>
+                <w:noProof/>
+                <w:webHidden/>
+              </w:rPr>
+              <w:fldChar w:fldCharType="separate"/>
+            </w:r>
+            <w:r>
+              <w:rPr>
+                <w:noProof/>
+                <w:webHidden/>
+              </w:rPr>
+              <w:t>7</w:t>
+            </w:r>
+            <w:r>
+              <w:rPr>
+                <w:noProof/>
+                <w:webHidden/>
+              </w:rPr>
+              <w:fldChar w:fldCharType="end"/>
+            </w:r>
+          </w:hyperlink>
+        </w:p>
+        <w:p>
+          <w:pPr>
+            <w:pStyle w:val="TOC1"/>
+            <w:tabs>
+              <w:tab w:val="left" w:pos="1100"/>
+              <w:tab w:val="right" w:leader="dot" w:pos="9016"/>
+            </w:tabs>
+            <w:rPr>
+              <w:rFonts w:asciiTheme="minorHAnsi" w:eastAsiaTheme="minorEastAsia" w:hAnsiTheme="minorHAnsi" w:cstheme="minorBidi"/>
+              <w:noProof/>
+              <w:lang w:val="en-GB" w:eastAsia="en-GB"/>
+            </w:rPr>
+          </w:pPr>
+          <w:hyperlink w:anchor="_Toc531891196" w:history="1">
+            <w:r>
+              <w:rPr>
+                <w:rStyle w:val="Hyperlink"/>
+                <w:noProof/>
+              </w:rPr>
+              <w:t>4</w:t>
+            </w:r>
+            <w:r>
+              <w:rPr>
+                <w:rFonts w:asciiTheme="minorHAnsi" w:eastAsiaTheme="minorEastAsia" w:hAnsiTheme="minorHAnsi" w:cstheme="minorBidi"/>
+                <w:noProof/>
+                <w:lang w:val="en-GB" w:eastAsia="en-GB"/>
+              </w:rPr>
+              <w:tab/>
+            </w:r>
+            <w:r>
+              <w:rPr>
+                <w:rStyle w:val="Hyperlink"/>
+                <w:noProof/>
+              </w:rPr>
+              <w:t>Resultados e Discussões</w:t>
+            </w:r>
+            <w:r>
+              <w:rPr>
+                <w:noProof/>
+                <w:webHidden/>
+              </w:rPr>
+              <w:tab/>
+            </w:r>
+            <w:r>
+              <w:rPr>
+                <w:noProof/>
+                <w:webHidden/>
+              </w:rPr>
+              <w:fldChar w:fldCharType="begin"/>
+            </w:r>
+            <w:r>
+              <w:rPr>
+                <w:noProof/>
+                <w:webHidden/>
+              </w:rPr>
+              <w:instrText xml:space="preserve"> PAGEREF _Toc531891196 \h </w:instrText>
+            </w:r>
+            <w:r>
+              <w:rPr>
+                <w:noProof/>
+                <w:webHidden/>
+              </w:rPr>
+            </w:r>
+            <w:r>
+              <w:rPr>
+                <w:noProof/>
+                <w:webHidden/>
+              </w:rPr>
+              <w:fldChar w:fldCharType="separate"/>
+            </w:r>
+            <w:r>
+              <w:rPr>
+                <w:noProof/>
+                <w:webHidden/>
+              </w:rPr>
+              <w:t>7</w:t>
+            </w:r>
+            <w:r>
+              <w:rPr>
+                <w:noProof/>
+                <w:webHidden/>
+              </w:rPr>
+              <w:fldChar w:fldCharType="end"/>
+            </w:r>
+          </w:hyperlink>
+        </w:p>
+        <w:p>
+          <w:pPr>
+            <w:pStyle w:val="TOC2"/>
+            <w:tabs>
+              <w:tab w:val="left" w:pos="1540"/>
+              <w:tab w:val="right" w:leader="dot" w:pos="9016"/>
+            </w:tabs>
+            <w:rPr>
+              <w:rFonts w:asciiTheme="minorHAnsi" w:eastAsiaTheme="minorEastAsia" w:hAnsiTheme="minorHAnsi" w:cstheme="minorBidi"/>
+              <w:noProof/>
+              <w:lang w:val="en-GB" w:eastAsia="en-GB"/>
+            </w:rPr>
+          </w:pPr>
+          <w:hyperlink w:anchor="_Toc531891197" w:history="1">
+            <w:r>
+              <w:rPr>
+                <w:rStyle w:val="Hyperlink"/>
+                <w:noProof/>
+              </w:rPr>
+              <w:t>4.1</w:t>
+            </w:r>
+            <w:r>
+              <w:rPr>
+                <w:rFonts w:asciiTheme="minorHAnsi" w:eastAsiaTheme="minorEastAsia" w:hAnsiTheme="minorHAnsi" w:cstheme="minorBidi"/>
+                <w:noProof/>
+                <w:lang w:val="en-GB" w:eastAsia="en-GB"/>
+              </w:rPr>
+              <w:tab/>
+            </w:r>
+            <w:r>
+              <w:rPr>
+                <w:rStyle w:val="Hyperlink"/>
+                <w:noProof/>
+              </w:rPr>
+              <w:t>Animação Principal</w:t>
+            </w:r>
+            <w:r>
+              <w:rPr>
+                <w:noProof/>
+                <w:webHidden/>
+              </w:rPr>
+              <w:tab/>
+            </w:r>
+            <w:r>
+              <w:rPr>
+                <w:noProof/>
+                <w:webHidden/>
+              </w:rPr>
+              <w:fldChar w:fldCharType="begin"/>
+            </w:r>
+            <w:r>
+              <w:rPr>
+                <w:noProof/>
+                <w:webHidden/>
+              </w:rPr>
+              <w:instrText xml:space="preserve"> PAGEREF _Toc531891197 \h </w:instrText>
+            </w:r>
+            <w:r>
+              <w:rPr>
+                <w:noProof/>
+                <w:webHidden/>
+              </w:rPr>
+            </w:r>
+            <w:r>
+              <w:rPr>
+                <w:noProof/>
+                <w:webHidden/>
+              </w:rPr>
+              <w:fldChar w:fldCharType="separate"/>
+            </w:r>
+            <w:r>
+              <w:rPr>
+                <w:noProof/>
+                <w:webHidden/>
+              </w:rPr>
+              <w:t>7</w:t>
+            </w:r>
+            <w:r>
+              <w:rPr>
+                <w:noProof/>
+                <w:webHidden/>
+              </w:rPr>
+              <w:fldChar w:fldCharType="end"/>
+            </w:r>
+          </w:hyperlink>
+        </w:p>
+        <w:p>
+          <w:pPr>
+            <w:pStyle w:val="TOC2"/>
+            <w:tabs>
+              <w:tab w:val="left" w:pos="1540"/>
+              <w:tab w:val="right" w:leader="dot" w:pos="9016"/>
+            </w:tabs>
+            <w:rPr>
+              <w:rFonts w:asciiTheme="minorHAnsi" w:eastAsiaTheme="minorEastAsia" w:hAnsiTheme="minorHAnsi" w:cstheme="minorBidi"/>
+              <w:noProof/>
+              <w:lang w:val="en-GB" w:eastAsia="en-GB"/>
+            </w:rPr>
+          </w:pPr>
+          <w:hyperlink w:anchor="_Toc531891198" w:history="1">
+            <w:r>
+              <w:rPr>
+                <w:rStyle w:val="Hyperlink"/>
+                <w:noProof/>
+              </w:rPr>
+              <w:t>4.2</w:t>
+            </w:r>
+            <w:r>
+              <w:rPr>
+                <w:rFonts w:asciiTheme="minorHAnsi" w:eastAsiaTheme="minorEastAsia" w:hAnsiTheme="minorHAnsi" w:cstheme="minorBidi"/>
+                <w:noProof/>
+                <w:lang w:val="en-GB" w:eastAsia="en-GB"/>
+              </w:rPr>
+              <w:tab/>
+            </w:r>
+            <w:r>
+              <w:rPr>
+                <w:rStyle w:val="Hyperlink"/>
+                <w:noProof/>
+              </w:rPr>
+              <w:t>Animação Secundária</w:t>
+            </w:r>
+            <w:r>
+              <w:rPr>
+                <w:noProof/>
+                <w:webHidden/>
+              </w:rPr>
+              <w:tab/>
+            </w:r>
+            <w:r>
+              <w:rPr>
+                <w:noProof/>
+                <w:webHidden/>
+              </w:rPr>
+              <w:fldChar w:fldCharType="begin"/>
+            </w:r>
+            <w:r>
+              <w:rPr>
+                <w:noProof/>
+                <w:webHidden/>
+              </w:rPr>
+              <w:instrText xml:space="preserve"> PAGEREF _Toc531891198 \h </w:instrText>
+            </w:r>
+            <w:r>
+              <w:rPr>
+                <w:noProof/>
+                <w:webHidden/>
+              </w:rPr>
+            </w:r>
+            <w:r>
+              <w:rPr>
+                <w:noProof/>
+                <w:webHidden/>
+              </w:rPr>
+              <w:fldChar w:fldCharType="separate"/>
+            </w:r>
+            <w:r>
+              <w:rPr>
+                <w:noProof/>
+                <w:webHidden/>
+              </w:rPr>
+              <w:t>8</w:t>
+            </w:r>
+            <w:r>
+              <w:rPr>
+                <w:noProof/>
+                <w:webHidden/>
+              </w:rPr>
+              <w:fldChar w:fldCharType="end"/>
+            </w:r>
+          </w:hyperlink>
+        </w:p>
+        <w:p>
+          <w:pPr>
+            <w:pStyle w:val="TOC2"/>
+            <w:tabs>
+              <w:tab w:val="left" w:pos="1540"/>
+              <w:tab w:val="right" w:leader="dot" w:pos="9016"/>
+            </w:tabs>
+            <w:rPr>
+              <w:rFonts w:asciiTheme="minorHAnsi" w:eastAsiaTheme="minorEastAsia" w:hAnsiTheme="minorHAnsi" w:cstheme="minorBidi"/>
+              <w:noProof/>
+              <w:lang w:val="en-GB" w:eastAsia="en-GB"/>
+            </w:rPr>
+          </w:pPr>
+          <w:hyperlink w:anchor="_Toc531891199" w:history="1">
+            <w:r>
+              <w:rPr>
+                <w:rStyle w:val="Hyperlink"/>
+                <w:noProof/>
+              </w:rPr>
+              <w:t>4.3</w:t>
+            </w:r>
+            <w:r>
+              <w:rPr>
+                <w:rFonts w:asciiTheme="minorHAnsi" w:eastAsiaTheme="minorEastAsia" w:hAnsiTheme="minorHAnsi" w:cstheme="minorBidi"/>
+                <w:noProof/>
+                <w:lang w:val="en-GB" w:eastAsia="en-GB"/>
+              </w:rPr>
+              <w:tab/>
+            </w:r>
+            <w:r>
+              <w:rPr>
+                <w:rStyle w:val="Hyperlink"/>
+                <w:noProof/>
+              </w:rPr>
+              <w:t>Menu de Opções</w:t>
+            </w:r>
+            <w:r>
+              <w:rPr>
+                <w:noProof/>
+                <w:webHidden/>
+              </w:rPr>
+              <w:tab/>
+            </w:r>
+            <w:r>
+              <w:rPr>
+                <w:noProof/>
+                <w:webHidden/>
+              </w:rPr>
+              <w:fldChar w:fldCharType="begin"/>
+            </w:r>
+            <w:r>
+              <w:rPr>
+                <w:noProof/>
+                <w:webHidden/>
+              </w:rPr>
+              <w:instrText xml:space="preserve"> PAGEREF _Toc531891199 \h </w:instrText>
+            </w:r>
+            <w:r>
+              <w:rPr>
+                <w:noProof/>
+                <w:webHidden/>
+              </w:rPr>
+            </w:r>
+            <w:r>
+              <w:rPr>
+                <w:noProof/>
+                <w:webHidden/>
+              </w:rPr>
+              <w:fldChar w:fldCharType="separate"/>
+            </w:r>
+            <w:r>
+              <w:rPr>
+                <w:noProof/>
+                <w:webHidden/>
+              </w:rPr>
+              <w:t>8</w:t>
             </w:r>
             <w:r>
               <w:rPr>
@@ -2105,86 +2533,6 @@
           <w:lang w:eastAsia="en-GB"/>
         </w:rPr>
       </w:pPr>
-    </w:p>
-    <w:p>
-      <w:pPr>
-        <w:pStyle w:val="TableofFigures"/>
-        <w:tabs>
-          <w:tab w:val="right" w:pos="9016"/>
-        </w:tabs>
-        <w:ind w:firstLine="0"/>
-        <w:jc w:val="left"/>
-        <w:rPr>
-          <w:b/>
-          <w:sz w:val="32"/>
-          <w:szCs w:val="32"/>
-          <w:lang w:eastAsia="en-GB"/>
-        </w:rPr>
-      </w:pPr>
-    </w:p>
-    <w:p>
-      <w:pPr>
-        <w:pStyle w:val="TableofFigures"/>
-        <w:tabs>
-          <w:tab w:val="right" w:pos="9016"/>
-        </w:tabs>
-        <w:ind w:firstLine="0"/>
-        <w:jc w:val="left"/>
-        <w:rPr>
-          <w:b/>
-          <w:sz w:val="32"/>
-          <w:szCs w:val="32"/>
-          <w:lang w:eastAsia="en-GB"/>
-        </w:rPr>
-      </w:pPr>
-    </w:p>
-    <w:p>
-      <w:pPr>
-        <w:pStyle w:val="TableofFigures"/>
-        <w:tabs>
-          <w:tab w:val="right" w:pos="9016"/>
-        </w:tabs>
-        <w:ind w:firstLine="0"/>
-        <w:jc w:val="left"/>
-        <w:rPr>
-          <w:b/>
-          <w:sz w:val="32"/>
-          <w:szCs w:val="32"/>
-          <w:lang w:eastAsia="en-GB"/>
-        </w:rPr>
-      </w:pPr>
-    </w:p>
-    <w:p>
-      <w:pPr>
-        <w:pStyle w:val="TableofFigures"/>
-        <w:tabs>
-          <w:tab w:val="right" w:pos="9016"/>
-        </w:tabs>
-        <w:ind w:firstLine="0"/>
-        <w:jc w:val="left"/>
-        <w:rPr>
-          <w:b/>
-          <w:sz w:val="32"/>
-          <w:szCs w:val="32"/>
-          <w:lang w:eastAsia="en-GB"/>
-        </w:rPr>
-      </w:pPr>
-    </w:p>
-    <w:p>
-      <w:pPr>
-        <w:pStyle w:val="TableofFigures"/>
-        <w:tabs>
-          <w:tab w:val="right" w:pos="9016"/>
-        </w:tabs>
-        <w:ind w:firstLine="0"/>
-        <w:jc w:val="left"/>
-        <w:rPr>
-          <w:b/>
-          <w:sz w:val="32"/>
-          <w:szCs w:val="32"/>
-          <w:lang w:eastAsia="en-GB"/>
-        </w:rPr>
-      </w:pPr>
       <w:r>
         <w:rPr>
           <w:b/>
@@ -2242,7 +2590,7 @@
         </w:rPr>
         <w:fldChar w:fldCharType="separate"/>
       </w:r>
-      <w:hyperlink w:anchor="_Toc531870321" w:history="1">
+      <w:hyperlink w:anchor="_Toc531891200" w:history="1">
         <w:r>
           <w:rPr>
             <w:rStyle w:val="Hyperlink"/>
@@ -2269,7 +2617,7 @@
             <w:noProof/>
             <w:webHidden/>
           </w:rPr>
-          <w:instrText xml:space="preserve"> PAGEREF _Toc531870321 \h </w:instrText>
+          <w:instrText xml:space="preserve"> PAGEREF _Toc531891200 \h </w:instrText>
         </w:r>
         <w:r>
           <w:rPr>
@@ -2312,7 +2660,7 @@
           <w:lang w:val="en-GB" w:eastAsia="en-GB"/>
         </w:rPr>
       </w:pPr>
-      <w:hyperlink w:anchor="_Toc531870322" w:history="1">
+      <w:hyperlink w:anchor="_Toc531891201" w:history="1">
         <w:r>
           <w:rPr>
             <w:rStyle w:val="Hyperlink"/>
@@ -2339,7 +2687,7 @@
             <w:noProof/>
             <w:webHidden/>
           </w:rPr>
-          <w:instrText xml:space="preserve"> PAGEREF _Toc531870322 \h </w:instrText>
+          <w:instrText xml:space="preserve"> PAGEREF _Toc531891201 \h </w:instrText>
         </w:r>
         <w:r>
           <w:rPr>
@@ -2382,7 +2730,7 @@
           <w:lang w:val="en-GB" w:eastAsia="en-GB"/>
         </w:rPr>
       </w:pPr>
-      <w:hyperlink w:anchor="_Toc531870323" w:history="1">
+      <w:hyperlink w:anchor="_Toc531891202" w:history="1">
         <w:r>
           <w:rPr>
             <w:rStyle w:val="Hyperlink"/>
@@ -2409,7 +2757,7 @@
             <w:noProof/>
             <w:webHidden/>
           </w:rPr>
-          <w:instrText xml:space="preserve"> PAGEREF _Toc531870323 \h </w:instrText>
+          <w:instrText xml:space="preserve"> PAGEREF _Toc531891202 \h </w:instrText>
         </w:r>
         <w:r>
           <w:rPr>
@@ -2442,6 +2790,356 @@
     </w:p>
     <w:p>
       <w:pPr>
+        <w:pStyle w:val="TableofFigures"/>
+        <w:tabs>
+          <w:tab w:val="right" w:leader="dot" w:pos="9016"/>
+        </w:tabs>
+        <w:rPr>
+          <w:rFonts w:asciiTheme="minorHAnsi" w:eastAsiaTheme="minorEastAsia" w:hAnsiTheme="minorHAnsi" w:cstheme="minorBidi"/>
+          <w:noProof/>
+          <w:lang w:val="en-GB" w:eastAsia="en-GB"/>
+        </w:rPr>
+      </w:pPr>
+      <w:hyperlink w:anchor="_Toc531891203" w:history="1">
+        <w:r>
+          <w:rPr>
+            <w:rStyle w:val="Hyperlink"/>
+            <w:noProof/>
+          </w:rPr>
+          <w:t>Figura 4: Máquina de Estados para a Animação Principal</w:t>
+        </w:r>
+        <w:r>
+          <w:rPr>
+            <w:noProof/>
+            <w:webHidden/>
+          </w:rPr>
+          <w:tab/>
+        </w:r>
+        <w:r>
+          <w:rPr>
+            <w:noProof/>
+            <w:webHidden/>
+          </w:rPr>
+          <w:fldChar w:fldCharType="begin"/>
+        </w:r>
+        <w:r>
+          <w:rPr>
+            <w:noProof/>
+            <w:webHidden/>
+          </w:rPr>
+          <w:instrText xml:space="preserve"> PAGEREF _Toc531891203 \h </w:instrText>
+        </w:r>
+        <w:r>
+          <w:rPr>
+            <w:noProof/>
+            <w:webHidden/>
+          </w:rPr>
+        </w:r>
+        <w:r>
+          <w:rPr>
+            <w:noProof/>
+            <w:webHidden/>
+          </w:rPr>
+          <w:fldChar w:fldCharType="separate"/>
+        </w:r>
+        <w:r>
+          <w:rPr>
+            <w:noProof/>
+            <w:webHidden/>
+          </w:rPr>
+          <w:t>7</w:t>
+        </w:r>
+        <w:r>
+          <w:rPr>
+            <w:noProof/>
+            <w:webHidden/>
+          </w:rPr>
+          <w:fldChar w:fldCharType="end"/>
+        </w:r>
+      </w:hyperlink>
+    </w:p>
+    <w:p>
+      <w:pPr>
+        <w:pStyle w:val="TableofFigures"/>
+        <w:tabs>
+          <w:tab w:val="right" w:leader="dot" w:pos="9016"/>
+        </w:tabs>
+        <w:rPr>
+          <w:rFonts w:asciiTheme="minorHAnsi" w:eastAsiaTheme="minorEastAsia" w:hAnsiTheme="minorHAnsi" w:cstheme="minorBidi"/>
+          <w:noProof/>
+          <w:lang w:val="en-GB" w:eastAsia="en-GB"/>
+        </w:rPr>
+      </w:pPr>
+      <w:hyperlink w:anchor="_Toc531891204" w:history="1">
+        <w:r>
+          <w:rPr>
+            <w:rStyle w:val="Hyperlink"/>
+            <w:noProof/>
+          </w:rPr>
+          <w:t>Figura 5: Máquina de Estados para a Animação Secundária</w:t>
+        </w:r>
+        <w:r>
+          <w:rPr>
+            <w:noProof/>
+            <w:webHidden/>
+          </w:rPr>
+          <w:tab/>
+        </w:r>
+        <w:r>
+          <w:rPr>
+            <w:noProof/>
+            <w:webHidden/>
+          </w:rPr>
+          <w:fldChar w:fldCharType="begin"/>
+        </w:r>
+        <w:r>
+          <w:rPr>
+            <w:noProof/>
+            <w:webHidden/>
+          </w:rPr>
+          <w:instrText xml:space="preserve"> PAGEREF _Toc531891204 \h </w:instrText>
+        </w:r>
+        <w:r>
+          <w:rPr>
+            <w:noProof/>
+            <w:webHidden/>
+          </w:rPr>
+        </w:r>
+        <w:r>
+          <w:rPr>
+            <w:noProof/>
+            <w:webHidden/>
+          </w:rPr>
+          <w:fldChar w:fldCharType="separate"/>
+        </w:r>
+        <w:r>
+          <w:rPr>
+            <w:noProof/>
+            <w:webHidden/>
+          </w:rPr>
+          <w:t>7</w:t>
+        </w:r>
+        <w:r>
+          <w:rPr>
+            <w:noProof/>
+            <w:webHidden/>
+          </w:rPr>
+          <w:fldChar w:fldCharType="end"/>
+        </w:r>
+      </w:hyperlink>
+    </w:p>
+    <w:p>
+      <w:pPr>
+        <w:pStyle w:val="TableofFigures"/>
+        <w:tabs>
+          <w:tab w:val="right" w:leader="dot" w:pos="9016"/>
+        </w:tabs>
+        <w:rPr>
+          <w:rFonts w:asciiTheme="minorHAnsi" w:eastAsiaTheme="minorEastAsia" w:hAnsiTheme="minorHAnsi" w:cstheme="minorBidi"/>
+          <w:noProof/>
+          <w:lang w:val="en-GB" w:eastAsia="en-GB"/>
+        </w:rPr>
+      </w:pPr>
+      <w:hyperlink w:anchor="_Toc531891205" w:history="1">
+        <w:r>
+          <w:rPr>
+            <w:rStyle w:val="Hyperlink"/>
+            <w:noProof/>
+          </w:rPr>
+          <w:t>Figura 6: Personagem no estado PrincIdaX</w:t>
+        </w:r>
+        <w:r>
+          <w:rPr>
+            <w:noProof/>
+            <w:webHidden/>
+          </w:rPr>
+          <w:tab/>
+        </w:r>
+        <w:r>
+          <w:rPr>
+            <w:noProof/>
+            <w:webHidden/>
+          </w:rPr>
+          <w:fldChar w:fldCharType="begin"/>
+        </w:r>
+        <w:r>
+          <w:rPr>
+            <w:noProof/>
+            <w:webHidden/>
+          </w:rPr>
+          <w:instrText xml:space="preserve"> PAGEREF _Toc531891205 \h </w:instrText>
+        </w:r>
+        <w:r>
+          <w:rPr>
+            <w:noProof/>
+            <w:webHidden/>
+          </w:rPr>
+        </w:r>
+        <w:r>
+          <w:rPr>
+            <w:noProof/>
+            <w:webHidden/>
+          </w:rPr>
+          <w:fldChar w:fldCharType="separate"/>
+        </w:r>
+        <w:r>
+          <w:rPr>
+            <w:noProof/>
+            <w:webHidden/>
+          </w:rPr>
+          <w:t>7</w:t>
+        </w:r>
+        <w:r>
+          <w:rPr>
+            <w:noProof/>
+            <w:webHidden/>
+          </w:rPr>
+          <w:fldChar w:fldCharType="end"/>
+        </w:r>
+      </w:hyperlink>
+    </w:p>
+    <w:p>
+      <w:pPr>
+        <w:pStyle w:val="TableofFigures"/>
+        <w:tabs>
+          <w:tab w:val="right" w:leader="dot" w:pos="9016"/>
+        </w:tabs>
+        <w:rPr>
+          <w:rFonts w:asciiTheme="minorHAnsi" w:eastAsiaTheme="minorEastAsia" w:hAnsiTheme="minorHAnsi" w:cstheme="minorBidi"/>
+          <w:noProof/>
+          <w:lang w:val="en-GB" w:eastAsia="en-GB"/>
+        </w:rPr>
+      </w:pPr>
+      <w:hyperlink w:anchor="_Toc531891206" w:history="1">
+        <w:r>
+          <w:rPr>
+            <w:rStyle w:val="Hyperlink"/>
+            <w:noProof/>
+          </w:rPr>
+          <w:t>Figura 7: Personagem nos estados PrincIdaZEsq (à esq.) e PrincIdaZDir (à dir.)</w:t>
+        </w:r>
+        <w:r>
+          <w:rPr>
+            <w:noProof/>
+            <w:webHidden/>
+          </w:rPr>
+          <w:tab/>
+        </w:r>
+        <w:r>
+          <w:rPr>
+            <w:noProof/>
+            <w:webHidden/>
+          </w:rPr>
+          <w:fldChar w:fldCharType="begin"/>
+        </w:r>
+        <w:r>
+          <w:rPr>
+            <w:noProof/>
+            <w:webHidden/>
+          </w:rPr>
+          <w:instrText xml:space="preserve"> PAGEREF _Toc531891206 \h </w:instrText>
+        </w:r>
+        <w:r>
+          <w:rPr>
+            <w:noProof/>
+            <w:webHidden/>
+          </w:rPr>
+        </w:r>
+        <w:r>
+          <w:rPr>
+            <w:noProof/>
+            <w:webHidden/>
+          </w:rPr>
+          <w:fldChar w:fldCharType="separate"/>
+        </w:r>
+        <w:r>
+          <w:rPr>
+            <w:noProof/>
+            <w:webHidden/>
+          </w:rPr>
+          <w:t>8</w:t>
+        </w:r>
+        <w:r>
+          <w:rPr>
+            <w:noProof/>
+            <w:webHidden/>
+          </w:rPr>
+          <w:fldChar w:fldCharType="end"/>
+        </w:r>
+      </w:hyperlink>
+    </w:p>
+    <w:p>
+      <w:pPr>
+        <w:pStyle w:val="TableofFigures"/>
+        <w:tabs>
+          <w:tab w:val="right" w:leader="dot" w:pos="9016"/>
+        </w:tabs>
+        <w:rPr>
+          <w:rFonts w:asciiTheme="minorHAnsi" w:eastAsiaTheme="minorEastAsia" w:hAnsiTheme="minorHAnsi" w:cstheme="minorBidi"/>
+          <w:noProof/>
+          <w:lang w:val="en-GB" w:eastAsia="en-GB"/>
+        </w:rPr>
+      </w:pPr>
+      <w:hyperlink w:anchor="_Toc531891207" w:history="1">
+        <w:r>
+          <w:rPr>
+            <w:rStyle w:val="Hyperlink"/>
+            <w:noProof/>
+          </w:rPr>
+          <w:t>Figura 8: Personagem nos estados PrincIdaZEsq e PrincIdaZDir (confirmar estados)</w:t>
+        </w:r>
+        <w:r>
+          <w:rPr>
+            <w:noProof/>
+            <w:webHidden/>
+          </w:rPr>
+          <w:tab/>
+        </w:r>
+        <w:r>
+          <w:rPr>
+            <w:noProof/>
+            <w:webHidden/>
+          </w:rPr>
+          <w:fldChar w:fldCharType="begin"/>
+        </w:r>
+        <w:r>
+          <w:rPr>
+            <w:noProof/>
+            <w:webHidden/>
+          </w:rPr>
+          <w:instrText xml:space="preserve"> PAGEREF _Toc531891207 \h </w:instrText>
+        </w:r>
+        <w:r>
+          <w:rPr>
+            <w:noProof/>
+            <w:webHidden/>
+          </w:rPr>
+        </w:r>
+        <w:r>
+          <w:rPr>
+            <w:noProof/>
+            <w:webHidden/>
+          </w:rPr>
+          <w:fldChar w:fldCharType="separate"/>
+        </w:r>
+        <w:r>
+          <w:rPr>
+            <w:noProof/>
+            <w:webHidden/>
+          </w:rPr>
+          <w:t>8</w:t>
+        </w:r>
+        <w:r>
+          <w:rPr>
+            <w:noProof/>
+            <w:webHidden/>
+          </w:rPr>
+          <w:fldChar w:fldCharType="end"/>
+        </w:r>
+      </w:hyperlink>
+    </w:p>
+    <w:p>
+      <w:pPr>
         <w:rPr>
           <w:b/>
           <w:sz w:val="24"/>
@@ -2671,6 +3369,7 @@
     </w:p>
     <w:p>
       <w:pPr>
+        <w:ind w:firstLine="0"/>
         <w:rPr>
           <w:b/>
           <w:sz w:val="24"/>
@@ -2681,78 +3380,48 @@
     </w:p>
     <w:p>
       <w:pPr>
-        <w:rPr>
-          <w:b/>
-          <w:sz w:val="24"/>
-          <w:szCs w:val="24"/>
-          <w:lang w:eastAsia="en-GB"/>
-        </w:rPr>
-      </w:pPr>
-    </w:p>
-    <w:p>
-      <w:pPr>
-        <w:rPr>
-          <w:b/>
-          <w:sz w:val="24"/>
-          <w:szCs w:val="24"/>
-          <w:lang w:eastAsia="en-GB"/>
-        </w:rPr>
-      </w:pPr>
-    </w:p>
-    <w:p>
-      <w:pPr>
-        <w:rPr>
-          <w:b/>
-          <w:sz w:val="24"/>
-          <w:szCs w:val="24"/>
-          <w:lang w:eastAsia="en-GB"/>
-        </w:rPr>
-      </w:pPr>
-    </w:p>
-    <w:p>
-      <w:pPr>
         <w:pStyle w:val="Heading1"/>
       </w:pPr>
-      <w:bookmarkStart w:id="1" w:name="_Toc531870327"/>
+      <w:bookmarkStart w:id="0" w:name="_Toc531891179"/>
       <w:r>
         <w:lastRenderedPageBreak/>
         <w:t>Introdução</w:t>
       </w:r>
+      <w:bookmarkEnd w:id="0"/>
+    </w:p>
+    <w:p>
+      <w:r>
+        <w:t>A editora de história em quadrinhos Marvel Comics é mundialmente conhecida pelo seu universo de super-heróis, que vem desenvolvendo há décadas. Um de seus personagens mais marcantes até os dias atuais é o Capitão América, uma personagem criada em 1941, que retrata um soldado geneticamente modificado que atuava na Segunda Guerra Mundial.</w:t>
+      </w:r>
+    </w:p>
+    <w:p>
+      <w:r>
+        <w:t>Sua única arma (e um símbolo desta personagem) é um escudo com uma estrela branca e as cores da ba</w:t>
+      </w:r>
+      <w:r>
+        <w:t>ndeira dos Estados Unidos, usado</w:t>
+      </w:r>
+      <w:r>
+        <w:t xml:space="preserve"> tanto para sua defesa como para ataque aos inimigos, ao ser usado como bumerangue.</w:t>
+      </w:r>
+    </w:p>
+    <w:p>
+      <w:r>
+        <w:t>Em diversas cenas do Capitão América nos filmes recentes da Marvel Studios, conhecidos por seus efeitos especiais de altíssima qualidade, podemos presenciar a personagem utilizando seu famoso escudo em situações de combate. Tais cenas serviram fortemente como inspiração para a animação desenvolvida neste trabalho, que será vista ao longo deste relatório.</w:t>
+      </w:r>
+    </w:p>
+    <w:p>
+      <w:pPr>
+        <w:pStyle w:val="Heading1"/>
+      </w:pPr>
+      <w:bookmarkStart w:id="1" w:name="_Toc531891180"/>
+      <w:r>
+        <w:t>Objetivo</w:t>
+      </w:r>
       <w:bookmarkEnd w:id="1"/>
     </w:p>
     <w:p>
       <w:r>
-        <w:t>A editora de história em quadrinhos Marvel Comics é mundialmente conhecida pelo seu universo de super-heróis, que vem desenvolvendo há décadas. Um de seus personagens mais marcantes até os dias atuais é o Capitão América, uma personagem criada em 1941, que retrata um soldado geneticamente modificado que atuava na Segunda Guerra Mundial.</w:t>
-      </w:r>
-    </w:p>
-    <w:p>
-      <w:r>
-        <w:t>Sua única arma (e um símbolo desta personagem) é um escudo com uma estrela branca e as cores da ba</w:t>
-      </w:r>
-      <w:r>
-        <w:t>ndeira dos Estados Unidos, usado</w:t>
-      </w:r>
-      <w:r>
-        <w:t xml:space="preserve"> tanto para sua defesa como para ataque aos inimigos, ao ser usado como bumerangue.</w:t>
-      </w:r>
-    </w:p>
-    <w:p>
-      <w:r>
-        <w:t>Em diversas cenas do Capitão América nos filmes recentes da Marvel Studios, conhecidos por seus efeitos especiais de altíssima qualidade, podemos presenciar a personagem utilizando seu famoso escudo em situações de combate. Tais cenas serviram fortemente como inspiração para a animação desenvolvida neste trabalho, que será vista ao longo deste relatório.</w:t>
-      </w:r>
-    </w:p>
-    <w:p>
-      <w:pPr>
-        <w:pStyle w:val="Heading1"/>
-      </w:pPr>
-      <w:bookmarkStart w:id="2" w:name="_Toc531870328"/>
-      <w:r>
-        <w:t>Objetivo</w:t>
-      </w:r>
-      <w:bookmarkEnd w:id="2"/>
-    </w:p>
-    <w:p>
-      <w:r>
         <w:t xml:space="preserve">Neste trabalho, </w:t>
       </w:r>
       <w:r>
@@ -2776,10 +3445,25 @@
       <w:r>
         <w:t>-los como um bumerangue, como visto em diversos filmes desta personagem.</w:t>
       </w:r>
-    </w:p>
-    <w:p>
-      <w:r>
-        <w:t xml:space="preserve">A principal inspiração para esta animação veio de uma das cenas do filme </w:t>
+      <w:r>
+        <w:t xml:space="preserve"> Também será feita uma animação secundária, onde a personagem se deslocará para o meio do cenário e realizará flexões.</w:t>
+      </w:r>
+    </w:p>
+    <w:p>
+      <w:r>
+        <w:t xml:space="preserve">A principal inspiração para </w:t>
+      </w:r>
+      <w:r>
+        <w:t>a</w:t>
+      </w:r>
+      <w:r>
+        <w:t xml:space="preserve"> animação </w:t>
+      </w:r>
+      <w:r>
+        <w:t xml:space="preserve">principal </w:t>
+      </w:r>
+      <w:r>
+        <w:t xml:space="preserve">veio de uma das cenas do filme </w:t>
       </w:r>
       <w:r>
         <w:rPr>
@@ -2855,7 +3539,7 @@
         <w:pStyle w:val="Caption"/>
         <w:jc w:val="center"/>
       </w:pPr>
-      <w:bookmarkStart w:id="3" w:name="_Toc531870321"/>
+      <w:bookmarkStart w:id="2" w:name="_Toc531891200"/>
       <w:r>
         <w:t xml:space="preserve">Figura </w:t>
       </w:r>
@@ -2880,13 +3564,12 @@
       <w:r>
         <w:t>: Cena do filme "Capitão América: O Primeiro Vingador" (2011)</w:t>
       </w:r>
-      <w:bookmarkEnd w:id="3"/>
+      <w:bookmarkEnd w:id="2"/>
     </w:p>
     <w:p/>
     <w:p/>
     <w:p/>
     <w:p/>
-    <w:p/>
     <w:p>
       <w:pPr>
         <w:ind w:firstLine="0"/>
@@ -2896,131 +3579,131 @@
       <w:pPr>
         <w:pStyle w:val="Heading1"/>
       </w:pPr>
-      <w:bookmarkStart w:id="4" w:name="_Toc531870329"/>
+      <w:bookmarkStart w:id="3" w:name="_Toc531891181"/>
       <w:r>
         <w:lastRenderedPageBreak/>
         <w:t>Metodologia</w:t>
       </w:r>
+      <w:bookmarkEnd w:id="3"/>
+    </w:p>
+    <w:p>
+      <w:r>
+        <w:t>Para a confecção do cenário e das personagens, foram usados cones, cubos e esferas, todos feitos com suas respectivas funções contidas na biblioteca GLUT do OpenGL. Além disso, também foram desenhados cilindros, usando as primitivas geométricas GL_POLYGON e GL_QUAD_STRIP.</w:t>
+      </w:r>
+    </w:p>
+    <w:p>
+      <w:r>
+        <w:t>Abaixo, temos um detalhamento de como cada componente foi desenhado.</w:t>
+      </w:r>
+    </w:p>
+    <w:p>
+      <w:pPr>
+        <w:pStyle w:val="Heading2"/>
+      </w:pPr>
+      <w:bookmarkStart w:id="4" w:name="_Toc531891182"/>
+      <w:r>
+        <w:t>Montagem do Cenário</w:t>
+      </w:r>
       <w:bookmarkEnd w:id="4"/>
     </w:p>
     <w:p>
       <w:r>
-        <w:t>Para a confecção do cenário e das personagens, foram usados cones, cubos e esferas, todos feitos com suas respectivas funções contidas na biblioteca GLUT do OpenGL. Além disso, também foram desenhados cilindros, usando as primitivas geométricas GL_POLYGON e GL_QUAD_STRIP.</w:t>
-      </w:r>
-    </w:p>
-    <w:p>
-      <w:r>
-        <w:t>Abaixo, temos um detalhamento de como cada componente foi desenhado.</w:t>
-      </w:r>
-    </w:p>
-    <w:p>
-      <w:pPr>
-        <w:pStyle w:val="Heading2"/>
-      </w:pPr>
-      <w:bookmarkStart w:id="5" w:name="_Toc531870330"/>
-      <w:r>
-        <w:t>Montagem do Cenário</w:t>
+        <w:t xml:space="preserve">O cenário da animação é uma área rural, com grama, cercado de árvores e uma cabana onde o personagem vive, sendo a grande maioria </w:t>
+      </w:r>
+      <w:r>
+        <w:t>destes</w:t>
+      </w:r>
+      <w:r>
+        <w:t xml:space="preserve"> componentes feitos com objetos 3D, e outros</w:t>
+      </w:r>
+      <w:r>
+        <w:t xml:space="preserve"> feitos</w:t>
+      </w:r>
+      <w:r>
+        <w:t xml:space="preserve"> </w:t>
+      </w:r>
+      <w:r>
+        <w:t>com desenhos em</w:t>
+      </w:r>
+      <w:r>
+        <w:t xml:space="preserve"> 2D.</w:t>
+      </w:r>
+    </w:p>
+    <w:p>
+      <w:pPr>
+        <w:pStyle w:val="Heading3"/>
+      </w:pPr>
+      <w:bookmarkStart w:id="5" w:name="_Toc531891183"/>
+      <w:r>
+        <w:t>Grama</w:t>
       </w:r>
       <w:bookmarkEnd w:id="5"/>
     </w:p>
     <w:p>
       <w:r>
-        <w:t xml:space="preserve">O cenário da animação é uma área rural, com grama, cercado de árvores e uma cabana onde o personagem vive, sendo a grande maioria </w:t>
-      </w:r>
-      <w:r>
-        <w:t>destes</w:t>
-      </w:r>
-      <w:r>
-        <w:t xml:space="preserve"> componentes feitos com objetos 3D, e outros</w:t>
-      </w:r>
-      <w:r>
-        <w:t xml:space="preserve"> feitos</w:t>
+        <w:t>A grama é composta de um cubo</w:t>
+      </w:r>
+      <w:r>
+        <w:t>,</w:t>
       </w:r>
       <w:r>
         <w:t xml:space="preserve"> </w:t>
       </w:r>
       <w:r>
-        <w:t>com desenhos em</w:t>
-      </w:r>
-      <w:r>
-        <w:t xml:space="preserve"> 2D.</w:t>
+        <w:t>com uma textura em imagem Bitmap</w:t>
+      </w:r>
+      <w:r>
+        <w:t xml:space="preserve"> de uma grama real,</w:t>
+      </w:r>
+      <w:r>
+        <w:t xml:space="preserve"> aplicada sobre sua face superior.</w:t>
+      </w:r>
+      <w:r>
+        <w:t xml:space="preserve"> </w:t>
       </w:r>
     </w:p>
     <w:p>
       <w:pPr>
         <w:pStyle w:val="Heading3"/>
       </w:pPr>
-      <w:bookmarkStart w:id="6" w:name="_Toc531870331"/>
-      <w:r>
-        <w:t>Grama</w:t>
+      <w:bookmarkStart w:id="6" w:name="_Toc531891184"/>
+      <w:r>
+        <w:t>Árvores</w:t>
       </w:r>
       <w:bookmarkEnd w:id="6"/>
     </w:p>
     <w:p>
       <w:r>
-        <w:t>A grama é composta de um cubo</w:t>
-      </w:r>
-      <w:r>
-        <w:t>,</w:t>
-      </w:r>
-      <w:r>
-        <w:t xml:space="preserve"> </w:t>
-      </w:r>
-      <w:r>
-        <w:t>com uma textura em imagem Bitmap</w:t>
-      </w:r>
-      <w:r>
-        <w:t xml:space="preserve"> de uma grama real,</w:t>
-      </w:r>
-      <w:r>
-        <w:t xml:space="preserve"> aplicada sobre sua face superior.</w:t>
-      </w:r>
-      <w:r>
-        <w:t xml:space="preserve"> </w:t>
+        <w:t>As árvores</w:t>
+      </w:r>
+      <w:r>
+        <w:t xml:space="preserve"> que cercam o campo</w:t>
+      </w:r>
+      <w:r>
+        <w:t xml:space="preserve">, por sua vez, possuem dois componentes: o tronco é </w:t>
+      </w:r>
+      <w:r>
+        <w:t>formado por um cilindro marrom</w:t>
+      </w:r>
+      <w:r>
+        <w:t xml:space="preserve">, </w:t>
+      </w:r>
+      <w:r>
+        <w:t>enquanto as folhas são compostas de três cones verdes sobrepostos</w:t>
+      </w:r>
+      <w:r>
+        <w:t>.</w:t>
       </w:r>
     </w:p>
     <w:p>
       <w:pPr>
         <w:pStyle w:val="Heading3"/>
       </w:pPr>
-      <w:bookmarkStart w:id="7" w:name="_Toc531870332"/>
-      <w:r>
-        <w:t>Árvores</w:t>
+      <w:bookmarkStart w:id="7" w:name="_Toc531891185"/>
+      <w:r>
+        <w:t>Cabana</w:t>
       </w:r>
       <w:bookmarkEnd w:id="7"/>
-    </w:p>
-    <w:p>
-      <w:r>
-        <w:t>As árvores</w:t>
-      </w:r>
-      <w:r>
-        <w:t xml:space="preserve"> que cercam o campo</w:t>
-      </w:r>
-      <w:r>
-        <w:t xml:space="preserve">, por sua vez, possuem dois componentes: o tronco é </w:t>
-      </w:r>
-      <w:r>
-        <w:t>formado por um cilindro marrom</w:t>
-      </w:r>
-      <w:r>
-        <w:t xml:space="preserve">, </w:t>
-      </w:r>
-      <w:r>
-        <w:t>enquanto as folhas são compostas de três cones verdes sobrepostos</w:t>
-      </w:r>
-      <w:r>
-        <w:t>.</w:t>
-      </w:r>
-    </w:p>
-    <w:p>
-      <w:pPr>
-        <w:pStyle w:val="Heading3"/>
-      </w:pPr>
-      <w:bookmarkStart w:id="8" w:name="_Toc531870333"/>
-      <w:r>
-        <w:t>Cabana</w:t>
-      </w:r>
-      <w:bookmarkEnd w:id="8"/>
     </w:p>
     <w:p>
       <w:r>
@@ -3051,7 +3734,7 @@
         <w:pStyle w:val="Caption"/>
         <w:jc w:val="center"/>
       </w:pPr>
-      <w:bookmarkStart w:id="9" w:name="_Toc531870322"/>
+      <w:bookmarkStart w:id="8" w:name="_Toc531891201"/>
       <w:r>
         <w:t xml:space="preserve">Figura </w:t>
       </w:r>
@@ -3076,71 +3759,71 @@
       <w:r>
         <w:t>: Cenário da animação</w:t>
       </w:r>
+      <w:bookmarkEnd w:id="8"/>
+    </w:p>
+    <w:p/>
+    <w:p>
+      <w:pPr>
+        <w:pStyle w:val="Heading2"/>
+      </w:pPr>
+      <w:bookmarkStart w:id="9" w:name="_Toc531891186"/>
+      <w:r>
+        <w:t>Montagem do Personagem</w:t>
+      </w:r>
       <w:bookmarkEnd w:id="9"/>
     </w:p>
-    <w:p/>
-    <w:p>
-      <w:pPr>
-        <w:pStyle w:val="Heading2"/>
-      </w:pPr>
-      <w:bookmarkStart w:id="10" w:name="_Toc531870334"/>
-      <w:r>
-        <w:t>Montagem do Personagem</w:t>
+    <w:p>
+      <w:r>
+        <w:t>Cada parte do personagem possui diversos componentes, todos detalhados a seguir.</w:t>
+      </w:r>
+    </w:p>
+    <w:p>
+      <w:pPr>
+        <w:pStyle w:val="Heading3"/>
+      </w:pPr>
+      <w:bookmarkStart w:id="10" w:name="_Toc531891187"/>
+      <w:r>
+        <w:t>Cabeça</w:t>
       </w:r>
       <w:bookmarkEnd w:id="10"/>
     </w:p>
     <w:p>
       <w:r>
-        <w:t>Cada parte do personagem possui diversos componentes, todos detalhados a seguir.</w:t>
+        <w:t>Para a cabeça em si, foi usada uma esfera na cor de pele clara. O cabelo loiro é representado por outra esfera</w:t>
+      </w:r>
+      <w:r>
+        <w:t xml:space="preserve"> levemente transladada, </w:t>
+      </w:r>
+      <w:r>
+        <w:t xml:space="preserve">juntamente com um cone de altura </w:t>
+      </w:r>
+      <w:r>
+        <w:t>bem baixa</w:t>
+      </w:r>
+      <w:r>
+        <w:t xml:space="preserve"> e base larga, para a parte da frente.</w:t>
+      </w:r>
+    </w:p>
+    <w:p>
+      <w:r>
+        <w:t>Os olh</w:t>
+      </w:r>
+      <w:r>
+        <w:t>os foram feitos com dois cilindros na cor azul claro.</w:t>
+      </w:r>
+      <w:r>
+        <w:t xml:space="preserve"> O nariz e a boca foram desenhados com vários cubos na cor preta, com ligeira rotação em alguns deles.</w:t>
       </w:r>
     </w:p>
     <w:p>
       <w:pPr>
         <w:pStyle w:val="Heading3"/>
       </w:pPr>
-      <w:bookmarkStart w:id="11" w:name="_Toc531870335"/>
-      <w:r>
-        <w:t>Cabeça</w:t>
+      <w:bookmarkStart w:id="11" w:name="_Toc531891188"/>
+      <w:r>
+        <w:t>Tronco</w:t>
       </w:r>
       <w:bookmarkEnd w:id="11"/>
-    </w:p>
-    <w:p>
-      <w:r>
-        <w:t>Para a cabeça em si, foi usada uma esfera na cor de pele clara. O cabelo loiro é representado por outra esfera</w:t>
-      </w:r>
-      <w:r>
-        <w:t xml:space="preserve"> levemente transladada, </w:t>
-      </w:r>
-      <w:r>
-        <w:t xml:space="preserve">juntamente com um cone de altura </w:t>
-      </w:r>
-      <w:r>
-        <w:t>bem baixa</w:t>
-      </w:r>
-      <w:r>
-        <w:t xml:space="preserve"> e base larga, para a parte da frente.</w:t>
-      </w:r>
-    </w:p>
-    <w:p>
-      <w:r>
-        <w:t>Os olh</w:t>
-      </w:r>
-      <w:r>
-        <w:t>os foram feitos com dois cilindros na cor azul claro.</w:t>
-      </w:r>
-      <w:r>
-        <w:t xml:space="preserve"> O nariz e a boca foram desenhados com vários cubos na cor preta, com ligeira rotação em alguns deles.</w:t>
-      </w:r>
-    </w:p>
-    <w:p>
-      <w:pPr>
-        <w:pStyle w:val="Heading3"/>
-      </w:pPr>
-      <w:bookmarkStart w:id="12" w:name="_Toc531870336"/>
-      <w:r>
-        <w:t>Tronco</w:t>
-      </w:r>
-      <w:bookmarkEnd w:id="12"/>
     </w:p>
     <w:p>
       <w:r>
@@ -3165,63 +3848,104 @@
       <w:pPr>
         <w:pStyle w:val="Heading3"/>
       </w:pPr>
-      <w:bookmarkStart w:id="13" w:name="_Toc531870337"/>
+      <w:bookmarkStart w:id="12" w:name="_Toc531891189"/>
       <w:r>
         <w:t>Braços</w:t>
       </w:r>
+      <w:bookmarkEnd w:id="12"/>
+    </w:p>
+    <w:p>
+      <w:r>
+        <w:t>As partes do braço (direito e esquerdo) foram desenhadas com cilindros, e os cotovelos são compostos de uma esfera, sendo todos na cor azul escuro.</w:t>
+      </w:r>
+      <w:r>
+        <w:t xml:space="preserve"> Ambos possuem rotação na extremidade superior, para os movimentos.</w:t>
+      </w:r>
+    </w:p>
+    <w:p>
+      <w:r>
+        <w:t>Os antebraços são cilindros</w:t>
+      </w:r>
+      <w:r>
+        <w:t>, também com rotação em sua extremidade superior. Os antebraços possuem uma relação de hierarquia com os braços, seguindo suas posições e rotações.</w:t>
+      </w:r>
+    </w:p>
+    <w:p>
+      <w:r>
+        <w:t>A</w:t>
+      </w:r>
+      <w:r>
+        <w:t>s mãos</w:t>
+      </w:r>
+      <w:r>
+        <w:t>, por sua vez,</w:t>
+      </w:r>
+      <w:r>
+        <w:t xml:space="preserve"> são cubos, ambos na cor vermelha, representando a luva do uniforme</w:t>
+      </w:r>
+      <w:r>
+        <w:t>, e na relação de hierarquia citada no parágrafo anterior, está abaixo dos antebraços, dependendo dos movimentos destes para variar sua posição</w:t>
+      </w:r>
+      <w:r>
+        <w:t>.</w:t>
+      </w:r>
+      <w:r>
+        <w:t xml:space="preserve"> </w:t>
+      </w:r>
+    </w:p>
+    <w:p>
+      <w:pPr>
+        <w:pStyle w:val="Heading3"/>
+      </w:pPr>
+      <w:bookmarkStart w:id="13" w:name="_Toc531891190"/>
+      <w:r>
+        <w:t>Quadril</w:t>
+      </w:r>
       <w:bookmarkEnd w:id="13"/>
     </w:p>
     <w:p>
       <w:r>
-        <w:t>As partes do braço (direito e esquerdo) foram desenhadas com cilindros, e os cotovelos são compostos de uma esfera, sendo todos na cor azul escuro.</w:t>
-      </w:r>
-    </w:p>
-    <w:p>
-      <w:r>
-        <w:t>Os antebraços são cilindros e as mãos são cubos, ambos na cor vermelha, representando a luva do uniforme.</w:t>
+        <w:t xml:space="preserve">Foi desenhado um cinto, com um cilindro na cor preta. </w:t>
+      </w:r>
+    </w:p>
+    <w:p>
+      <w:r>
+        <w:t>Logo abaixo dele, o quadril propriamente dito foi desenhado com um cilindro em um tom de azul mais escuro do que a cor do peitoral. O glúteo foi desenhado com uma esfera com escala, para formato oval, nesta mesma cor.</w:t>
       </w:r>
     </w:p>
     <w:p>
       <w:pPr>
         <w:pStyle w:val="Heading3"/>
       </w:pPr>
-      <w:bookmarkStart w:id="14" w:name="_Toc531870338"/>
-      <w:r>
-        <w:t>Quadril</w:t>
+      <w:bookmarkStart w:id="14" w:name="_Toc531891191"/>
+      <w:r>
+        <w:t>Pernas</w:t>
       </w:r>
       <w:bookmarkEnd w:id="14"/>
     </w:p>
     <w:p>
       <w:r>
-        <w:t xml:space="preserve">Foi desenhado um cinto, com um cilindro na cor preta. </w:t>
-      </w:r>
-    </w:p>
-    <w:p>
-      <w:r>
-        <w:t>Logo abaixo dele, o quadril propriamente dito foi desenhado com um cilindro em um tom de azul mais escuro do que a cor do peitoral. O glúteo foi desenhado com uma esfera com escala, para formato oval, nesta mesma cor.</w:t>
-      </w:r>
-    </w:p>
-    <w:p>
-      <w:pPr>
-        <w:pStyle w:val="Heading3"/>
-      </w:pPr>
-      <w:bookmarkStart w:id="15" w:name="_Toc531870339"/>
-      <w:r>
-        <w:t>Pernas</w:t>
-      </w:r>
-      <w:bookmarkEnd w:id="15"/>
-    </w:p>
-    <w:p>
-      <w:r>
         <w:t>As coxas são cilindros</w:t>
       </w:r>
       <w:r>
         <w:t>, e os joelhos são esferas, todos da mesma cor do quadril.</w:t>
       </w:r>
-    </w:p>
-    <w:p>
-      <w:r>
-        <w:t>Por fim, as panturrilhas são feitas de cilindros, e os pés são feitos de cubos, ambos na cor chumbo, finalizando o desenho do personagem.</w:t>
+      <w:r>
+        <w:t xml:space="preserve"> São os primeiros na hierarquia de movimentos das pernas, possuindo rotação em sua extremidade superior.</w:t>
+      </w:r>
+    </w:p>
+    <w:p>
+      <w:r>
+        <w:t>Em seguida na hierarquia</w:t>
+      </w:r>
+      <w:r>
+        <w:t>, as panturrilhas são feitas de cilindros,</w:t>
+      </w:r>
+      <w:r>
+        <w:t xml:space="preserve"> também com rotação na extremidade superior.</w:t>
+      </w:r>
+      <w:r>
+        <w:t xml:space="preserve"> e os pés são feitos de cubos, ambos na cor chumbo, finalizando o desenho do personagem.</w:t>
       </w:r>
     </w:p>
     <w:p/>
@@ -3230,7 +3954,7 @@
         <w:pStyle w:val="Caption"/>
         <w:jc w:val="center"/>
       </w:pPr>
-      <w:bookmarkStart w:id="16" w:name="_Toc531870323"/>
+      <w:bookmarkStart w:id="15" w:name="_Toc531891202"/>
       <w:r>
         <w:t xml:space="preserve">Figura </w:t>
       </w:r>
@@ -3255,127 +3979,1358 @@
       <w:r>
         <w:t>: Personagem</w:t>
       </w:r>
+      <w:bookmarkEnd w:id="15"/>
+    </w:p>
+    <w:p/>
+    <w:p>
+      <w:pPr>
+        <w:pStyle w:val="Heading2"/>
+      </w:pPr>
+      <w:bookmarkStart w:id="16" w:name="_Toc531891192"/>
+      <w:r>
+        <w:t>Montagem do Objeto</w:t>
+      </w:r>
       <w:bookmarkEnd w:id="16"/>
     </w:p>
+    <w:p>
+      <w:r>
+        <w:t>O personagem fará uma interação com escudos que aparecem no chão ao clique do mouse. Estes escudos são feitos de um cilindro na cor cinza, juntamente com uma estrela branca “colada” sobre sua face, desenhada com a primitiva GL_LINE_LOOP, como para a estrela do peito.</w:t>
+      </w:r>
+    </w:p>
+    <w:p>
+      <w:pPr>
+        <w:pStyle w:val="Heading2"/>
+      </w:pPr>
+      <w:bookmarkStart w:id="17" w:name="_Toc531891193"/>
+      <w:r>
+        <w:t>Execução do Projeto</w:t>
+      </w:r>
+      <w:bookmarkEnd w:id="17"/>
+    </w:p>
+    <w:p>
+      <w:r>
+        <w:t xml:space="preserve">A animação foi desenvolvida no software </w:t>
+      </w:r>
+      <w:proofErr w:type="spellStart"/>
+      <w:r>
+        <w:t>CLion</w:t>
+      </w:r>
+      <w:proofErr w:type="spellEnd"/>
+      <w:r>
+        <w:t xml:space="preserve">, mas também pode ser executado no software </w:t>
+      </w:r>
+      <w:proofErr w:type="spellStart"/>
+      <w:r>
+        <w:t>CodeBlocks</w:t>
+      </w:r>
+      <w:proofErr w:type="spellEnd"/>
+      <w:r>
+        <w:t xml:space="preserve">, bastando incluir as bibliotecas GL, GLU, GLUT e </w:t>
+      </w:r>
+      <w:proofErr w:type="spellStart"/>
+      <w:r>
+        <w:t>Math.h</w:t>
+      </w:r>
+      <w:proofErr w:type="spellEnd"/>
+      <w:r>
+        <w:t>, para a correta compilação e execução do projeto.</w:t>
+      </w:r>
+    </w:p>
+    <w:p>
+      <w:pPr>
+        <w:pStyle w:val="Heading2"/>
+      </w:pPr>
+      <w:bookmarkStart w:id="18" w:name="_Toc531891194"/>
+      <w:r>
+        <w:lastRenderedPageBreak/>
+        <w:t>Funções Disponíveis</w:t>
+      </w:r>
+      <w:bookmarkEnd w:id="18"/>
+    </w:p>
+    <w:p>
+      <w:r>
+        <w:t>Ao iniciar o projeto, o usuário tem a opção de clicar com o botão esquerdo do mouse para gerar um escudo no chão do campo, dando início à animação, em que o Capitão América buscará e lançará este escudo.</w:t>
+      </w:r>
+    </w:p>
+    <w:p>
+      <w:r>
+        <w:t>Existem, também, diversas funções no teclado</w:t>
+      </w:r>
+      <w:r>
+        <w:t xml:space="preserve">, destinadas ao reposicionamento da câmera, onde podemos alterar as posições e ângulos dela nos três eixos cartesianos, juntamente com as funções </w:t>
+      </w:r>
+      <w:r>
+        <w:rPr>
+          <w:i/>
+        </w:rPr>
+        <w:t>zoom in</w:t>
+      </w:r>
+      <w:r>
+        <w:t xml:space="preserve"> e </w:t>
+      </w:r>
+      <w:r>
+        <w:rPr>
+          <w:i/>
+        </w:rPr>
+        <w:t>zoom out</w:t>
+      </w:r>
+      <w:r>
+        <w:t>.</w:t>
+      </w:r>
+    </w:p>
+    <w:p>
+      <w:r>
+        <w:t>Além disso, no botão direito do mouse, pode-se acessar um menu de opções, onde pode-se mexer partes individuais do corpo do humanoide, executar uma animação secundária</w:t>
+      </w:r>
+      <w:r>
+        <w:t xml:space="preserve"> (em que o personagem se desloca ao meio do campo e realiza exercícios de flexão), ou sair do programa. Caso o usuário escolha o movimento de uma parte individual, como do braço direito, por exemplo, após clicar no menu, a movimentação dessa parte é liberada ao usuário, que pode fazê-lo através das setas de direção do teclado</w:t>
+      </w:r>
+      <w:r>
+        <w:t>, em que as teclas de seta para direita e para cima realizam a mesma função, assim como as setas para esquerda e para baixo.</w:t>
+      </w:r>
+    </w:p>
+    <w:p>
+      <w:r>
+        <w:t>No menu, o usuário ainda pode resetar a partes individuais (voltar todas as partes para suas posições originais, após movimentá-los individualmente) e deslocar o personagem para o meio do campo.</w:t>
+      </w:r>
+    </w:p>
+    <w:p>
+      <w:pPr>
+        <w:pStyle w:val="Heading2"/>
+      </w:pPr>
+      <w:bookmarkStart w:id="19" w:name="_Toc531891195"/>
+      <w:r>
+        <w:t>Movimentação do Personagem</w:t>
+      </w:r>
+      <w:bookmarkEnd w:id="19"/>
+    </w:p>
+    <w:p>
+      <w:r>
+        <w:t>Neste projeto, como já dito, existem duas animações, e para cada uma delas, foi imple</w:t>
+      </w:r>
+      <w:r>
+        <w:t>mentada uma máquina de estados para controle dos movimentos conforme os eventos no cenário ocorrem.</w:t>
+      </w:r>
+    </w:p>
+    <w:p>
+      <w:r>
+        <w:t>Para a animação principal, em que o Capitão América lança o escudo, os movimentos dependem da aparição deste escudo, assim que o usuário dá um clique na tela com o mouse. Com isso, temos a primeira máquina de estados, descrita abaixo:</w:t>
+      </w:r>
+    </w:p>
+    <w:p>
+      <w:pPr>
+        <w:pStyle w:val="Caption"/>
+        <w:jc w:val="center"/>
+      </w:pPr>
+      <w:bookmarkStart w:id="20" w:name="_Toc531891203"/>
+      <w:r>
+        <w:t xml:space="preserve">Figura </w:t>
+      </w:r>
+      <w:r>
+        <w:fldChar w:fldCharType="begin"/>
+      </w:r>
+      <w:r>
+        <w:instrText xml:space="preserve"> SEQ Figura \* ARABIC </w:instrText>
+      </w:r>
+      <w:r>
+        <w:fldChar w:fldCharType="separate"/>
+      </w:r>
+      <w:r>
+        <w:rPr>
+          <w:noProof/>
+        </w:rPr>
+        <w:t>4</w:t>
+      </w:r>
+      <w:r>
+        <w:fldChar w:fldCharType="end"/>
+      </w:r>
+      <w:r>
+        <w:t>: Máquina de Estados para a Animação Principal</w:t>
+      </w:r>
+      <w:bookmarkEnd w:id="20"/>
+    </w:p>
+    <w:p>
+      <w:r>
+        <w:t>Já para a animação secundária, onde a personagem fará flexões, os movimentos dele não dependem de cliques do mouse, são executados até que o usuário interrompa a animação através de uma opção do menu. Esta animação é feita pela máquina de estados abaixo:</w:t>
+      </w:r>
+    </w:p>
+    <w:p>
+      <w:pPr>
+        <w:pStyle w:val="Caption"/>
+        <w:jc w:val="center"/>
+      </w:pPr>
+      <w:bookmarkStart w:id="21" w:name="_Toc531891204"/>
+      <w:r>
+        <w:t xml:space="preserve">Figura </w:t>
+      </w:r>
+      <w:r>
+        <w:fldChar w:fldCharType="begin"/>
+      </w:r>
+      <w:r>
+        <w:instrText xml:space="preserve"> SEQ Figura \* ARABIC </w:instrText>
+      </w:r>
+      <w:r>
+        <w:fldChar w:fldCharType="separate"/>
+      </w:r>
+      <w:r>
+        <w:rPr>
+          <w:noProof/>
+        </w:rPr>
+        <w:t>5</w:t>
+      </w:r>
+      <w:r>
+        <w:fldChar w:fldCharType="end"/>
+      </w:r>
+      <w:r>
+        <w:t>: Máquina de Estados para a Animação Secundária</w:t>
+      </w:r>
+      <w:bookmarkEnd w:id="21"/>
+    </w:p>
+    <w:p>
+      <w:pPr>
+        <w:pStyle w:val="Heading2"/>
+      </w:pPr>
+      <w:r>
+        <w:t>Iluminação</w:t>
+      </w:r>
+      <w:r>
+        <w:t xml:space="preserve"> e Projeção</w:t>
+      </w:r>
+    </w:p>
+    <w:p>
+      <w:r>
+        <w:t>Há uma única fonte de luz, composta de luzes ambiente, especular e difusa, que ilumina todo o cenário e o personagem, estando posicionada atrás da câmera.</w:t>
+      </w:r>
+    </w:p>
+    <w:p>
+      <w:r>
+        <w:t>A projeção do cenário é em perspectiva...</w:t>
+      </w:r>
+    </w:p>
+    <w:p>
+      <w:pPr>
+        <w:pStyle w:val="Heading1"/>
+      </w:pPr>
+      <w:bookmarkStart w:id="22" w:name="_Toc531891196"/>
+      <w:r>
+        <w:t>Resultados e Discussões</w:t>
+      </w:r>
+      <w:bookmarkEnd w:id="22"/>
+    </w:p>
+    <w:p>
+      <w:r>
+        <w:t xml:space="preserve">Ao iniciar o programa, a personagem está na sua posição inicial, parado na varanda de sua cabana. </w:t>
+      </w:r>
+      <w:r>
+        <w:t>Quanto às</w:t>
+      </w:r>
+      <w:r>
+        <w:t xml:space="preserve"> máquinas de estado, encontra-se nos estados iniciais de ambos, ou seja, </w:t>
+      </w:r>
+      <w:commentRangeStart w:id="23"/>
+      <w:r>
+        <w:t>[?] e [?]</w:t>
+      </w:r>
+      <w:commentRangeEnd w:id="23"/>
+      <w:r>
+        <w:rPr>
+          <w:rStyle w:val="CommentReference"/>
+        </w:rPr>
+        <w:commentReference w:id="23"/>
+      </w:r>
+      <w:r>
+        <w:t>.</w:t>
+      </w:r>
+    </w:p>
+    <w:p>
+      <w:r>
+        <w:t>Caso o usuário dê um clique com o botão esquerdo, um escudo aparece no chão, em posição gerada aleatoriamente, e a animação principal começa. Se o usuário optar pela animação secundária no menu, ela será iniciada. Se nada for feito, o Capitão América permanece em sua posição.</w:t>
+      </w:r>
+    </w:p>
+    <w:p>
+      <w:pPr>
+        <w:pStyle w:val="Heading2"/>
+      </w:pPr>
+      <w:bookmarkStart w:id="24" w:name="_Toc531891197"/>
+      <w:r>
+        <w:lastRenderedPageBreak/>
+        <w:t>Animação Principal</w:t>
+      </w:r>
+      <w:bookmarkEnd w:id="24"/>
+    </w:p>
+    <w:p>
+      <w:r>
+        <w:t>Assim que o clique do mouse ocorre, o escudo é gerado em uma posição aleatória e inserido em uma estrutura de fila, onde guarda-se sua posição em relação aos eixos x, y e z, e seus ângulos em relação aos três eixos.</w:t>
+      </w:r>
+    </w:p>
+    <w:p>
+      <w:r>
+        <w:t xml:space="preserve">Após a inserção desse escudo na fila, o estado da personagem passa de </w:t>
+      </w:r>
+      <w:commentRangeStart w:id="25"/>
+      <w:r>
+        <w:t>[?] para [?]</w:t>
+      </w:r>
+      <w:commentRangeEnd w:id="25"/>
+      <w:r>
+        <w:rPr>
+          <w:rStyle w:val="CommentReference"/>
+        </w:rPr>
+        <w:commentReference w:id="25"/>
+      </w:r>
+      <w:r>
+        <w:t>, e ele começa a caminhar em direção ao escudo em linha reta.</w:t>
+      </w:r>
+    </w:p>
+    <w:p>
+      <w:pPr>
+        <w:pStyle w:val="Caption"/>
+        <w:jc w:val="center"/>
+      </w:pPr>
+      <w:bookmarkStart w:id="26" w:name="_Toc531891205"/>
+      <w:r>
+        <w:t xml:space="preserve">Figura </w:t>
+      </w:r>
+      <w:r>
+        <w:fldChar w:fldCharType="begin"/>
+      </w:r>
+      <w:r>
+        <w:instrText xml:space="preserve"> SEQ Figura \* ARABIC </w:instrText>
+      </w:r>
+      <w:r>
+        <w:fldChar w:fldCharType="separate"/>
+      </w:r>
+      <w:r>
+        <w:rPr>
+          <w:noProof/>
+        </w:rPr>
+        <w:t>6</w:t>
+      </w:r>
+      <w:r>
+        <w:fldChar w:fldCharType="end"/>
+      </w:r>
+      <w:r>
+        <w:t xml:space="preserve">: Personagem no estado </w:t>
+      </w:r>
+      <w:proofErr w:type="spellStart"/>
+      <w:r>
+        <w:t>PrincIdaX</w:t>
+      </w:r>
+      <w:bookmarkEnd w:id="26"/>
+      <w:proofErr w:type="spellEnd"/>
+    </w:p>
+    <w:p>
+      <w:r>
+        <w:t>Assim que a personagem está próxima do escudo</w:t>
+      </w:r>
+      <w:r>
+        <w:t xml:space="preserve"> em relação ao eixo x</w:t>
+      </w:r>
+      <w:r>
+        <w:t xml:space="preserve">, é feita uma análise sobre a posição do escudo em relação à personagem, se este se encontra à direita ou à esquerda do Capitão América. Dependendo do resultado desta análise, a máquina de estados passa para o estado </w:t>
+      </w:r>
+      <w:commentRangeStart w:id="27"/>
+      <w:r>
+        <w:t>[?] ou [?]</w:t>
+      </w:r>
+      <w:commentRangeEnd w:id="27"/>
+      <w:r>
+        <w:rPr>
+          <w:rStyle w:val="CommentReference"/>
+        </w:rPr>
+        <w:commentReference w:id="27"/>
+      </w:r>
+      <w:r>
+        <w:t>, e a personagem vira para a direção certa</w:t>
+      </w:r>
+      <w:r>
+        <w:t>.</w:t>
+      </w:r>
+      <w:r>
+        <w:t xml:space="preserve"> </w:t>
+      </w:r>
+    </w:p>
+    <w:p>
+      <w:pPr>
+        <w:pStyle w:val="Caption"/>
+        <w:jc w:val="center"/>
+      </w:pPr>
+      <w:bookmarkStart w:id="28" w:name="_Toc531891206"/>
+      <w:r>
+        <w:t xml:space="preserve">Figura </w:t>
+      </w:r>
+      <w:r>
+        <w:fldChar w:fldCharType="begin"/>
+      </w:r>
+      <w:r>
+        <w:instrText xml:space="preserve"> SEQ Figura \* ARABIC </w:instrText>
+      </w:r>
+      <w:r>
+        <w:fldChar w:fldCharType="separate"/>
+      </w:r>
+      <w:r>
+        <w:rPr>
+          <w:noProof/>
+        </w:rPr>
+        <w:t>7</w:t>
+      </w:r>
+      <w:r>
+        <w:fldChar w:fldCharType="end"/>
+      </w:r>
+      <w:r>
+        <w:t xml:space="preserve">: Personagem nos estados </w:t>
+      </w:r>
+      <w:proofErr w:type="spellStart"/>
+      <w:r>
+        <w:t>PrincIdaZEsq</w:t>
+      </w:r>
+      <w:proofErr w:type="spellEnd"/>
+      <w:r>
+        <w:t xml:space="preserve"> (à esq.) e </w:t>
+      </w:r>
+      <w:proofErr w:type="spellStart"/>
+      <w:r>
+        <w:t>PrincIdaZDir</w:t>
+      </w:r>
+      <w:proofErr w:type="spellEnd"/>
+      <w:r>
+        <w:t xml:space="preserve"> (à dir.)</w:t>
+      </w:r>
+      <w:bookmarkEnd w:id="28"/>
+    </w:p>
+    <w:p>
+      <w:r>
+        <w:t xml:space="preserve">Quando a personagem termina a manobra, ele volta a caminhar até se aproximar do escudo. Se o movimento anterior foi uma manobra para a esquerda, ele muda para o estado </w:t>
+      </w:r>
+      <w:commentRangeStart w:id="29"/>
+      <w:r>
+        <w:t>[?]</w:t>
+      </w:r>
+      <w:commentRangeEnd w:id="29"/>
+      <w:r>
+        <w:rPr>
+          <w:rStyle w:val="CommentReference"/>
+        </w:rPr>
+        <w:commentReference w:id="29"/>
+      </w:r>
+      <w:r>
+        <w:t xml:space="preserve">, e se foi para a direita, muda para </w:t>
+      </w:r>
+      <w:commentRangeStart w:id="30"/>
+      <w:r>
+        <w:t>[?]</w:t>
+      </w:r>
+      <w:commentRangeEnd w:id="30"/>
+      <w:r>
+        <w:rPr>
+          <w:rStyle w:val="CommentReference"/>
+        </w:rPr>
+        <w:commentReference w:id="30"/>
+      </w:r>
+      <w:r>
+        <w:t>.</w:t>
+      </w:r>
+    </w:p>
+    <w:p>
+      <w:pPr>
+        <w:pStyle w:val="Caption"/>
+        <w:jc w:val="center"/>
+      </w:pPr>
+      <w:bookmarkStart w:id="31" w:name="_Toc531891207"/>
+      <w:r>
+        <w:t xml:space="preserve">Figura </w:t>
+      </w:r>
+      <w:r>
+        <w:fldChar w:fldCharType="begin"/>
+      </w:r>
+      <w:r>
+        <w:instrText xml:space="preserve"> SEQ Figura \* ARABIC </w:instrText>
+      </w:r>
+      <w:r>
+        <w:fldChar w:fldCharType="separate"/>
+      </w:r>
+      <w:r>
+        <w:rPr>
+          <w:noProof/>
+        </w:rPr>
+        <w:t>8</w:t>
+      </w:r>
+      <w:r>
+        <w:fldChar w:fldCharType="end"/>
+      </w:r>
+      <w:r>
+        <w:t xml:space="preserve">: Personagem nos estados </w:t>
+      </w:r>
+      <w:proofErr w:type="spellStart"/>
+      <w:r>
+        <w:t>PrincIdaZEsq</w:t>
+      </w:r>
+      <w:proofErr w:type="spellEnd"/>
+      <w:r>
+        <w:t xml:space="preserve"> e </w:t>
+      </w:r>
+      <w:proofErr w:type="spellStart"/>
+      <w:r>
+        <w:t>PrincIdaZDir</w:t>
+      </w:r>
+      <w:proofErr w:type="spellEnd"/>
+      <w:r>
+        <w:t xml:space="preserve"> (confirmar estados)</w:t>
+      </w:r>
+      <w:bookmarkEnd w:id="31"/>
+    </w:p>
+    <w:p>
+      <w:r>
+        <w:t>Assim que chega ao escudo, o personagem passa para o estado [?], levanta o antebraço direito e faz o escudo subir e chegar até sua mão.</w:t>
+      </w:r>
+    </w:p>
+    <w:p>
+      <w:pPr>
+        <w:pStyle w:val="Caption"/>
+        <w:jc w:val="center"/>
+      </w:pPr>
+      <w:r>
+        <w:t xml:space="preserve">Figura </w:t>
+      </w:r>
+      <w:r>
+        <w:fldChar w:fldCharType="begin"/>
+      </w:r>
+      <w:r>
+        <w:instrText xml:space="preserve"> SEQ Figura \* ARABIC </w:instrText>
+      </w:r>
+      <w:r>
+        <w:fldChar w:fldCharType="separate"/>
+      </w:r>
+      <w:r>
+        <w:rPr>
+          <w:noProof/>
+        </w:rPr>
+        <w:t>9</w:t>
+      </w:r>
+      <w:r>
+        <w:fldChar w:fldCharType="end"/>
+      </w:r>
+      <w:r>
+        <w:t xml:space="preserve">: Personagem no Estado </w:t>
+      </w:r>
+      <w:proofErr w:type="spellStart"/>
+      <w:r>
+        <w:t>PrincPegandoEscudo</w:t>
+      </w:r>
+      <w:proofErr w:type="spellEnd"/>
+    </w:p>
+    <w:p>
+      <w:r>
+        <w:t xml:space="preserve">Depois que pega o escudo, </w:t>
+      </w:r>
+      <w:r>
+        <w:t>a personagem inicia a manobra de volta, dando meia volta e se realinhando à sua posição original</w:t>
+      </w:r>
+      <w:r>
+        <w:t>.</w:t>
+      </w:r>
+      <w:r>
+        <w:t xml:space="preserve"> Essa movimentação passa por vários estados, e é dada pela sequência </w:t>
+      </w:r>
+      <w:commentRangeStart w:id="32"/>
+      <w:r>
+        <w:t>[???]</w:t>
+      </w:r>
+      <w:commentRangeEnd w:id="32"/>
+      <w:r>
+        <w:rPr>
+          <w:rStyle w:val="CommentReference"/>
+        </w:rPr>
+        <w:commentReference w:id="32"/>
+      </w:r>
+      <w:r>
+        <w:t>.</w:t>
+      </w:r>
+    </w:p>
+    <w:p>
+      <w:pPr>
+        <w:pStyle w:val="Caption"/>
+        <w:jc w:val="center"/>
+      </w:pPr>
+      <w:r>
+        <w:t xml:space="preserve">Figura </w:t>
+      </w:r>
+      <w:r>
+        <w:fldChar w:fldCharType="begin"/>
+      </w:r>
+      <w:r>
+        <w:instrText xml:space="preserve"> SEQ Figura \* ARABIC </w:instrText>
+      </w:r>
+      <w:r>
+        <w:fldChar w:fldCharType="separate"/>
+      </w:r>
+      <w:r>
+        <w:rPr>
+          <w:noProof/>
+        </w:rPr>
+        <w:t>10</w:t>
+      </w:r>
+      <w:r>
+        <w:fldChar w:fldCharType="end"/>
+      </w:r>
+      <w:r>
+        <w:t>: Sequência de movimentos de volta do personagem</w:t>
+      </w:r>
+    </w:p>
+    <w:p>
+      <w:r>
+        <w:t>Assim que o Capitão América fica de frente para a cabana, anda em direção a ela, estando no estado [?]. Ao chegar próximo da varanda, entra no estado [?] e dá meia volta.</w:t>
+      </w:r>
+    </w:p>
+    <w:p>
+      <w:pPr>
+        <w:pStyle w:val="Caption"/>
+        <w:jc w:val="center"/>
+      </w:pPr>
+      <w:r>
+        <w:t xml:space="preserve">Figura </w:t>
+      </w:r>
+      <w:r>
+        <w:fldChar w:fldCharType="begin"/>
+      </w:r>
+      <w:r>
+        <w:instrText xml:space="preserve"> SEQ Figura \* ARABIC </w:instrText>
+      </w:r>
+      <w:r>
+        <w:fldChar w:fldCharType="separate"/>
+      </w:r>
+      <w:r>
+        <w:rPr>
+          <w:noProof/>
+        </w:rPr>
+        <w:t>11</w:t>
+      </w:r>
+      <w:r>
+        <w:fldChar w:fldCharType="end"/>
+      </w:r>
+      <w:r>
+        <w:t>: Personagem no Estado [?]</w:t>
+      </w:r>
+    </w:p>
+    <w:p>
+      <w:r>
+        <w:t>Depois que o movimento termina, começa o lançamento do escudo.</w:t>
+      </w:r>
+      <w:r>
+        <w:t xml:space="preserve"> Passa-se para o estado [?], em que o Capitão traz seu braço para trás e em seguida, no estado [?], ele lança o escudo para a frente.</w:t>
+      </w:r>
+      <w:r>
+        <w:t xml:space="preserve"> Este escudo realiza um movimento de bumerangue, indo para o fundo do campo e voltando até a personagem.</w:t>
+      </w:r>
+    </w:p>
+    <w:p>
+      <w:pPr>
+        <w:pStyle w:val="Caption"/>
+        <w:jc w:val="center"/>
+      </w:pPr>
+      <w:r>
+        <w:t xml:space="preserve">Figura </w:t>
+      </w:r>
+      <w:r>
+        <w:fldChar w:fldCharType="begin"/>
+      </w:r>
+      <w:r>
+        <w:instrText xml:space="preserve"> SEQ Figura \* ARABIC </w:instrText>
+      </w:r>
+      <w:r>
+        <w:fldChar w:fldCharType="separate"/>
+      </w:r>
+      <w:r>
+        <w:rPr>
+          <w:noProof/>
+        </w:rPr>
+        <w:t>12</w:t>
+      </w:r>
+      <w:r>
+        <w:fldChar w:fldCharType="end"/>
+      </w:r>
+      <w:r>
+        <w:t>: La</w:t>
+      </w:r>
+      <w:r>
+        <w:t>nçamento do Escudo</w:t>
+      </w:r>
+    </w:p>
+    <w:p>
+      <w:r>
+        <w:t>Após recuperar o escudo, a personagem dá meia volta e leva-o para dentro de sua cabana, no estado [?]. Então, vai para o estado [?] e deixa o escudo, e em seguida, sai da cabana, voltando para sua posição inicial, encerrando a animação principal e voltando ao estado [?].</w:t>
+      </w:r>
+    </w:p>
+    <w:p>
+      <w:pPr>
+        <w:pStyle w:val="Caption"/>
+        <w:jc w:val="center"/>
+      </w:pPr>
+      <w:r>
+        <w:t xml:space="preserve">Figura </w:t>
+      </w:r>
+      <w:r>
+        <w:fldChar w:fldCharType="begin"/>
+      </w:r>
+      <w:r>
+        <w:instrText xml:space="preserve"> SEQ Figura \* ARABIC </w:instrText>
+      </w:r>
+      <w:r>
+        <w:fldChar w:fldCharType="separate"/>
+      </w:r>
+      <w:r>
+        <w:rPr>
+          <w:noProof/>
+        </w:rPr>
+        <w:t>13</w:t>
+      </w:r>
+      <w:r>
+        <w:fldChar w:fldCharType="end"/>
+      </w:r>
+      <w:r>
+        <w:t>: Personagem deixando o escudo em sua cabana</w:t>
+      </w:r>
+    </w:p>
+    <w:p>
+      <w:pPr>
+        <w:pStyle w:val="Heading2"/>
+      </w:pPr>
+      <w:bookmarkStart w:id="33" w:name="_Toc531891198"/>
+      <w:r>
+        <w:t>Animação Secundária</w:t>
+      </w:r>
+      <w:bookmarkEnd w:id="33"/>
+    </w:p>
+    <w:p>
+      <w:r>
+        <w:t xml:space="preserve">O usuário pode dar início à </w:t>
+      </w:r>
+      <w:r>
+        <w:t xml:space="preserve">animação secundária através de uma opção no menu do botão direito do mouse, chamada “Fazer Flexões”. A </w:t>
+      </w:r>
+      <w:r>
+        <w:t>personagem, antes do usuário escolher a animação, encontra-se no estado [?].</w:t>
+      </w:r>
+    </w:p>
+    <w:p>
+      <w:pPr>
+        <w:pStyle w:val="Caption"/>
+        <w:jc w:val="center"/>
+      </w:pPr>
+      <w:r>
+        <w:t xml:space="preserve">Figura </w:t>
+      </w:r>
+      <w:r>
+        <w:fldChar w:fldCharType="begin"/>
+      </w:r>
+      <w:r>
+        <w:instrText xml:space="preserve"> SEQ Figura \* ARABIC </w:instrText>
+      </w:r>
+      <w:r>
+        <w:fldChar w:fldCharType="separate"/>
+      </w:r>
+      <w:r>
+        <w:rPr>
+          <w:noProof/>
+        </w:rPr>
+        <w:t>14</w:t>
+      </w:r>
+      <w:r>
+        <w:fldChar w:fldCharType="end"/>
+      </w:r>
+      <w:r>
+        <w:t>: Opção no Menu para iniciar Animação Secundária</w:t>
+      </w:r>
+    </w:p>
+    <w:p>
+      <w:r>
+        <w:lastRenderedPageBreak/>
+        <w:t>Assim que a animação é iniciada, a personagem entra no estado [?] e se desloca ao meio do campo. Ao chegar, passa ao estado [?] e desce ao chão.</w:t>
+      </w:r>
+    </w:p>
+    <w:p>
+      <w:pPr>
+        <w:pStyle w:val="Caption"/>
+        <w:jc w:val="center"/>
+      </w:pPr>
+      <w:r>
+        <w:t xml:space="preserve">Figura </w:t>
+      </w:r>
+      <w:r>
+        <w:fldChar w:fldCharType="begin"/>
+      </w:r>
+      <w:r>
+        <w:instrText xml:space="preserve"> SEQ Figura \* ARABIC </w:instrText>
+      </w:r>
+      <w:r>
+        <w:fldChar w:fldCharType="separate"/>
+      </w:r>
+      <w:r>
+        <w:rPr>
+          <w:noProof/>
+        </w:rPr>
+        <w:t>15</w:t>
+      </w:r>
+      <w:r>
+        <w:fldChar w:fldCharType="end"/>
+      </w:r>
+      <w:r>
+        <w:t>: Personagem descendo ao chão para realizar flexão</w:t>
+      </w:r>
+    </w:p>
+    <w:p>
+      <w:r>
+        <w:t>Então, o Capitão América inicia os movimentos de flexão, alternando entre os estados [?] e [?].</w:t>
+      </w:r>
+    </w:p>
+    <w:p>
+      <w:pPr>
+        <w:pStyle w:val="Caption"/>
+        <w:jc w:val="center"/>
+      </w:pPr>
+      <w:r>
+        <w:t xml:space="preserve">Figura </w:t>
+      </w:r>
+      <w:r>
+        <w:fldChar w:fldCharType="begin"/>
+      </w:r>
+      <w:r>
+        <w:instrText xml:space="preserve"> SEQ Figura \* ARABIC </w:instrText>
+      </w:r>
+      <w:r>
+        <w:fldChar w:fldCharType="separate"/>
+      </w:r>
+      <w:r>
+        <w:rPr>
+          <w:noProof/>
+        </w:rPr>
+        <w:t>16</w:t>
+      </w:r>
+      <w:r>
+        <w:fldChar w:fldCharType="end"/>
+      </w:r>
+      <w:r>
+        <w:t>: Movimento de flexão da personagem</w:t>
+      </w:r>
+    </w:p>
+    <w:p>
+      <w:r>
+        <w:t>Caso o usuário decida encerrar as flexões, pode fazê-lo clicando na opção “Encerrar Flexões” no menu. Depois, no próximo movimento de subida que fizer, a personagem levantará novamente e retornará à posição inicial, na varanda da cabana.</w:t>
+      </w:r>
+    </w:p>
+    <w:p>
+      <w:pPr>
+        <w:pStyle w:val="Heading2"/>
+      </w:pPr>
+      <w:bookmarkStart w:id="34" w:name="_Toc531891199"/>
+      <w:r>
+        <w:t>Menu de Opções</w:t>
+      </w:r>
+      <w:bookmarkEnd w:id="34"/>
+    </w:p>
+    <w:p>
+      <w:r>
+        <w:t>O menu da animação conta com 15 opções diferentes, sendo todas listadas abaixo:</w:t>
+      </w:r>
+    </w:p>
+    <w:p>
+      <w:pPr>
+        <w:pStyle w:val="ListParagraph"/>
+        <w:numPr>
+          <w:ilvl w:val="0"/>
+          <w:numId w:val="3"/>
+        </w:numPr>
+      </w:pPr>
+      <w:r>
+        <w:t>Fazer Flexões</w:t>
+      </w:r>
+      <w:r>
+        <w:t>: iniciar animação secundária</w:t>
+      </w:r>
+      <w:r>
+        <w:t>;</w:t>
+      </w:r>
+    </w:p>
+    <w:p>
+      <w:pPr>
+        <w:pStyle w:val="ListParagraph"/>
+        <w:numPr>
+          <w:ilvl w:val="0"/>
+          <w:numId w:val="3"/>
+        </w:numPr>
+      </w:pPr>
+      <w:r>
+        <w:t>Encerrar Flexões</w:t>
+      </w:r>
+      <w:r>
+        <w:t>: encerrar animação secundária</w:t>
+      </w:r>
+      <w:r>
+        <w:t>;</w:t>
+      </w:r>
+    </w:p>
+    <w:p>
+      <w:pPr>
+        <w:pStyle w:val="ListParagraph"/>
+        <w:numPr>
+          <w:ilvl w:val="0"/>
+          <w:numId w:val="3"/>
+        </w:numPr>
+      </w:pPr>
+      <w:r>
+        <w:t>Ir para o Centro</w:t>
+      </w:r>
+      <w:r>
+        <w:t>: fazer o personagem caminhar até o centro do campo</w:t>
+      </w:r>
+      <w:r>
+        <w:t>;</w:t>
+      </w:r>
+    </w:p>
+    <w:p>
+      <w:pPr>
+        <w:pStyle w:val="ListParagraph"/>
+        <w:numPr>
+          <w:ilvl w:val="0"/>
+          <w:numId w:val="3"/>
+        </w:numPr>
+      </w:pPr>
+      <w:r>
+        <w:t>Resetar Movimentos Individuais</w:t>
+      </w:r>
+      <w:r>
+        <w:t>: todos os ângulos do humanoide voltam a 0</w:t>
+      </w:r>
+      <w:r>
+        <w:t>;</w:t>
+      </w:r>
+    </w:p>
+    <w:p>
+      <w:pPr>
+        <w:pStyle w:val="ListParagraph"/>
+        <w:numPr>
+          <w:ilvl w:val="0"/>
+          <w:numId w:val="3"/>
+        </w:numPr>
+      </w:pPr>
+      <w:r>
+        <w:t>Voltar ao Jogo</w:t>
+      </w:r>
+      <w:r>
+        <w:t>: animação secundária ou movimentações individuais interrompidos, personagem volta para sua posição inicial instantaneamente</w:t>
+      </w:r>
+      <w:r>
+        <w:t>;</w:t>
+      </w:r>
+    </w:p>
+    <w:p>
+      <w:pPr>
+        <w:pStyle w:val="ListParagraph"/>
+        <w:numPr>
+          <w:ilvl w:val="0"/>
+          <w:numId w:val="3"/>
+        </w:numPr>
+      </w:pPr>
+      <w:r>
+        <w:t>Mexer Cabeça</w:t>
+      </w:r>
+      <w:r>
+        <w:t>: usuário libera movimento da cabeça nas setas</w:t>
+      </w:r>
+      <w:r>
+        <w:t>;</w:t>
+      </w:r>
+    </w:p>
+    <w:p>
+      <w:pPr>
+        <w:pStyle w:val="ListParagraph"/>
+        <w:numPr>
+          <w:ilvl w:val="0"/>
+          <w:numId w:val="3"/>
+        </w:numPr>
+      </w:pPr>
+      <w:r>
+        <w:t>Mexer Ombro Esquerdo: movimentos liberados para o braço esquerdo;</w:t>
+      </w:r>
+    </w:p>
+    <w:p>
+      <w:pPr>
+        <w:pStyle w:val="ListParagraph"/>
+        <w:numPr>
+          <w:ilvl w:val="0"/>
+          <w:numId w:val="3"/>
+        </w:numPr>
+      </w:pPr>
+      <w:r>
+        <w:t>Mexer Ombro Direito: movimentos liberados para o braço direito;</w:t>
+      </w:r>
+    </w:p>
+    <w:p>
+      <w:pPr>
+        <w:pStyle w:val="ListParagraph"/>
+        <w:numPr>
+          <w:ilvl w:val="0"/>
+          <w:numId w:val="3"/>
+        </w:numPr>
+      </w:pPr>
+      <w:r>
+        <w:t>Mexer Cotovelo Esquerdo: movimentos liberados para o antebraço esquerdo;</w:t>
+      </w:r>
+    </w:p>
+    <w:p>
+      <w:pPr>
+        <w:pStyle w:val="ListParagraph"/>
+        <w:numPr>
+          <w:ilvl w:val="0"/>
+          <w:numId w:val="3"/>
+        </w:numPr>
+      </w:pPr>
+      <w:r>
+        <w:t>Mexer Cotovelo Direito: movimentos liberados para o antebraço direito;</w:t>
+      </w:r>
+    </w:p>
+    <w:p>
+      <w:pPr>
+        <w:pStyle w:val="ListParagraph"/>
+        <w:numPr>
+          <w:ilvl w:val="0"/>
+          <w:numId w:val="3"/>
+        </w:numPr>
+      </w:pPr>
+      <w:r>
+        <w:t>Mexer Coxa Esquerda: movimentos liberados para a coxa esquerda;</w:t>
+      </w:r>
+    </w:p>
+    <w:p>
+      <w:pPr>
+        <w:pStyle w:val="ListParagraph"/>
+        <w:numPr>
+          <w:ilvl w:val="0"/>
+          <w:numId w:val="3"/>
+        </w:numPr>
+      </w:pPr>
+      <w:r>
+        <w:t>Mexer Coxa Direita: movimentos liberados para a coxa direita;</w:t>
+      </w:r>
+    </w:p>
+    <w:p>
+      <w:pPr>
+        <w:pStyle w:val="ListParagraph"/>
+        <w:numPr>
+          <w:ilvl w:val="0"/>
+          <w:numId w:val="3"/>
+        </w:numPr>
+      </w:pPr>
+      <w:r>
+        <w:t>Mexer Joelho Esquerdo: movimentos liberados para a panturrilha esquerda;</w:t>
+      </w:r>
+    </w:p>
+    <w:p>
+      <w:pPr>
+        <w:pStyle w:val="ListParagraph"/>
+        <w:numPr>
+          <w:ilvl w:val="0"/>
+          <w:numId w:val="3"/>
+        </w:numPr>
+      </w:pPr>
+      <w:r>
+        <w:t>Mexer Joelho Direito: movimentos liberados para a panturrilha direita;</w:t>
+      </w:r>
+    </w:p>
+    <w:p>
+      <w:pPr>
+        <w:pStyle w:val="ListParagraph"/>
+        <w:numPr>
+          <w:ilvl w:val="0"/>
+          <w:numId w:val="3"/>
+        </w:numPr>
+      </w:pPr>
+      <w:r>
+        <w:t>Sair: encerrar programa e fechar janela.</w:t>
+      </w:r>
+    </w:p>
+    <w:p>
+      <w:r>
+        <w:t>Este menu pode ser acessado a qualquer momento, pelo botão direito do mouse.</w:t>
+      </w:r>
+    </w:p>
+    <w:p>
+      <w:pPr>
+        <w:pStyle w:val="Caption"/>
+        <w:jc w:val="center"/>
+      </w:pPr>
+      <w:r>
+        <w:t xml:space="preserve">Figura </w:t>
+      </w:r>
+      <w:r>
+        <w:fldChar w:fldCharType="begin"/>
+      </w:r>
+      <w:r>
+        <w:instrText xml:space="preserve"> SEQ Figura \* ARABIC </w:instrText>
+      </w:r>
+      <w:r>
+        <w:fldChar w:fldCharType="separate"/>
+      </w:r>
+      <w:r>
+        <w:rPr>
+          <w:noProof/>
+        </w:rPr>
+        <w:t>17</w:t>
+      </w:r>
+      <w:r>
+        <w:fldChar w:fldCharType="end"/>
+      </w:r>
+      <w:r>
+        <w:t>: Menu de Opções</w:t>
+      </w:r>
+    </w:p>
+    <w:p>
+      <w:pPr>
+        <w:pStyle w:val="Heading2"/>
+      </w:pPr>
+      <w:r>
+        <w:t>Movimentos Individuais</w:t>
+      </w:r>
+    </w:p>
+    <w:p>
+      <w:r>
+        <w:t>Ao liberar os movimentos para uma parte do humanoide, o usuário fica livre para movime</w:t>
+      </w:r>
+      <w:r>
+        <w:t>ntá-lo com as setas do teclado.</w:t>
+      </w:r>
+    </w:p>
+    <w:p>
+      <w:r>
+        <w:t>As setas para direita e para cima são responsáveis pelos seguintes movimentos:</w:t>
+      </w:r>
+    </w:p>
+    <w:p>
+      <w:pPr>
+        <w:pStyle w:val="ListParagraph"/>
+        <w:numPr>
+          <w:ilvl w:val="0"/>
+          <w:numId w:val="4"/>
+        </w:numPr>
+      </w:pPr>
+      <w:r>
+        <w:t>Trazer braços para a frente, com ângulo de rotação limitado a [?]º;</w:t>
+      </w:r>
+    </w:p>
+    <w:p>
+      <w:pPr>
+        <w:pStyle w:val="ListParagraph"/>
+        <w:numPr>
+          <w:ilvl w:val="0"/>
+          <w:numId w:val="4"/>
+        </w:numPr>
+      </w:pPr>
+      <w:r>
+        <w:t>Trazer antebraços para a frente,</w:t>
+      </w:r>
+      <w:r>
+        <w:t xml:space="preserve"> </w:t>
+      </w:r>
+      <w:r>
+        <w:t>com ângulo de rotação limitado a [?]º</w:t>
+      </w:r>
+      <w:r>
+        <w:t>;</w:t>
+      </w:r>
+    </w:p>
+    <w:p>
+      <w:pPr>
+        <w:pStyle w:val="ListParagraph"/>
+        <w:numPr>
+          <w:ilvl w:val="0"/>
+          <w:numId w:val="4"/>
+        </w:numPr>
+      </w:pPr>
+      <w:r>
+        <w:t xml:space="preserve">Trazer coxas para a frente, </w:t>
+      </w:r>
+      <w:r>
+        <w:t>com ângulo de rotação limitado a [?]º</w:t>
+      </w:r>
+      <w:r>
+        <w:t>;</w:t>
+      </w:r>
+    </w:p>
+    <w:p>
+      <w:pPr>
+        <w:pStyle w:val="ListParagraph"/>
+        <w:numPr>
+          <w:ilvl w:val="0"/>
+          <w:numId w:val="4"/>
+        </w:numPr>
+      </w:pPr>
+      <w:r>
+        <w:t>Trazer panturrilhas para a frente, até se alinhar à coxa;</w:t>
+      </w:r>
+    </w:p>
+    <w:p>
+      <w:pPr>
+        <w:pStyle w:val="ListParagraph"/>
+        <w:numPr>
+          <w:ilvl w:val="0"/>
+          <w:numId w:val="4"/>
+        </w:numPr>
+      </w:pPr>
+      <w:r>
+        <w:t>Mexer a cabeça para a direita (do ponto de vista do usuário).</w:t>
+      </w:r>
+    </w:p>
+    <w:p>
+      <w:r>
+        <w:t>Enquanto as setas para esquerda e para baixo são responsáveis por:</w:t>
+      </w:r>
+    </w:p>
+    <w:p>
+      <w:pPr>
+        <w:pStyle w:val="ListParagraph"/>
+        <w:numPr>
+          <w:ilvl w:val="0"/>
+          <w:numId w:val="4"/>
+        </w:numPr>
+      </w:pPr>
+      <w:r>
+        <w:t>Trazer braços para trás</w:t>
+      </w:r>
+      <w:r>
+        <w:t>, com ângulo de rotação limitado a [?]º;</w:t>
+      </w:r>
+    </w:p>
+    <w:p>
+      <w:pPr>
+        <w:pStyle w:val="ListParagraph"/>
+        <w:numPr>
+          <w:ilvl w:val="0"/>
+          <w:numId w:val="4"/>
+        </w:numPr>
+      </w:pPr>
+      <w:r>
+        <w:t xml:space="preserve">Trazer antebraços para </w:t>
+      </w:r>
+      <w:r>
+        <w:t>trás</w:t>
+      </w:r>
+      <w:r>
+        <w:t>,</w:t>
+      </w:r>
+      <w:r>
+        <w:t xml:space="preserve"> </w:t>
+      </w:r>
+      <w:r>
+        <w:t>até se alinhar ao braço</w:t>
+      </w:r>
+      <w:r>
+        <w:t>;</w:t>
+      </w:r>
+    </w:p>
+    <w:p>
+      <w:pPr>
+        <w:pStyle w:val="ListParagraph"/>
+        <w:numPr>
+          <w:ilvl w:val="0"/>
+          <w:numId w:val="4"/>
+        </w:numPr>
+      </w:pPr>
+      <w:r>
+        <w:t xml:space="preserve">Trazer pernas </w:t>
+      </w:r>
+      <w:r>
+        <w:t>para trás</w:t>
+      </w:r>
+      <w:r>
+        <w:t>, com ângulo de rotação limitado a [?]º;</w:t>
+      </w:r>
+    </w:p>
+    <w:p>
+      <w:pPr>
+        <w:pStyle w:val="ListParagraph"/>
+        <w:numPr>
+          <w:ilvl w:val="0"/>
+          <w:numId w:val="4"/>
+        </w:numPr>
+      </w:pPr>
+      <w:r>
+        <w:t>Trazer panturrilhas para a frente, com ângulo de rotação limitado a [?]º;</w:t>
+      </w:r>
+    </w:p>
+    <w:p>
+      <w:pPr>
+        <w:pStyle w:val="ListParagraph"/>
+        <w:numPr>
+          <w:ilvl w:val="0"/>
+          <w:numId w:val="4"/>
+        </w:numPr>
+      </w:pPr>
+      <w:r>
+        <w:lastRenderedPageBreak/>
+        <w:t xml:space="preserve">Mexer a cabeça para a </w:t>
+      </w:r>
+      <w:r>
+        <w:t>esquerda</w:t>
+      </w:r>
+      <w:r>
+        <w:t xml:space="preserve"> (do ponto de vista do usuário).</w:t>
+      </w:r>
+    </w:p>
+    <w:p>
+      <w:r>
+        <w:t xml:space="preserve">Só é permitido movimentar uma parte de cada vez, mas pode-se mexer várias partes, uma seguida da outra, “acumulando” as movimentações. Caso o usuário queira, pode trazer a personagem ao meio do campo, para melhor visualização, com a opção do menu “Ir para o Centro”, </w:t>
+      </w:r>
+      <w:r>
+        <w:t>e</w:t>
+      </w:r>
+      <w:r>
+        <w:t xml:space="preserve"> pode</w:t>
+      </w:r>
+      <w:r>
+        <w:t>, também,</w:t>
+      </w:r>
+      <w:r>
+        <w:t xml:space="preserve"> reinicializar todos os ângulos de rotação, escolhendo a opção “Reinicializar Movimentos Individuais”.</w:t>
+      </w:r>
+    </w:p>
+    <w:p>
+      <w:pPr>
+        <w:pStyle w:val="Caption"/>
+        <w:jc w:val="center"/>
+      </w:pPr>
+      <w:r>
+        <w:t xml:space="preserve">Figura </w:t>
+      </w:r>
+      <w:r>
+        <w:fldChar w:fldCharType="begin"/>
+      </w:r>
+      <w:r>
+        <w:instrText xml:space="preserve"> SEQ Figura \* ARABIC </w:instrText>
+      </w:r>
+      <w:r>
+        <w:fldChar w:fldCharType="separate"/>
+      </w:r>
+      <w:r>
+        <w:rPr>
+          <w:noProof/>
+        </w:rPr>
+        <w:t>18</w:t>
+      </w:r>
+      <w:r>
+        <w:fldChar w:fldCharType="end"/>
+      </w:r>
+      <w:r>
+        <w:t>: Exemplo de movimentações individuais das partes do humanoide</w:t>
+      </w:r>
+    </w:p>
+    <w:p>
+      <w:bookmarkStart w:id="35" w:name="_GoBack"/>
+      <w:bookmarkEnd w:id="35"/>
+    </w:p>
     <w:p/>
-    <w:p>
-      <w:pPr>
-        <w:pStyle w:val="Heading2"/>
-      </w:pPr>
-      <w:bookmarkStart w:id="17" w:name="_Toc531870340"/>
-      <w:r>
-        <w:t>Montagem do Objeto</w:t>
-      </w:r>
-      <w:bookmarkEnd w:id="17"/>
-    </w:p>
-    <w:p>
-      <w:r>
-        <w:t>O personagem fará uma interação com escudos que aparecem no chão ao clique do mouse. Estes escudos são feitos de um cilindro na cor cinza, juntamente com uma estrela branca “colada” sobre sua face, desenhada com a primitiva GL_LINE_LOOP, como para a estrela do peito.</w:t>
-      </w:r>
-    </w:p>
-    <w:p>
-      <w:pPr>
-        <w:pStyle w:val="Heading2"/>
-      </w:pPr>
-      <w:bookmarkStart w:id="18" w:name="_Toc531870341"/>
-      <w:r>
-        <w:t>Execução do Projeto</w:t>
-      </w:r>
-      <w:bookmarkEnd w:id="18"/>
-    </w:p>
-    <w:p>
-      <w:r>
-        <w:t xml:space="preserve">A animação foi desenvolvida no software </w:t>
-      </w:r>
-      <w:proofErr w:type="spellStart"/>
-      <w:r>
-        <w:t>CLion</w:t>
-      </w:r>
-      <w:proofErr w:type="spellEnd"/>
-      <w:r>
-        <w:t xml:space="preserve">, mas também pode ser executado no software </w:t>
-      </w:r>
-      <w:proofErr w:type="spellStart"/>
-      <w:r>
-        <w:t>CodeBlocks</w:t>
-      </w:r>
-      <w:proofErr w:type="spellEnd"/>
-      <w:r>
-        <w:t xml:space="preserve">, bastando incluir as bibliotecas GL, GLU, GLUT e </w:t>
-      </w:r>
-      <w:proofErr w:type="spellStart"/>
-      <w:r>
-        <w:t>Math.h</w:t>
-      </w:r>
-      <w:proofErr w:type="spellEnd"/>
-      <w:r>
-        <w:t>, para a correta compilação e execução do projeto.</w:t>
-      </w:r>
-    </w:p>
-    <w:p>
-      <w:pPr>
-        <w:pStyle w:val="Heading2"/>
-      </w:pPr>
-      <w:bookmarkStart w:id="19" w:name="_Toc531870342"/>
-      <w:r>
-        <w:t>Funções Disponíveis</w:t>
-      </w:r>
-      <w:bookmarkEnd w:id="19"/>
-    </w:p>
-    <w:p>
-      <w:r>
-        <w:t>Ao iniciar o projeto, o usuário tem a opção de clicar com o botão esquerdo do mouse para gerar um escudo no chão do campo, dando início à animação, em que o Capitão América buscará e lançará este escudo.</w:t>
-      </w:r>
-    </w:p>
-    <w:p>
-      <w:r>
-        <w:t>Existem, também, diversas funções no teclado</w:t>
-      </w:r>
-      <w:r>
-        <w:t xml:space="preserve">, destinadas ao reposicionamento da câmera, onde podemos alterar as posições e ângulos dela nos três eixos cartesianos, juntamente com as funções </w:t>
-      </w:r>
-      <w:r>
-        <w:rPr>
-          <w:i/>
-        </w:rPr>
-        <w:t>zoom in</w:t>
-      </w:r>
-      <w:r>
-        <w:t xml:space="preserve"> e </w:t>
-      </w:r>
-      <w:r>
-        <w:rPr>
-          <w:i/>
-        </w:rPr>
-        <w:t>zoom out</w:t>
-      </w:r>
-      <w:r>
-        <w:t>.</w:t>
-      </w:r>
-    </w:p>
-    <w:p>
-      <w:r>
-        <w:t>Além disso, no botão direito do mouse, pode-se acessar um menu de opções, onde pode-se mexer partes individuais do corpo do humanoide, executar uma animação secundária</w:t>
-      </w:r>
-      <w:r>
-        <w:t xml:space="preserve"> (em que o personagem se desloca ao meio do campo e realiza exercícios de </w:t>
-      </w:r>
-      <w:r>
-        <w:lastRenderedPageBreak/>
-        <w:t>flexão), ou sair do programa. Caso o usuário escolha o movimento de uma parte individual, como do braço direito, por exemplo, após clicar no menu, a movimentação dessa parte é liberada ao usuário, que pode fazê-lo através das setas de direção do teclado</w:t>
-      </w:r>
-      <w:r>
-        <w:t>, em que as teclas de seta para direita e para cima realizam a mesma função, assim como as setas para esquerda e para baixo.</w:t>
-      </w:r>
-    </w:p>
-    <w:p>
-      <w:r>
-        <w:t>No menu, o usuário ainda pode resetar a partes individuais (voltar todas as partes para suas posições originais, após movimentá-los individualmente) e deslocar o personagem para o meio do campo.</w:t>
-      </w:r>
-    </w:p>
     <w:sectPr>
-      <w:footerReference w:type="even" r:id="rId10"/>
-      <w:footerReference w:type="default" r:id="rId11"/>
+      <w:footerReference w:type="even" r:id="rId13"/>
+      <w:footerReference w:type="default" r:id="rId14"/>
       <w:pgSz w:w="11906" w:h="16838"/>
       <w:pgMar w:top="1440" w:right="1440" w:bottom="1440" w:left="1440" w:header="708" w:footer="708" w:gutter="0"/>
       <w:cols w:space="708"/>
@@ -3384,6 +5339,130 @@
     </w:sectPr>
   </w:body>
 </w:document>
+</file>
+
+<file path=word/comments.xml><?xml version="1.0" encoding="utf-8"?>
+<w:comments xmlns:wpc="http://schemas.microsoft.com/office/word/2010/wordprocessingCanvas" xmlns:cx="http://schemas.microsoft.com/office/drawing/2014/chartex" xmlns:cx1="http://schemas.microsoft.com/office/drawing/2015/9/8/chartex" xmlns:cx2="http://schemas.microsoft.com/office/drawing/2015/10/21/chartex" xmlns:cx3="http://schemas.microsoft.com/office/drawing/2016/5/9/chartex" xmlns:cx4="http://schemas.microsoft.com/office/drawing/2016/5/10/chartex" xmlns:cx5="http://schemas.microsoft.com/office/drawing/2016/5/11/chartex" xmlns:cx6="http://schemas.microsoft.com/office/drawing/2016/5/12/chartex" xmlns:cx7="http://schemas.microsoft.com/office/drawing/2016/5/13/chartex" xmlns:cx8="http://schemas.microsoft.com/office/drawing/2016/5/14/chartex" xmlns:mc="http://schemas.openxmlformats.org/markup-compatibility/2006" xmlns:aink="http://schemas.microsoft.com/office/drawing/2016/ink" xmlns:am3d="http://schemas.microsoft.com/office/drawing/2017/model3d" xmlns:o="urn:schemas-microsoft-com:office:office" xmlns:r="http://schemas.openxmlformats.org/officeDocument/2006/relationships" xmlns:m="http://schemas.openxmlformats.org/officeDocument/2006/math" xmlns:v="urn:schemas-microsoft-com:vml" xmlns:wp14="http://schemas.microsoft.com/office/word/2010/wordprocessingDrawing" xmlns:wp="http://schemas.openxmlformats.org/drawingml/2006/wordprocessingDrawing" xmlns:w10="urn:schemas-microsoft-com:office:word" xmlns:w="http://schemas.openxmlformats.org/wordprocessingml/2006/main" xmlns:w14="http://schemas.microsoft.com/office/word/2010/wordml" xmlns:w15="http://schemas.microsoft.com/office/word/2012/wordml" xmlns:w16cid="http://schemas.microsoft.com/office/word/2016/wordml/cid" xmlns:w16se="http://schemas.microsoft.com/office/word/2015/wordml/symex" xmlns:wpg="http://schemas.microsoft.com/office/word/2010/wordprocessingGroup" xmlns:wpi="http://schemas.microsoft.com/office/word/2010/wordprocessingInk" xmlns:wne="http://schemas.microsoft.com/office/word/2006/wordml" xmlns:wps="http://schemas.microsoft.com/office/word/2010/wordprocessingShape" mc:Ignorable="w14 w15 w16se w16cid wp14">
+  <w:comment w:id="23" w:author="Ana Júlia Bellini" w:date="2018-12-06T19:56:00Z" w:initials="AJB">
+    <w:p>
+      <w:pPr>
+        <w:pStyle w:val="CommentText"/>
+      </w:pPr>
+      <w:r>
+        <w:rPr>
+          <w:rStyle w:val="CommentReference"/>
+        </w:rPr>
+        <w:annotationRef/>
+      </w:r>
+      <w:r>
+        <w:t>Quais são os nomes dos estados?</w:t>
+      </w:r>
+    </w:p>
+  </w:comment>
+  <w:comment w:id="25" w:author="Ana Júlia Bellini" w:date="2018-12-06T20:11:00Z" w:initials="AJB">
+    <w:p>
+      <w:pPr>
+        <w:pStyle w:val="CommentText"/>
+        <w:ind w:firstLine="0"/>
+      </w:pPr>
+      <w:r>
+        <w:rPr>
+          <w:rStyle w:val="CommentReference"/>
+        </w:rPr>
+        <w:annotationRef/>
+      </w:r>
+      <w:r>
+        <w:t>De qual estado para qual?</w:t>
+      </w:r>
+    </w:p>
+  </w:comment>
+  <w:comment w:id="27" w:author="Ana Júlia Bellini" w:date="2018-12-06T20:17:00Z" w:initials="AJB">
+    <w:p>
+      <w:pPr>
+        <w:pStyle w:val="CommentText"/>
+      </w:pPr>
+      <w:r>
+        <w:rPr>
+          <w:rStyle w:val="CommentReference"/>
+        </w:rPr>
+        <w:annotationRef/>
+      </w:r>
+      <w:r>
+        <w:t>Quais estados?</w:t>
+      </w:r>
+    </w:p>
+  </w:comment>
+  <w:comment w:id="29" w:author="Ana Júlia Bellini" w:date="2018-12-06T20:27:00Z" w:initials="AJB">
+    <w:p>
+      <w:pPr>
+        <w:pStyle w:val="CommentText"/>
+      </w:pPr>
+      <w:r>
+        <w:rPr>
+          <w:rStyle w:val="CommentReference"/>
+        </w:rPr>
+        <w:annotationRef/>
+      </w:r>
+      <w:r>
+        <w:t>Qual?</w:t>
+      </w:r>
+    </w:p>
+  </w:comment>
+  <w:comment w:id="30" w:author="Ana Júlia Bellini" w:date="2018-12-06T20:27:00Z" w:initials="AJB">
+    <w:p>
+      <w:pPr>
+        <w:pStyle w:val="CommentText"/>
+      </w:pPr>
+      <w:r>
+        <w:rPr>
+          <w:rStyle w:val="CommentReference"/>
+        </w:rPr>
+        <w:annotationRef/>
+      </w:r>
+      <w:r>
+        <w:t>Qual?</w:t>
+      </w:r>
+    </w:p>
+  </w:comment>
+  <w:comment w:id="32" w:author="Ana Júlia Bellini" w:date="2018-12-06T22:00:00Z" w:initials="AJB">
+    <w:p>
+      <w:pPr>
+        <w:pStyle w:val="CommentText"/>
+      </w:pPr>
+      <w:r>
+        <w:rPr>
+          <w:rStyle w:val="CommentReference"/>
+        </w:rPr>
+        <w:annotationRef/>
+      </w:r>
+      <w:r>
+        <w:t>Qual a sequência de estados?</w:t>
+      </w:r>
+    </w:p>
+  </w:comment>
+</w:comments>
+</file>
+
+<file path=word/commentsExtended.xml><?xml version="1.0" encoding="utf-8"?>
+<w15:commentsEx xmlns:wpc="http://schemas.microsoft.com/office/word/2010/wordprocessingCanvas" xmlns:cx="http://schemas.microsoft.com/office/drawing/2014/chartex" xmlns:cx1="http://schemas.microsoft.com/office/drawing/2015/9/8/chartex" xmlns:cx2="http://schemas.microsoft.com/office/drawing/2015/10/21/chartex" xmlns:cx3="http://schemas.microsoft.com/office/drawing/2016/5/9/chartex" xmlns:cx4="http://schemas.microsoft.com/office/drawing/2016/5/10/chartex" xmlns:cx5="http://schemas.microsoft.com/office/drawing/2016/5/11/chartex" xmlns:cx6="http://schemas.microsoft.com/office/drawing/2016/5/12/chartex" xmlns:cx7="http://schemas.microsoft.com/office/drawing/2016/5/13/chartex" xmlns:cx8="http://schemas.microsoft.com/office/drawing/2016/5/14/chartex" xmlns:mc="http://schemas.openxmlformats.org/markup-compatibility/2006" xmlns:aink="http://schemas.microsoft.com/office/drawing/2016/ink" xmlns:am3d="http://schemas.microsoft.com/office/drawing/2017/model3d" xmlns:o="urn:schemas-microsoft-com:office:office" xmlns:r="http://schemas.openxmlformats.org/officeDocument/2006/relationships" xmlns:m="http://schemas.openxmlformats.org/officeDocument/2006/math" xmlns:v="urn:schemas-microsoft-com:vml" xmlns:wp14="http://schemas.microsoft.com/office/word/2010/wordprocessingDrawing" xmlns:wp="http://schemas.openxmlformats.org/drawingml/2006/wordprocessingDrawing" xmlns:w10="urn:schemas-microsoft-com:office:word" xmlns:w="http://schemas.openxmlformats.org/wordprocessingml/2006/main" xmlns:w14="http://schemas.microsoft.com/office/word/2010/wordml" xmlns:w15="http://schemas.microsoft.com/office/word/2012/wordml" xmlns:w16cid="http://schemas.microsoft.com/office/word/2016/wordml/cid" xmlns:w16se="http://schemas.microsoft.com/office/word/2015/wordml/symex" xmlns:wpg="http://schemas.microsoft.com/office/word/2010/wordprocessingGroup" xmlns:wpi="http://schemas.microsoft.com/office/word/2010/wordprocessingInk" xmlns:wne="http://schemas.microsoft.com/office/word/2006/wordml" xmlns:wps="http://schemas.microsoft.com/office/word/2010/wordprocessingShape" mc:Ignorable="w14 w15 w16se w16cid wp14">
+  <w15:commentEx w15:paraId="67FC5F7D" w15:done="0"/>
+  <w15:commentEx w15:paraId="474821BA" w15:done="0"/>
+  <w15:commentEx w15:paraId="702F7783" w15:done="0"/>
+  <w15:commentEx w15:paraId="05B6081C" w15:done="0"/>
+  <w15:commentEx w15:paraId="7E8ECF51" w15:done="0"/>
+  <w15:commentEx w15:paraId="1ACFE257" w15:done="0"/>
+</w15:commentsEx>
+</file>
+
+<file path=word/commentsIds.xml><?xml version="1.0" encoding="utf-8"?>
+<w16cid:commentsIds xmlns:wpc="http://schemas.microsoft.com/office/word/2010/wordprocessingCanvas" xmlns:cx="http://schemas.microsoft.com/office/drawing/2014/chartex" xmlns:cx1="http://schemas.microsoft.com/office/drawing/2015/9/8/chartex" xmlns:cx2="http://schemas.microsoft.com/office/drawing/2015/10/21/chartex" xmlns:cx3="http://schemas.microsoft.com/office/drawing/2016/5/9/chartex" xmlns:cx4="http://schemas.microsoft.com/office/drawing/2016/5/10/chartex" xmlns:cx5="http://schemas.microsoft.com/office/drawing/2016/5/11/chartex" xmlns:cx6="http://schemas.microsoft.com/office/drawing/2016/5/12/chartex" xmlns:cx7="http://schemas.microsoft.com/office/drawing/2016/5/13/chartex" xmlns:cx8="http://schemas.microsoft.com/office/drawing/2016/5/14/chartex" xmlns:mc="http://schemas.openxmlformats.org/markup-compatibility/2006" xmlns:aink="http://schemas.microsoft.com/office/drawing/2016/ink" xmlns:am3d="http://schemas.microsoft.com/office/drawing/2017/model3d" xmlns:o="urn:schemas-microsoft-com:office:office" xmlns:r="http://schemas.openxmlformats.org/officeDocument/2006/relationships" xmlns:m="http://schemas.openxmlformats.org/officeDocument/2006/math" xmlns:v="urn:schemas-microsoft-com:vml" xmlns:wp14="http://schemas.microsoft.com/office/word/2010/wordprocessingDrawing" xmlns:wp="http://schemas.openxmlformats.org/drawingml/2006/wordprocessingDrawing" xmlns:w10="urn:schemas-microsoft-com:office:word" xmlns:w="http://schemas.openxmlformats.org/wordprocessingml/2006/main" xmlns:w14="http://schemas.microsoft.com/office/word/2010/wordml" xmlns:w15="http://schemas.microsoft.com/office/word/2012/wordml" xmlns:w16cid="http://schemas.microsoft.com/office/word/2016/wordml/cid" xmlns:w16se="http://schemas.microsoft.com/office/word/2015/wordml/symex" xmlns:wpg="http://schemas.microsoft.com/office/word/2010/wordprocessingGroup" xmlns:wpi="http://schemas.microsoft.com/office/word/2010/wordprocessingInk" xmlns:wne="http://schemas.microsoft.com/office/word/2006/wordml" xmlns:wps="http://schemas.microsoft.com/office/word/2010/wordprocessingShape" mc:Ignorable="w14 w15 w16se w16cid wp14">
+  <w16cid:commentId w16cid:paraId="67FC5F7D" w16cid:durableId="1FB3FD82"/>
+  <w16cid:commentId w16cid:paraId="474821BA" w16cid:durableId="1FB40107"/>
+  <w16cid:commentId w16cid:paraId="702F7783" w16cid:durableId="1FB40242"/>
+  <w16cid:commentId w16cid:paraId="05B6081C" w16cid:durableId="1FB4049F"/>
+  <w16cid:commentId w16cid:paraId="7E8ECF51" w16cid:durableId="1FB404AF"/>
+  <w16cid:commentId w16cid:paraId="1ACFE257" w16cid:durableId="1FB41A6C"/>
+</w16cid:commentsIds>
 </file>
 
 <file path=word/endnotes.xml><?xml version="1.0" encoding="utf-8"?>
@@ -3640,6 +5719,232 @@
     </w:lvl>
   </w:abstractNum>
   <w:abstractNum w:abstractNumId="1" w15:restartNumberingAfterBreak="0">
+    <w:nsid w:val="030B5919"/>
+    <w:multiLevelType w:val="hybridMultilevel"/>
+    <w:tmpl w:val="9844FFDE"/>
+    <w:lvl w:ilvl="0" w:tplc="08090001">
+      <w:start w:val="1"/>
+      <w:numFmt w:val="bullet"/>
+      <w:lvlText w:val=""/>
+      <w:lvlJc w:val="left"/>
+      <w:pPr>
+        <w:ind w:left="1440" w:hanging="360"/>
+      </w:pPr>
+      <w:rPr>
+        <w:rFonts w:ascii="Symbol" w:hAnsi="Symbol" w:hint="default"/>
+      </w:rPr>
+    </w:lvl>
+    <w:lvl w:ilvl="1" w:tplc="08090003" w:tentative="1">
+      <w:start w:val="1"/>
+      <w:numFmt w:val="bullet"/>
+      <w:lvlText w:val="o"/>
+      <w:lvlJc w:val="left"/>
+      <w:pPr>
+        <w:ind w:left="2160" w:hanging="360"/>
+      </w:pPr>
+      <w:rPr>
+        <w:rFonts w:ascii="Courier New" w:hAnsi="Courier New" w:cs="Courier New" w:hint="default"/>
+      </w:rPr>
+    </w:lvl>
+    <w:lvl w:ilvl="2" w:tplc="08090005" w:tentative="1">
+      <w:start w:val="1"/>
+      <w:numFmt w:val="bullet"/>
+      <w:lvlText w:val=""/>
+      <w:lvlJc w:val="left"/>
+      <w:pPr>
+        <w:ind w:left="2880" w:hanging="360"/>
+      </w:pPr>
+      <w:rPr>
+        <w:rFonts w:ascii="Wingdings" w:hAnsi="Wingdings" w:hint="default"/>
+      </w:rPr>
+    </w:lvl>
+    <w:lvl w:ilvl="3" w:tplc="08090001" w:tentative="1">
+      <w:start w:val="1"/>
+      <w:numFmt w:val="bullet"/>
+      <w:lvlText w:val=""/>
+      <w:lvlJc w:val="left"/>
+      <w:pPr>
+        <w:ind w:left="3600" w:hanging="360"/>
+      </w:pPr>
+      <w:rPr>
+        <w:rFonts w:ascii="Symbol" w:hAnsi="Symbol" w:hint="default"/>
+      </w:rPr>
+    </w:lvl>
+    <w:lvl w:ilvl="4" w:tplc="08090003" w:tentative="1">
+      <w:start w:val="1"/>
+      <w:numFmt w:val="bullet"/>
+      <w:lvlText w:val="o"/>
+      <w:lvlJc w:val="left"/>
+      <w:pPr>
+        <w:ind w:left="4320" w:hanging="360"/>
+      </w:pPr>
+      <w:rPr>
+        <w:rFonts w:ascii="Courier New" w:hAnsi="Courier New" w:cs="Courier New" w:hint="default"/>
+      </w:rPr>
+    </w:lvl>
+    <w:lvl w:ilvl="5" w:tplc="08090005" w:tentative="1">
+      <w:start w:val="1"/>
+      <w:numFmt w:val="bullet"/>
+      <w:lvlText w:val=""/>
+      <w:lvlJc w:val="left"/>
+      <w:pPr>
+        <w:ind w:left="5040" w:hanging="360"/>
+      </w:pPr>
+      <w:rPr>
+        <w:rFonts w:ascii="Wingdings" w:hAnsi="Wingdings" w:hint="default"/>
+      </w:rPr>
+    </w:lvl>
+    <w:lvl w:ilvl="6" w:tplc="08090001" w:tentative="1">
+      <w:start w:val="1"/>
+      <w:numFmt w:val="bullet"/>
+      <w:lvlText w:val=""/>
+      <w:lvlJc w:val="left"/>
+      <w:pPr>
+        <w:ind w:left="5760" w:hanging="360"/>
+      </w:pPr>
+      <w:rPr>
+        <w:rFonts w:ascii="Symbol" w:hAnsi="Symbol" w:hint="default"/>
+      </w:rPr>
+    </w:lvl>
+    <w:lvl w:ilvl="7" w:tplc="08090003" w:tentative="1">
+      <w:start w:val="1"/>
+      <w:numFmt w:val="bullet"/>
+      <w:lvlText w:val="o"/>
+      <w:lvlJc w:val="left"/>
+      <w:pPr>
+        <w:ind w:left="6480" w:hanging="360"/>
+      </w:pPr>
+      <w:rPr>
+        <w:rFonts w:ascii="Courier New" w:hAnsi="Courier New" w:cs="Courier New" w:hint="default"/>
+      </w:rPr>
+    </w:lvl>
+    <w:lvl w:ilvl="8" w:tplc="08090005" w:tentative="1">
+      <w:start w:val="1"/>
+      <w:numFmt w:val="bullet"/>
+      <w:lvlText w:val=""/>
+      <w:lvlJc w:val="left"/>
+      <w:pPr>
+        <w:ind w:left="7200" w:hanging="360"/>
+      </w:pPr>
+      <w:rPr>
+        <w:rFonts w:ascii="Wingdings" w:hAnsi="Wingdings" w:hint="default"/>
+      </w:rPr>
+    </w:lvl>
+  </w:abstractNum>
+  <w:abstractNum w:abstractNumId="2" w15:restartNumberingAfterBreak="0">
+    <w:nsid w:val="130C5A89"/>
+    <w:multiLevelType w:val="hybridMultilevel"/>
+    <w:tmpl w:val="E8A23EE8"/>
+    <w:lvl w:ilvl="0" w:tplc="0809000F">
+      <w:start w:val="1"/>
+      <w:numFmt w:val="decimal"/>
+      <w:lvlText w:val="%1."/>
+      <w:lvlJc w:val="left"/>
+      <w:pPr>
+        <w:ind w:left="1440" w:hanging="360"/>
+      </w:pPr>
+      <w:rPr>
+        <w:rFonts w:hint="default"/>
+      </w:rPr>
+    </w:lvl>
+    <w:lvl w:ilvl="1" w:tplc="08090003" w:tentative="1">
+      <w:start w:val="1"/>
+      <w:numFmt w:val="bullet"/>
+      <w:lvlText w:val="o"/>
+      <w:lvlJc w:val="left"/>
+      <w:pPr>
+        <w:ind w:left="2160" w:hanging="360"/>
+      </w:pPr>
+      <w:rPr>
+        <w:rFonts w:ascii="Courier New" w:hAnsi="Courier New" w:cs="Courier New" w:hint="default"/>
+      </w:rPr>
+    </w:lvl>
+    <w:lvl w:ilvl="2" w:tplc="08090005" w:tentative="1">
+      <w:start w:val="1"/>
+      <w:numFmt w:val="bullet"/>
+      <w:lvlText w:val=""/>
+      <w:lvlJc w:val="left"/>
+      <w:pPr>
+        <w:ind w:left="2880" w:hanging="360"/>
+      </w:pPr>
+      <w:rPr>
+        <w:rFonts w:ascii="Wingdings" w:hAnsi="Wingdings" w:hint="default"/>
+      </w:rPr>
+    </w:lvl>
+    <w:lvl w:ilvl="3" w:tplc="08090001" w:tentative="1">
+      <w:start w:val="1"/>
+      <w:numFmt w:val="bullet"/>
+      <w:lvlText w:val=""/>
+      <w:lvlJc w:val="left"/>
+      <w:pPr>
+        <w:ind w:left="3600" w:hanging="360"/>
+      </w:pPr>
+      <w:rPr>
+        <w:rFonts w:ascii="Symbol" w:hAnsi="Symbol" w:hint="default"/>
+      </w:rPr>
+    </w:lvl>
+    <w:lvl w:ilvl="4" w:tplc="08090003" w:tentative="1">
+      <w:start w:val="1"/>
+      <w:numFmt w:val="bullet"/>
+      <w:lvlText w:val="o"/>
+      <w:lvlJc w:val="left"/>
+      <w:pPr>
+        <w:ind w:left="4320" w:hanging="360"/>
+      </w:pPr>
+      <w:rPr>
+        <w:rFonts w:ascii="Courier New" w:hAnsi="Courier New" w:cs="Courier New" w:hint="default"/>
+      </w:rPr>
+    </w:lvl>
+    <w:lvl w:ilvl="5" w:tplc="08090005" w:tentative="1">
+      <w:start w:val="1"/>
+      <w:numFmt w:val="bullet"/>
+      <w:lvlText w:val=""/>
+      <w:lvlJc w:val="left"/>
+      <w:pPr>
+        <w:ind w:left="5040" w:hanging="360"/>
+      </w:pPr>
+      <w:rPr>
+        <w:rFonts w:ascii="Wingdings" w:hAnsi="Wingdings" w:hint="default"/>
+      </w:rPr>
+    </w:lvl>
+    <w:lvl w:ilvl="6" w:tplc="08090001" w:tentative="1">
+      <w:start w:val="1"/>
+      <w:numFmt w:val="bullet"/>
+      <w:lvlText w:val=""/>
+      <w:lvlJc w:val="left"/>
+      <w:pPr>
+        <w:ind w:left="5760" w:hanging="360"/>
+      </w:pPr>
+      <w:rPr>
+        <w:rFonts w:ascii="Symbol" w:hAnsi="Symbol" w:hint="default"/>
+      </w:rPr>
+    </w:lvl>
+    <w:lvl w:ilvl="7" w:tplc="08090003" w:tentative="1">
+      <w:start w:val="1"/>
+      <w:numFmt w:val="bullet"/>
+      <w:lvlText w:val="o"/>
+      <w:lvlJc w:val="left"/>
+      <w:pPr>
+        <w:ind w:left="6480" w:hanging="360"/>
+      </w:pPr>
+      <w:rPr>
+        <w:rFonts w:ascii="Courier New" w:hAnsi="Courier New" w:cs="Courier New" w:hint="default"/>
+      </w:rPr>
+    </w:lvl>
+    <w:lvl w:ilvl="8" w:tplc="08090005" w:tentative="1">
+      <w:start w:val="1"/>
+      <w:numFmt w:val="bullet"/>
+      <w:lvlText w:val=""/>
+      <w:lvlJc w:val="left"/>
+      <w:pPr>
+        <w:ind w:left="7200" w:hanging="360"/>
+      </w:pPr>
+      <w:rPr>
+        <w:rFonts w:ascii="Wingdings" w:hAnsi="Wingdings" w:hint="default"/>
+      </w:rPr>
+    </w:lvl>
+  </w:abstractNum>
+  <w:abstractNum w:abstractNumId="3" w15:restartNumberingAfterBreak="0">
     <w:nsid w:val="13D63F5C"/>
     <w:multiLevelType w:val="hybridMultilevel"/>
     <w:tmpl w:val="33C0D2A6"/>
@@ -3729,12 +6034,26 @@
     </w:lvl>
   </w:abstractNum>
   <w:num w:numId="1">
-    <w:abstractNumId w:val="1"/>
+    <w:abstractNumId w:val="3"/>
   </w:num>
   <w:num w:numId="2">
     <w:abstractNumId w:val="0"/>
   </w:num>
+  <w:num w:numId="3">
+    <w:abstractNumId w:val="2"/>
+  </w:num>
+  <w:num w:numId="4">
+    <w:abstractNumId w:val="1"/>
+  </w:num>
 </w:numbering>
+</file>
+
+<file path=word/people.xml><?xml version="1.0" encoding="utf-8"?>
+<w15:people xmlns:wpc="http://schemas.microsoft.com/office/word/2010/wordprocessingCanvas" xmlns:cx="http://schemas.microsoft.com/office/drawing/2014/chartex" xmlns:cx1="http://schemas.microsoft.com/office/drawing/2015/9/8/chartex" xmlns:cx2="http://schemas.microsoft.com/office/drawing/2015/10/21/chartex" xmlns:cx3="http://schemas.microsoft.com/office/drawing/2016/5/9/chartex" xmlns:cx4="http://schemas.microsoft.com/office/drawing/2016/5/10/chartex" xmlns:cx5="http://schemas.microsoft.com/office/drawing/2016/5/11/chartex" xmlns:cx6="http://schemas.microsoft.com/office/drawing/2016/5/12/chartex" xmlns:cx7="http://schemas.microsoft.com/office/drawing/2016/5/13/chartex" xmlns:cx8="http://schemas.microsoft.com/office/drawing/2016/5/14/chartex" xmlns:mc="http://schemas.openxmlformats.org/markup-compatibility/2006" xmlns:aink="http://schemas.microsoft.com/office/drawing/2016/ink" xmlns:am3d="http://schemas.microsoft.com/office/drawing/2017/model3d" xmlns:o="urn:schemas-microsoft-com:office:office" xmlns:r="http://schemas.openxmlformats.org/officeDocument/2006/relationships" xmlns:m="http://schemas.openxmlformats.org/officeDocument/2006/math" xmlns:v="urn:schemas-microsoft-com:vml" xmlns:wp14="http://schemas.microsoft.com/office/word/2010/wordprocessingDrawing" xmlns:wp="http://schemas.openxmlformats.org/drawingml/2006/wordprocessingDrawing" xmlns:w10="urn:schemas-microsoft-com:office:word" xmlns:w="http://schemas.openxmlformats.org/wordprocessingml/2006/main" xmlns:w14="http://schemas.microsoft.com/office/word/2010/wordml" xmlns:w15="http://schemas.microsoft.com/office/word/2012/wordml" xmlns:w16cid="http://schemas.microsoft.com/office/word/2016/wordml/cid" xmlns:w16se="http://schemas.microsoft.com/office/word/2015/wordml/symex" xmlns:wpg="http://schemas.microsoft.com/office/word/2010/wordprocessingGroup" xmlns:wpi="http://schemas.microsoft.com/office/word/2010/wordprocessingInk" xmlns:wne="http://schemas.microsoft.com/office/word/2006/wordml" xmlns:wps="http://schemas.microsoft.com/office/word/2010/wordprocessingShape" mc:Ignorable="w14 w15 w16se w16cid wp14">
+  <w15:person w15:author="Ana Júlia Bellini">
+    <w15:presenceInfo w15:providerId="Windows Live" w15:userId="6940e146ef74c90a"/>
+  </w15:person>
+</w15:people>
 </file>
 
 <file path=word/styles.xml><?xml version="1.0" encoding="utf-8"?>
@@ -5154,7 +7473,7 @@
 </file>
 
 <file path=customXml/itemProps1.xml><?xml version="1.0" encoding="utf-8"?>
-<ds:datastoreItem xmlns:ds="http://schemas.openxmlformats.org/officeDocument/2006/customXml" ds:itemID="{4F7950C6-9CBF-46D3-A477-AAB0C0383BB2}">
+<ds:datastoreItem xmlns:ds="http://schemas.openxmlformats.org/officeDocument/2006/customXml" ds:itemID="{6CAA82E6-134E-4278-BF68-296BD170E310}">
   <ds:schemaRefs>
     <ds:schemaRef ds:uri="http://schemas.openxmlformats.org/officeDocument/2006/bibliography"/>
   </ds:schemaRefs>

</xml_diff>